<commit_message>
Created a dredge tables document, organized dredge wording in docx, cleaned up code
</commit_message>
<xml_diff>
--- a/Chapter1/Chapter 1.docx
+++ b/Chapter1/Chapter 1.docx
@@ -7,7 +7,874 @@
         <w:pStyle w:val="Heading1"/>
       </w:pPr>
       <w:r>
-        <w:t>Discussion</w:t>
+        <w:t>Dredge</w:t>
+      </w:r>
+    </w:p>
+    <w:p>
+      <w:pPr>
+        <w:rPr>
+          <w:rFonts w:ascii="Times New Roman" w:hAnsi="Times New Roman" w:cs="Times New Roman"/>
+        </w:rPr>
+      </w:pPr>
+      <w:r>
+        <w:rPr>
+          <w:rFonts w:ascii="Times New Roman" w:hAnsi="Times New Roman" w:cs="Times New Roman"/>
+        </w:rPr>
+        <w:t>Integrated l</w:t>
+      </w:r>
+      <w:r>
+        <w:rPr>
+          <w:rFonts w:ascii="Times New Roman" w:hAnsi="Times New Roman" w:cs="Times New Roman"/>
+        </w:rPr>
+        <w:t>andings CPUE</w:t>
+      </w:r>
+      <w:r>
+        <w:rPr>
+          <w:rFonts w:ascii="Times New Roman" w:hAnsi="Times New Roman" w:cs="Times New Roman"/>
+        </w:rPr>
+        <w:t>s</w:t>
+      </w:r>
+      <w:r>
+        <w:rPr>
+          <w:rFonts w:ascii="Times New Roman" w:hAnsi="Times New Roman" w:cs="Times New Roman"/>
+        </w:rPr>
+        <w:t xml:space="preserve"> for the Charleston </w:t>
+      </w:r>
+      <w:r>
+        <w:rPr>
+          <w:rFonts w:ascii="Times New Roman" w:hAnsi="Times New Roman" w:cs="Times New Roman"/>
+        </w:rPr>
+        <w:t xml:space="preserve">Harbor </w:t>
+      </w:r>
+      <w:r>
+        <w:rPr>
+          <w:rFonts w:ascii="Times New Roman" w:hAnsi="Times New Roman" w:cs="Times New Roman"/>
+        </w:rPr>
+        <w:t>Watershed seem to have a special predictive relationship when explained by the same year’s Harbor Trawl and Trammel Net Surveys’ total CPUEs, and by the Harbor Trawl and Creek Trawl Surveys’ subadult CPUEs with a lag (e.g. the abundances one year predict the landings of the next).  The landings CPUE time series range</w:t>
+      </w:r>
+      <w:r>
+        <w:rPr>
+          <w:rFonts w:ascii="Times New Roman" w:hAnsi="Times New Roman" w:cs="Times New Roman"/>
+        </w:rPr>
+        <w:t>s</w:t>
+      </w:r>
+      <w:r>
+        <w:rPr>
+          <w:rFonts w:ascii="Times New Roman" w:hAnsi="Times New Roman" w:cs="Times New Roman"/>
+        </w:rPr>
+        <w:t xml:space="preserve"> from 2004-2018, which </w:t>
+      </w:r>
+      <w:r>
+        <w:rPr>
+          <w:rFonts w:ascii="Times New Roman" w:hAnsi="Times New Roman" w:cs="Times New Roman"/>
+        </w:rPr>
+        <w:t>is</w:t>
+      </w:r>
+      <w:r>
+        <w:rPr>
+          <w:rFonts w:ascii="Times New Roman" w:hAnsi="Times New Roman" w:cs="Times New Roman"/>
+        </w:rPr>
+        <w:t xml:space="preserve"> the time limiting factor for all models except models incorporating the Trammel Net Survey, which range from 2006-2018.  Any of the models, and dredges, sans Trammel Net Survey will have different summary statistics than models incorporating Trammel Net Survey variables</w:t>
+      </w:r>
+      <w:r>
+        <w:rPr>
+          <w:rFonts w:ascii="Times New Roman" w:hAnsi="Times New Roman" w:cs="Times New Roman"/>
+        </w:rPr>
+        <w:t xml:space="preserve"> due to the change in degrees of freedom after further filtering of the dataset.  </w:t>
+      </w:r>
+    </w:p>
+    <w:p>
+      <w:pPr>
+        <w:rPr>
+          <w:rFonts w:ascii="Times New Roman" w:hAnsi="Times New Roman" w:cs="Times New Roman"/>
+        </w:rPr>
+      </w:pPr>
+      <w:r>
+        <w:rPr>
+          <w:rFonts w:ascii="Times New Roman" w:hAnsi="Times New Roman" w:cs="Times New Roman"/>
+        </w:rPr>
+        <w:t>A dredge function (</w:t>
+      </w:r>
+      <w:proofErr w:type="spellStart"/>
+      <w:proofErr w:type="gramStart"/>
+      <w:r>
+        <w:rPr>
+          <w:rFonts w:ascii="Times New Roman" w:hAnsi="Times New Roman" w:cs="Times New Roman"/>
+        </w:rPr>
+        <w:t>MuMIn</w:t>
+      </w:r>
+      <w:proofErr w:type="spellEnd"/>
+      <w:r>
+        <w:rPr>
+          <w:rFonts w:ascii="Times New Roman" w:hAnsi="Times New Roman" w:cs="Times New Roman"/>
+        </w:rPr>
+        <w:t>::</w:t>
+      </w:r>
+      <w:proofErr w:type="gramEnd"/>
+      <w:r>
+        <w:rPr>
+          <w:rFonts w:ascii="Times New Roman" w:hAnsi="Times New Roman" w:cs="Times New Roman"/>
+        </w:rPr>
+        <w:t xml:space="preserve">dredge) was performed for the purposes of model exploration using several of the size and sex/maturity variables of the explanatory surveys (Harbor Trawl, Creek Trawl and Trammel Net Survey).  Select results from all dredge function combinations can be found in the outline below.  Only models with a </w:t>
+      </w:r>
+      <w:bookmarkStart w:id="0" w:name="_Hlk19279332"/>
+      <w:r>
+        <w:rPr>
+          <w:rFonts w:ascii="Times New Roman" w:hAnsi="Times New Roman" w:cs="Times New Roman"/>
+        </w:rPr>
+        <w:sym w:font="GreekMathSymbols" w:char="F044"/>
+      </w:r>
+      <w:bookmarkEnd w:id="0"/>
+      <w:r>
+        <w:rPr>
+          <w:rFonts w:ascii="Times New Roman" w:hAnsi="Times New Roman" w:cs="Times New Roman"/>
+        </w:rPr>
+        <w:t xml:space="preserve"> &lt; 2.0 were considered.  Traditional measures of model fit, including </w:t>
+      </w:r>
+      <w:proofErr w:type="spellStart"/>
+      <w:r>
+        <w:rPr>
+          <w:rFonts w:ascii="Times New Roman" w:hAnsi="Times New Roman" w:cs="Times New Roman"/>
+        </w:rPr>
+        <w:t>AICc</w:t>
+      </w:r>
+      <w:proofErr w:type="spellEnd"/>
+      <w:r>
+        <w:rPr>
+          <w:rFonts w:ascii="Times New Roman" w:hAnsi="Times New Roman" w:cs="Times New Roman"/>
+        </w:rPr>
+        <w:t xml:space="preserve"> and Akaike weight were not considered, as these are only exploratory analyses to uncover relationships between the variables.</w:t>
+      </w:r>
+    </w:p>
+    <w:p>
+      <w:pPr>
+        <w:pStyle w:val="Heading4"/>
+      </w:pPr>
+      <w:r>
+        <w:t xml:space="preserve">Landings CPUE ~ </w:t>
+      </w:r>
+      <w:proofErr w:type="gramStart"/>
+      <w:r>
+        <w:t>lag(</w:t>
+      </w:r>
+      <w:proofErr w:type="gramEnd"/>
+      <w:r>
+        <w:t>B90 subadult) + lag(T38 subadult) + B90 total CPUE</w:t>
+      </w:r>
+    </w:p>
+    <w:p>
+      <w:r>
+        <w:t>These were performed sans Trammel Net Survey just in case of effect of reduced degrees of freedom</w:t>
+      </w:r>
+    </w:p>
+    <w:p>
+      <w:r>
+        <w:t>Relevant additive mo</w:t>
+      </w:r>
+      <w:bookmarkStart w:id="1" w:name="_GoBack"/>
+      <w:bookmarkEnd w:id="1"/>
+      <w:r>
+        <w:t xml:space="preserve">dels ranked in order by </w:t>
+      </w:r>
+      <w:proofErr w:type="spellStart"/>
+      <w:r>
+        <w:t>AICc</w:t>
+      </w:r>
+      <w:proofErr w:type="spellEnd"/>
+      <w:r>
+        <w:t>:</w:t>
+      </w:r>
+    </w:p>
+    <w:p>
+      <w:pPr>
+        <w:pStyle w:val="ListParagraph"/>
+        <w:numPr>
+          <w:ilvl w:val="0"/>
+          <w:numId w:val="5"/>
+        </w:numPr>
+      </w:pPr>
+      <w:r>
+        <w:t xml:space="preserve">Landings CPUE ~ </w:t>
+      </w:r>
+      <w:proofErr w:type="gramStart"/>
+      <w:r>
+        <w:t>lag(</w:t>
+      </w:r>
+      <w:proofErr w:type="gramEnd"/>
+      <w:r>
+        <w:t>Harbor Trawl subadults)</w:t>
+      </w:r>
+    </w:p>
+    <w:p>
+      <w:pPr>
+        <w:pStyle w:val="ListParagraph"/>
+        <w:numPr>
+          <w:ilvl w:val="0"/>
+          <w:numId w:val="5"/>
+        </w:numPr>
+      </w:pPr>
+      <w:r>
+        <w:t xml:space="preserve">Landings CPUE ~ </w:t>
+      </w:r>
+      <w:proofErr w:type="gramStart"/>
+      <w:r>
+        <w:t>lag(</w:t>
+      </w:r>
+      <w:proofErr w:type="gramEnd"/>
+      <w:r>
+        <w:t>Creek Trawl subadults)</w:t>
+      </w:r>
+    </w:p>
+    <w:p>
+      <w:pPr>
+        <w:pStyle w:val="ListParagraph"/>
+        <w:numPr>
+          <w:ilvl w:val="0"/>
+          <w:numId w:val="5"/>
+        </w:numPr>
+      </w:pPr>
+      <w:r>
+        <w:t xml:space="preserve">Landings CPUE ~ Harbor Trawl CPUE + </w:t>
+      </w:r>
+      <w:proofErr w:type="gramStart"/>
+      <w:r>
+        <w:t>lag(</w:t>
+      </w:r>
+      <w:proofErr w:type="gramEnd"/>
+      <w:r>
+        <w:t>Harbor Trawl subadults)</w:t>
+      </w:r>
+    </w:p>
+    <w:p>
+      <w:pPr>
+        <w:pStyle w:val="ListParagraph"/>
+        <w:numPr>
+          <w:ilvl w:val="0"/>
+          <w:numId w:val="5"/>
+        </w:numPr>
+      </w:pPr>
+      <w:r>
+        <w:t>Landings CPUE ~ Harbor Trawl CPUE</w:t>
+      </w:r>
+    </w:p>
+    <w:p>
+      <w:pPr>
+        <w:pStyle w:val="ListParagraph"/>
+        <w:numPr>
+          <w:ilvl w:val="0"/>
+          <w:numId w:val="5"/>
+        </w:numPr>
+      </w:pPr>
+      <w:r>
+        <w:t xml:space="preserve">Landings CPUE ~ Harbor Trawl CPUE + </w:t>
+      </w:r>
+      <w:proofErr w:type="gramStart"/>
+      <w:r>
+        <w:t>lag(</w:t>
+      </w:r>
+      <w:proofErr w:type="gramEnd"/>
+      <w:r>
+        <w:t>Creek Trawl subadults)</w:t>
+      </w:r>
+    </w:p>
+    <w:p>
+      <w:pPr>
+        <w:pStyle w:val="HTMLPreformatted"/>
+        <w:numPr>
+          <w:ilvl w:val="0"/>
+          <w:numId w:val="5"/>
+        </w:numPr>
+        <w:shd w:val="clear" w:color="auto" w:fill="002240"/>
+        <w:wordWrap w:val="0"/>
+        <w:spacing w:line="225" w:lineRule="atLeast"/>
+        <w:rPr>
+          <w:rStyle w:val="gnkrckgcgsb"/>
+          <w:rFonts w:ascii="Lucida Console" w:eastAsiaTheme="majorEastAsia" w:hAnsi="Lucida Console"/>
+          <w:color w:val="FFFFFF"/>
+          <w:bdr w:val="none" w:sz="0" w:space="0" w:color="auto" w:frame="1"/>
+        </w:rPr>
+      </w:pPr>
+      <w:r>
+        <w:rPr>
+          <w:rStyle w:val="gnkrckgcgsb"/>
+          <w:rFonts w:ascii="Lucida Console" w:eastAsiaTheme="majorEastAsia" w:hAnsi="Lucida Console"/>
+          <w:color w:val="FFFFFF"/>
+          <w:bdr w:val="none" w:sz="0" w:space="0" w:color="auto" w:frame="1"/>
+        </w:rPr>
+        <w:t xml:space="preserve">Model selection table </w:t>
+      </w:r>
+    </w:p>
+    <w:p>
+      <w:pPr>
+        <w:pStyle w:val="HTMLPreformatted"/>
+        <w:numPr>
+          <w:ilvl w:val="0"/>
+          <w:numId w:val="5"/>
+        </w:numPr>
+        <w:shd w:val="clear" w:color="auto" w:fill="002240"/>
+        <w:wordWrap w:val="0"/>
+        <w:spacing w:line="225" w:lineRule="atLeast"/>
+        <w:rPr>
+          <w:rStyle w:val="gnkrckgcgsb"/>
+          <w:rFonts w:ascii="Lucida Console" w:eastAsiaTheme="majorEastAsia" w:hAnsi="Lucida Console"/>
+          <w:color w:val="FFFFFF"/>
+          <w:bdr w:val="none" w:sz="0" w:space="0" w:color="auto" w:frame="1"/>
+        </w:rPr>
+      </w:pPr>
+      <w:r>
+        <w:rPr>
+          <w:rStyle w:val="gnkrckgcgsb"/>
+          <w:rFonts w:ascii="Lucida Console" w:eastAsiaTheme="majorEastAsia" w:hAnsi="Lucida Console"/>
+          <w:color w:val="FFFFFF"/>
+          <w:bdr w:val="none" w:sz="0" w:space="0" w:color="auto" w:frame="1"/>
+        </w:rPr>
+        <w:t xml:space="preserve">  (Int) B90_CPU B90_SLA T38_SLA df </w:t>
+      </w:r>
+      <w:proofErr w:type="spellStart"/>
+      <w:r>
+        <w:rPr>
+          <w:rStyle w:val="gnkrckgcgsb"/>
+          <w:rFonts w:ascii="Lucida Console" w:eastAsiaTheme="majorEastAsia" w:hAnsi="Lucida Console"/>
+          <w:color w:val="FFFFFF"/>
+          <w:bdr w:val="none" w:sz="0" w:space="0" w:color="auto" w:frame="1"/>
+        </w:rPr>
+        <w:t>logLik</w:t>
+      </w:r>
+      <w:proofErr w:type="spellEnd"/>
+      <w:r>
+        <w:rPr>
+          <w:rStyle w:val="gnkrckgcgsb"/>
+          <w:rFonts w:ascii="Lucida Console" w:eastAsiaTheme="majorEastAsia" w:hAnsi="Lucida Console"/>
+          <w:color w:val="FFFFFF"/>
+          <w:bdr w:val="none" w:sz="0" w:space="0" w:color="auto" w:frame="1"/>
+        </w:rPr>
+        <w:t xml:space="preserve"> </w:t>
+      </w:r>
+      <w:proofErr w:type="spellStart"/>
+      <w:r>
+        <w:rPr>
+          <w:rStyle w:val="gnkrckgcgsb"/>
+          <w:rFonts w:ascii="Lucida Console" w:eastAsiaTheme="majorEastAsia" w:hAnsi="Lucida Console"/>
+          <w:color w:val="FFFFFF"/>
+          <w:bdr w:val="none" w:sz="0" w:space="0" w:color="auto" w:frame="1"/>
+        </w:rPr>
+        <w:t>AICc</w:t>
+      </w:r>
+      <w:proofErr w:type="spellEnd"/>
+      <w:r>
+        <w:rPr>
+          <w:rStyle w:val="gnkrckgcgsb"/>
+          <w:rFonts w:ascii="Lucida Console" w:eastAsiaTheme="majorEastAsia" w:hAnsi="Lucida Console"/>
+          <w:color w:val="FFFFFF"/>
+          <w:bdr w:val="none" w:sz="0" w:space="0" w:color="auto" w:frame="1"/>
+        </w:rPr>
+        <w:t xml:space="preserve"> delta weight</w:t>
+      </w:r>
+    </w:p>
+    <w:p>
+      <w:pPr>
+        <w:pStyle w:val="HTMLPreformatted"/>
+        <w:numPr>
+          <w:ilvl w:val="0"/>
+          <w:numId w:val="5"/>
+        </w:numPr>
+        <w:shd w:val="clear" w:color="auto" w:fill="002240"/>
+        <w:wordWrap w:val="0"/>
+        <w:spacing w:line="225" w:lineRule="atLeast"/>
+        <w:rPr>
+          <w:rStyle w:val="gnkrckgcgsb"/>
+          <w:rFonts w:ascii="Lucida Console" w:eastAsiaTheme="majorEastAsia" w:hAnsi="Lucida Console"/>
+          <w:color w:val="FFFFFF"/>
+          <w:bdr w:val="none" w:sz="0" w:space="0" w:color="auto" w:frame="1"/>
+        </w:rPr>
+      </w:pPr>
+      <w:r>
+        <w:rPr>
+          <w:rStyle w:val="gnkrckgcgsb"/>
+          <w:rFonts w:ascii="Lucida Console" w:eastAsiaTheme="majorEastAsia" w:hAnsi="Lucida Console"/>
+          <w:color w:val="FFFFFF"/>
+          <w:bdr w:val="none" w:sz="0" w:space="0" w:color="auto" w:frame="1"/>
+        </w:rPr>
+        <w:t xml:space="preserve">3 2.563         0.05643          </w:t>
+      </w:r>
+      <w:proofErr w:type="gramStart"/>
+      <w:r>
+        <w:rPr>
+          <w:rStyle w:val="gnkrckgcgsb"/>
+          <w:rFonts w:ascii="Lucida Console" w:eastAsiaTheme="majorEastAsia" w:hAnsi="Lucida Console"/>
+          <w:color w:val="FFFFFF"/>
+          <w:bdr w:val="none" w:sz="0" w:space="0" w:color="auto" w:frame="1"/>
+        </w:rPr>
+        <w:t>3  1.525</w:t>
+      </w:r>
+      <w:proofErr w:type="gramEnd"/>
+      <w:r>
+        <w:rPr>
+          <w:rStyle w:val="gnkrckgcgsb"/>
+          <w:rFonts w:ascii="Lucida Console" w:eastAsiaTheme="majorEastAsia" w:hAnsi="Lucida Console"/>
+          <w:color w:val="FFFFFF"/>
+          <w:bdr w:val="none" w:sz="0" w:space="0" w:color="auto" w:frame="1"/>
+        </w:rPr>
+        <w:t xml:space="preserve">  5.1  0.00  0.207</w:t>
+      </w:r>
+    </w:p>
+    <w:p>
+      <w:pPr>
+        <w:pStyle w:val="HTMLPreformatted"/>
+        <w:numPr>
+          <w:ilvl w:val="0"/>
+          <w:numId w:val="5"/>
+        </w:numPr>
+        <w:shd w:val="clear" w:color="auto" w:fill="002240"/>
+        <w:wordWrap w:val="0"/>
+        <w:spacing w:line="225" w:lineRule="atLeast"/>
+        <w:rPr>
+          <w:rStyle w:val="gnkrckgcgsb"/>
+          <w:rFonts w:ascii="Lucida Console" w:eastAsiaTheme="majorEastAsia" w:hAnsi="Lucida Console"/>
+          <w:color w:val="FFFFFF"/>
+          <w:bdr w:val="none" w:sz="0" w:space="0" w:color="auto" w:frame="1"/>
+        </w:rPr>
+      </w:pPr>
+      <w:r>
+        <w:rPr>
+          <w:rStyle w:val="gnkrckgcgsb"/>
+          <w:rFonts w:ascii="Lucida Console" w:eastAsiaTheme="majorEastAsia" w:hAnsi="Lucida Console"/>
+          <w:color w:val="FFFFFF"/>
+          <w:bdr w:val="none" w:sz="0" w:space="0" w:color="auto" w:frame="1"/>
+        </w:rPr>
+        <w:t xml:space="preserve">5 2.465                 </w:t>
+      </w:r>
+      <w:proofErr w:type="gramStart"/>
+      <w:r>
+        <w:rPr>
+          <w:rStyle w:val="gnkrckgcgsb"/>
+          <w:rFonts w:ascii="Lucida Console" w:eastAsiaTheme="majorEastAsia" w:hAnsi="Lucida Console"/>
+          <w:color w:val="FFFFFF"/>
+          <w:bdr w:val="none" w:sz="0" w:space="0" w:color="auto" w:frame="1"/>
+        </w:rPr>
+        <w:t>0.18890  3</w:t>
+      </w:r>
+      <w:proofErr w:type="gramEnd"/>
+      <w:r>
+        <w:rPr>
+          <w:rStyle w:val="gnkrckgcgsb"/>
+          <w:rFonts w:ascii="Lucida Console" w:eastAsiaTheme="majorEastAsia" w:hAnsi="Lucida Console"/>
+          <w:color w:val="FFFFFF"/>
+          <w:bdr w:val="none" w:sz="0" w:space="0" w:color="auto" w:frame="1"/>
+        </w:rPr>
+        <w:t xml:space="preserve">  1.518  5.1  0.02  0.205</w:t>
+      </w:r>
+    </w:p>
+    <w:p>
+      <w:pPr>
+        <w:pStyle w:val="HTMLPreformatted"/>
+        <w:numPr>
+          <w:ilvl w:val="0"/>
+          <w:numId w:val="5"/>
+        </w:numPr>
+        <w:shd w:val="clear" w:color="auto" w:fill="002240"/>
+        <w:wordWrap w:val="0"/>
+        <w:spacing w:line="225" w:lineRule="atLeast"/>
+        <w:rPr>
+          <w:rStyle w:val="gnkrckgcgsb"/>
+          <w:rFonts w:ascii="Lucida Console" w:eastAsiaTheme="majorEastAsia" w:hAnsi="Lucida Console"/>
+          <w:color w:val="FFFFFF"/>
+          <w:bdr w:val="none" w:sz="0" w:space="0" w:color="auto" w:frame="1"/>
+        </w:rPr>
+      </w:pPr>
+      <w:r>
+        <w:rPr>
+          <w:rStyle w:val="gnkrckgcgsb"/>
+          <w:rFonts w:ascii="Lucida Console" w:eastAsiaTheme="majorEastAsia" w:hAnsi="Lucida Console"/>
+          <w:color w:val="FFFFFF"/>
+          <w:bdr w:val="none" w:sz="0" w:space="0" w:color="auto" w:frame="1"/>
+        </w:rPr>
+        <w:t xml:space="preserve">4 2.440 0.02074 0.04183          </w:t>
+      </w:r>
+      <w:proofErr w:type="gramStart"/>
+      <w:r>
+        <w:rPr>
+          <w:rStyle w:val="gnkrckgcgsb"/>
+          <w:rFonts w:ascii="Lucida Console" w:eastAsiaTheme="majorEastAsia" w:hAnsi="Lucida Console"/>
+          <w:color w:val="FFFFFF"/>
+          <w:bdr w:val="none" w:sz="0" w:space="0" w:color="auto" w:frame="1"/>
+        </w:rPr>
+        <w:t>4  3.315</w:t>
+      </w:r>
+      <w:proofErr w:type="gramEnd"/>
+      <w:r>
+        <w:rPr>
+          <w:rStyle w:val="gnkrckgcgsb"/>
+          <w:rFonts w:ascii="Lucida Console" w:eastAsiaTheme="majorEastAsia" w:hAnsi="Lucida Console"/>
+          <w:color w:val="FFFFFF"/>
+          <w:bdr w:val="none" w:sz="0" w:space="0" w:color="auto" w:frame="1"/>
+        </w:rPr>
+        <w:t xml:space="preserve">  5.4  0.24  0.184</w:t>
+      </w:r>
+    </w:p>
+    <w:p>
+      <w:pPr>
+        <w:pStyle w:val="HTMLPreformatted"/>
+        <w:numPr>
+          <w:ilvl w:val="0"/>
+          <w:numId w:val="5"/>
+        </w:numPr>
+        <w:shd w:val="clear" w:color="auto" w:fill="002240"/>
+        <w:wordWrap w:val="0"/>
+        <w:spacing w:line="225" w:lineRule="atLeast"/>
+        <w:rPr>
+          <w:rStyle w:val="gnkrckgcgsb"/>
+          <w:rFonts w:ascii="Lucida Console" w:eastAsiaTheme="majorEastAsia" w:hAnsi="Lucida Console"/>
+          <w:color w:val="FFFFFF"/>
+          <w:bdr w:val="none" w:sz="0" w:space="0" w:color="auto" w:frame="1"/>
+        </w:rPr>
+      </w:pPr>
+      <w:r>
+        <w:rPr>
+          <w:rStyle w:val="gnkrckgcgsb"/>
+          <w:rFonts w:ascii="Lucida Console" w:eastAsiaTheme="majorEastAsia" w:hAnsi="Lucida Console"/>
+          <w:color w:val="FFFFFF"/>
+          <w:bdr w:val="none" w:sz="0" w:space="0" w:color="auto" w:frame="1"/>
+        </w:rPr>
+        <w:t xml:space="preserve">2 2.507 0.02933                  </w:t>
+      </w:r>
+      <w:proofErr w:type="gramStart"/>
+      <w:r>
+        <w:rPr>
+          <w:rStyle w:val="gnkrckgcgsb"/>
+          <w:rFonts w:ascii="Lucida Console" w:eastAsiaTheme="majorEastAsia" w:hAnsi="Lucida Console"/>
+          <w:color w:val="FFFFFF"/>
+          <w:bdr w:val="none" w:sz="0" w:space="0" w:color="auto" w:frame="1"/>
+        </w:rPr>
+        <w:t>3  1.233</w:t>
+      </w:r>
+      <w:proofErr w:type="gramEnd"/>
+      <w:r>
+        <w:rPr>
+          <w:rStyle w:val="gnkrckgcgsb"/>
+          <w:rFonts w:ascii="Lucida Console" w:eastAsiaTheme="majorEastAsia" w:hAnsi="Lucida Console"/>
+          <w:color w:val="FFFFFF"/>
+          <w:bdr w:val="none" w:sz="0" w:space="0" w:color="auto" w:frame="1"/>
+        </w:rPr>
+        <w:t xml:space="preserve">  5.7  0.58  0.155</w:t>
+      </w:r>
+    </w:p>
+    <w:p>
+      <w:pPr>
+        <w:pStyle w:val="Caption"/>
+        <w:numPr>
+          <w:ilvl w:val="0"/>
+          <w:numId w:val="5"/>
+        </w:numPr>
+        <w:rPr>
+          <w:rFonts w:ascii="Lucida Console" w:hAnsi="Lucida Console"/>
+          <w:color w:val="FFFFFF"/>
+        </w:rPr>
+      </w:pPr>
+      <w:r>
+        <w:t xml:space="preserve">Figure 1: Example of Model Selection Output for all the following dredge outputs.  Only models with </w:t>
+      </w:r>
+      <w:r>
+        <w:rPr>
+          <w:rFonts w:ascii="Times New Roman" w:hAnsi="Times New Roman" w:cs="Times New Roman"/>
+        </w:rPr>
+        <w:sym w:font="GreekMathSymbols" w:char="F044"/>
+      </w:r>
+      <w:r>
+        <w:t xml:space="preserve"> &lt; 2 were shown in these and the following results.  </w:t>
+      </w:r>
+    </w:p>
+    <w:p>
+      <w:pPr>
+        <w:pStyle w:val="Heading4"/>
+      </w:pPr>
+      <w:r>
+        <w:t xml:space="preserve">Landings CPUE </w:t>
+      </w:r>
+      <w:proofErr w:type="gramStart"/>
+      <w:r>
+        <w:t>~</w:t>
+      </w:r>
+      <w:r>
+        <w:rPr>
+          <w:b/>
+          <w:bCs/>
+        </w:rPr>
+        <w:t xml:space="preserve"> .</w:t>
+      </w:r>
+      <w:proofErr w:type="gramEnd"/>
+      <w:r>
+        <w:t xml:space="preserve"> (all B90 Vars)</w:t>
+      </w:r>
+    </w:p>
+    <w:p>
+      <w:r>
+        <w:t xml:space="preserve">Relevant models ranked in order of </w:t>
+      </w:r>
+      <w:proofErr w:type="spellStart"/>
+      <w:r>
+        <w:t>AICc</w:t>
+      </w:r>
+      <w:proofErr w:type="spellEnd"/>
+      <w:r>
+        <w:t>:</w:t>
+      </w:r>
+    </w:p>
+    <w:p>
+      <w:pPr>
+        <w:pStyle w:val="ListParagraph"/>
+        <w:numPr>
+          <w:ilvl w:val="0"/>
+          <w:numId w:val="6"/>
+        </w:numPr>
+      </w:pPr>
+      <w:r>
+        <w:t xml:space="preserve">Landings CPUE ~ Harbor Trawl mature females, </w:t>
+      </w:r>
+      <w:proofErr w:type="gramStart"/>
+      <w:r>
+        <w:t>lag(</w:t>
+      </w:r>
+      <w:proofErr w:type="gramEnd"/>
+      <w:r>
+        <w:t>Harbor Trawl subadults)</w:t>
+      </w:r>
+    </w:p>
+    <w:p>
+      <w:pPr>
+        <w:pStyle w:val="ListParagraph"/>
+        <w:numPr>
+          <w:ilvl w:val="0"/>
+          <w:numId w:val="6"/>
+        </w:numPr>
+      </w:pPr>
+      <w:r>
+        <w:t xml:space="preserve">Landings CPUE ~ Harbor Trawl adults, </w:t>
+      </w:r>
+      <w:proofErr w:type="gramStart"/>
+      <w:r>
+        <w:t>lag(</w:t>
+      </w:r>
+      <w:proofErr w:type="gramEnd"/>
+      <w:r>
+        <w:t>Harbor Trawl subadults)</w:t>
+      </w:r>
+    </w:p>
+    <w:p>
+      <w:pPr>
+        <w:pStyle w:val="ListParagraph"/>
+        <w:numPr>
+          <w:ilvl w:val="0"/>
+          <w:numId w:val="6"/>
+        </w:numPr>
+      </w:pPr>
+      <w:r>
+        <w:t>Landings CPUE ~ Harbor Trawl immature females</w:t>
+      </w:r>
+    </w:p>
+    <w:p>
+      <w:pPr>
+        <w:pStyle w:val="Heading4"/>
+      </w:pPr>
+      <w:r>
+        <w:t xml:space="preserve">Landings CPUE </w:t>
+      </w:r>
+      <w:proofErr w:type="gramStart"/>
+      <w:r>
+        <w:t>~</w:t>
+      </w:r>
+      <w:r>
+        <w:rPr>
+          <w:b/>
+          <w:bCs/>
+        </w:rPr>
+        <w:t xml:space="preserve"> .</w:t>
+      </w:r>
+      <w:proofErr w:type="gramEnd"/>
+      <w:r>
+        <w:t xml:space="preserve"> (all T38 Vars)</w:t>
+      </w:r>
+    </w:p>
+    <w:p>
+      <w:r>
+        <w:t xml:space="preserve">Relevant models ranked in order of </w:t>
+      </w:r>
+      <w:proofErr w:type="spellStart"/>
+      <w:r>
+        <w:t>AICc</w:t>
+      </w:r>
+      <w:proofErr w:type="spellEnd"/>
+      <w:r>
+        <w:t>:</w:t>
+      </w:r>
+    </w:p>
+    <w:p>
+      <w:pPr>
+        <w:pStyle w:val="ListParagraph"/>
+        <w:numPr>
+          <w:ilvl w:val="0"/>
+          <w:numId w:val="7"/>
+        </w:numPr>
+      </w:pPr>
+      <w:r>
+        <w:t xml:space="preserve">Landings CPUE ~ Creek Trawl CPUE, </w:t>
+      </w:r>
+      <w:proofErr w:type="gramStart"/>
+      <w:r>
+        <w:t>lag(</w:t>
+      </w:r>
+      <w:proofErr w:type="gramEnd"/>
+      <w:r>
+        <w:t>Creek Trawl subadults)</w:t>
+      </w:r>
+    </w:p>
+    <w:p>
+      <w:pPr>
+        <w:pStyle w:val="ListParagraph"/>
+        <w:numPr>
+          <w:ilvl w:val="0"/>
+          <w:numId w:val="7"/>
+        </w:numPr>
+      </w:pPr>
+      <w:r>
+        <w:t xml:space="preserve">Landings CPUE ~ Creek Trawl adults, </w:t>
+      </w:r>
+      <w:proofErr w:type="gramStart"/>
+      <w:r>
+        <w:t>lag(</w:t>
+      </w:r>
+      <w:proofErr w:type="gramEnd"/>
+      <w:r>
+        <w:t>Creek Trawl subadults)</w:t>
+      </w:r>
+    </w:p>
+    <w:p>
+      <w:pPr>
+        <w:pStyle w:val="ListParagraph"/>
+        <w:numPr>
+          <w:ilvl w:val="0"/>
+          <w:numId w:val="7"/>
+        </w:numPr>
+      </w:pPr>
+      <w:r>
+        <w:lastRenderedPageBreak/>
+        <w:t>Landings CPUE ~ Creek Trawl adults, Creek Trawl subadults</w:t>
+      </w:r>
+    </w:p>
+    <w:p>
+      <w:pPr>
+        <w:pStyle w:val="Heading4"/>
+      </w:pPr>
+      <w:r>
+        <w:t>Landings CPUE ~ all relevant vars including Trammel Net Survey</w:t>
+      </w:r>
+    </w:p>
+    <w:p>
+      <w:pPr>
+        <w:pStyle w:val="ListParagraph"/>
+        <w:numPr>
+          <w:ilvl w:val="0"/>
+          <w:numId w:val="8"/>
+        </w:numPr>
+      </w:pPr>
+      <w:r>
+        <w:t xml:space="preserve">Landings CPUE ~ (Trammel Net + Harbor Trawl), </w:t>
+      </w:r>
+      <w:proofErr w:type="gramStart"/>
+      <w:r>
+        <w:t>lag(</w:t>
+      </w:r>
+      <w:proofErr w:type="gramEnd"/>
+      <w:r>
+        <w:t>Creek Trawl subadults)</w:t>
+      </w:r>
+    </w:p>
+    <w:p>
+      <w:pPr>
+        <w:pStyle w:val="ListParagraph"/>
+        <w:numPr>
+          <w:ilvl w:val="0"/>
+          <w:numId w:val="8"/>
+        </w:numPr>
+      </w:pPr>
+      <w:r>
+        <w:t>Landings CPUE ~ (Trammel Net + Harbor Trawl), Creek Trawl CPUE</w:t>
+      </w:r>
+    </w:p>
+    <w:p>
+      <w:pPr>
+        <w:pStyle w:val="ListParagraph"/>
+        <w:numPr>
+          <w:ilvl w:val="0"/>
+          <w:numId w:val="8"/>
+        </w:numPr>
+      </w:pPr>
+      <w:r>
+        <w:t>Landings CPUE ~ (Trammel Net + Harbor Trawl)</w:t>
+      </w:r>
+    </w:p>
+    <w:p>
+      <w:pPr>
+        <w:pStyle w:val="ListParagraph"/>
+        <w:numPr>
+          <w:ilvl w:val="0"/>
+          <w:numId w:val="8"/>
+        </w:numPr>
+      </w:pPr>
+      <w:r>
+        <w:t>Landings CPUE ~ Harbor Trawl CPUE, (Trammel Net + Harbor Trawl), Creek Trawl CPUE #Disregard because includes a main effect?</w:t>
+      </w:r>
+    </w:p>
+    <w:p>
+      <w:pPr>
+        <w:pStyle w:val="ListParagraph"/>
+        <w:numPr>
+          <w:ilvl w:val="0"/>
+          <w:numId w:val="8"/>
+        </w:numPr>
+      </w:pPr>
+      <w:r>
+        <w:t>Landings CPUE ~ Trammel Net CPUE, (Trammel Net + Harbor Trawl), Creek Trawl CPUE #Disregard because includes a main effect?</w:t>
+      </w:r>
+    </w:p>
+    <w:p>
+      <w:pPr>
+        <w:pStyle w:val="ListParagraph"/>
+        <w:numPr>
+          <w:ilvl w:val="0"/>
+          <w:numId w:val="8"/>
+        </w:numPr>
+      </w:pPr>
+      <w:r>
+        <w:t xml:space="preserve">Landings CPUE ~ Harbor Trawl, Trammel Net CPUE, Creek Trawl CPUE </w:t>
+      </w:r>
+    </w:p>
+    <w:p>
+      <w:pPr>
+        <w:pStyle w:val="ListParagraph"/>
+        <w:numPr>
+          <w:ilvl w:val="0"/>
+          <w:numId w:val="8"/>
+        </w:numPr>
+      </w:pPr>
+      <w:r>
+        <w:t xml:space="preserve">Landings CPUE ~ Trammel Net CPUE, Creek Trawl CPUE, </w:t>
+      </w:r>
+      <w:proofErr w:type="gramStart"/>
+      <w:r>
+        <w:t>lag(</w:t>
+      </w:r>
+      <w:proofErr w:type="gramEnd"/>
+      <w:r>
+        <w:t>Creek Trawl subadults)</w:t>
+      </w:r>
+    </w:p>
+    <w:p>
+      <w:pPr>
+        <w:pStyle w:val="Heading1"/>
+      </w:pPr>
+      <w:r>
+        <w:t>Models (based-on dredge results)</w:t>
       </w:r>
     </w:p>
     <w:p>
@@ -78,19 +945,7 @@
         <w:rPr>
           <w:rFonts w:ascii="Times New Roman" w:hAnsi="Times New Roman" w:cs="Times New Roman"/>
         </w:rPr>
-        <w:t>Mean Annual Landings</w:t>
-      </w:r>
-      <w:r>
-        <w:rPr>
-          <w:rFonts w:ascii="Times New Roman" w:hAnsi="Times New Roman" w:cs="Times New Roman"/>
-        </w:rPr>
-        <w:t xml:space="preserve"> </w:t>
-      </w:r>
-      <w:r>
-        <w:rPr>
-          <w:rFonts w:ascii="Times New Roman" w:hAnsi="Times New Roman" w:cs="Times New Roman"/>
-        </w:rPr>
-        <w:t>CPUE</w:t>
+        <w:t>Mean Landings CPUE</w:t>
       </w:r>
       <w:r>
         <w:rPr>
@@ -114,19 +969,37 @@
         <w:rPr>
           <w:rFonts w:ascii="Times New Roman" w:hAnsi="Times New Roman" w:cs="Times New Roman"/>
         </w:rPr>
-        <w:t xml:space="preserve">Mean Annual Landings </w:t>
-      </w:r>
-      <w:r>
-        <w:rPr>
-          <w:rFonts w:ascii="Times New Roman" w:hAnsi="Times New Roman" w:cs="Times New Roman"/>
-        </w:rPr>
-        <w:t xml:space="preserve">CPUE </w:t>
+        <w:t>Mean Landings CPUE</w:t>
+      </w:r>
+      <w:r>
+        <w:rPr>
+          <w:rFonts w:ascii="Times New Roman" w:hAnsi="Times New Roman" w:cs="Times New Roman"/>
+        </w:rPr>
+        <w:t xml:space="preserve"> </w:t>
       </w:r>
       <w:r>
         <w:rPr>
           <w:rFonts w:ascii="Times New Roman" w:hAnsi="Times New Roman" w:cs="Times New Roman"/>
         </w:rPr>
         <w:t>~ Trammel Net CPUE (R2 = 0.3762)</w:t>
+      </w:r>
+    </w:p>
+    <w:p>
+      <w:pPr>
+        <w:pStyle w:val="ListParagraph"/>
+        <w:numPr>
+          <w:ilvl w:val="2"/>
+          <w:numId w:val="4"/>
+        </w:numPr>
+        <w:rPr>
+          <w:rFonts w:ascii="Times New Roman" w:hAnsi="Times New Roman" w:cs="Times New Roman"/>
+        </w:rPr>
+      </w:pPr>
+      <w:r>
+        <w:rPr>
+          <w:rFonts w:ascii="Times New Roman" w:hAnsi="Times New Roman" w:cs="Times New Roman"/>
+        </w:rPr>
+        <w:t>Mean Landings CPUE ~ (Harbor Trawl CPUE + Trammel Net CPUE (R2 = 0.5165) #Sum of variable values before adding to the model</w:t>
       </w:r>
     </w:p>
     <w:p>
@@ -162,7 +1035,7 @@
         <w:rPr>
           <w:rFonts w:ascii="Times New Roman" w:hAnsi="Times New Roman" w:cs="Times New Roman"/>
         </w:rPr>
-        <w:t>Mean Annual Landings CPUE ~ Harbor Trawl + Trammel Net (R2 = 0.5566)</w:t>
+        <w:t>Mean Landings CPUE ~ Harbor Trawl + Trammel Net (R2 = 0.5566)</w:t>
       </w:r>
     </w:p>
     <w:p>
@@ -198,7 +1071,7 @@
         <w:rPr>
           <w:rFonts w:ascii="Times New Roman" w:hAnsi="Times New Roman" w:cs="Times New Roman"/>
         </w:rPr>
-        <w:t>Mean Annual Landings CPUE ~ Harbor Trawl * Trammel Net (R2 = 0.7189)</w:t>
+        <w:t>Mean Landings CPUE ~ Harbor Trawl * Trammel Net (R2 = 0.7189)</w:t>
       </w:r>
     </w:p>
     <w:p>
@@ -258,27 +1131,31 @@
         <w:rPr>
           <w:rFonts w:ascii="Times New Roman" w:hAnsi="Times New Roman" w:cs="Times New Roman"/>
         </w:rPr>
-        <w:t xml:space="preserve">Decent relationships with all of the variables in bivariate and </w:t>
-      </w:r>
-      <w:proofErr w:type="spellStart"/>
-      <w:r>
-        <w:rPr>
-          <w:rFonts w:ascii="Times New Roman" w:hAnsi="Times New Roman" w:cs="Times New Roman"/>
-        </w:rPr>
-        <w:t>models</w:t>
-      </w:r>
-      <w:r>
-        <w:rPr>
-          <w:rFonts w:ascii="Times New Roman" w:hAnsi="Times New Roman" w:cs="Times New Roman"/>
-        </w:rPr>
-        <w:t>These</w:t>
-      </w:r>
-      <w:proofErr w:type="spellEnd"/>
-      <w:r>
-        <w:rPr>
-          <w:rFonts w:ascii="Times New Roman" w:hAnsi="Times New Roman" w:cs="Times New Roman"/>
-        </w:rPr>
-        <w:t xml:space="preserve"> data have a range of 2004-2018.  This interaction could reflect a different survey range (the Trammel Net Survey occurs in the Wando and Cooper Rivers, in addition to the Ashley and Chas Harbor covered by the Harbor Trawl survey), or could reflect a different make-up of catch, i.e., Trammel Net catching more adult males.  </w:t>
+        <w:t xml:space="preserve">Decent relationships with </w:t>
+      </w:r>
+      <w:r>
+        <w:rPr>
+          <w:rFonts w:ascii="Times New Roman" w:hAnsi="Times New Roman" w:cs="Times New Roman"/>
+        </w:rPr>
+        <w:t>all</w:t>
+      </w:r>
+      <w:r>
+        <w:rPr>
+          <w:rFonts w:ascii="Times New Roman" w:hAnsi="Times New Roman" w:cs="Times New Roman"/>
+        </w:rPr>
+        <w:t xml:space="preserve"> variables in bivariate </w:t>
+      </w:r>
+      <w:r>
+        <w:rPr>
+          <w:rFonts w:ascii="Times New Roman" w:hAnsi="Times New Roman" w:cs="Times New Roman"/>
+        </w:rPr>
+        <w:t xml:space="preserve">modeling, but stronger when each variable is a main effect separately as opposed to a summed variable of both.  </w:t>
+      </w:r>
+      <w:r>
+        <w:rPr>
+          <w:rFonts w:ascii="Times New Roman" w:hAnsi="Times New Roman" w:cs="Times New Roman"/>
+        </w:rPr>
+        <w:t xml:space="preserve">These data have a range of 2004-2018.  This interaction could reflect a different survey range (the Trammel Net Survey occurs in the Wando and Cooper Rivers, in addition to the Ashley and Chas Harbor covered by the Harbor Trawl survey), or could reflect a different make-up of catch, i.e., Trammel Net catching more adult males.  </w:t>
       </w:r>
     </w:p>
     <w:p>
@@ -354,7 +1231,7 @@
         <w:rPr>
           <w:rFonts w:ascii="Times New Roman" w:hAnsi="Times New Roman" w:cs="Times New Roman"/>
         </w:rPr>
-        <w:t>Mean Annual Landings</w:t>
+        <w:t>Mean Landings</w:t>
       </w:r>
       <w:r>
         <w:rPr>
@@ -366,19 +1243,7 @@
         <w:rPr>
           <w:rFonts w:ascii="Times New Roman" w:hAnsi="Times New Roman" w:cs="Times New Roman"/>
         </w:rPr>
-        <w:t xml:space="preserve">CPUE ~ Harbor Trawl </w:t>
-      </w:r>
-      <w:r>
-        <w:rPr>
-          <w:rFonts w:ascii="Times New Roman" w:hAnsi="Times New Roman" w:cs="Times New Roman"/>
-        </w:rPr>
-        <w:t xml:space="preserve">subadult </w:t>
-      </w:r>
-      <w:r>
-        <w:rPr>
-          <w:rFonts w:ascii="Times New Roman" w:hAnsi="Times New Roman" w:cs="Times New Roman"/>
-        </w:rPr>
-        <w:t xml:space="preserve">CPUE (R2 = </w:t>
+        <w:t xml:space="preserve">CPUE ~ Harbor Trawl subadult CPUE (R2 = </w:t>
       </w:r>
       <w:r>
         <w:rPr>
@@ -408,19 +1273,7 @@
         <w:rPr>
           <w:rFonts w:ascii="Times New Roman" w:hAnsi="Times New Roman" w:cs="Times New Roman"/>
         </w:rPr>
-        <w:t xml:space="preserve">Mean Annual Landings CPUE ~ </w:t>
-      </w:r>
-      <w:r>
-        <w:rPr>
-          <w:rFonts w:ascii="Times New Roman" w:hAnsi="Times New Roman" w:cs="Times New Roman"/>
-        </w:rPr>
-        <w:t>Creek Trawl subadult</w:t>
-      </w:r>
-      <w:r>
-        <w:rPr>
-          <w:rFonts w:ascii="Times New Roman" w:hAnsi="Times New Roman" w:cs="Times New Roman"/>
-        </w:rPr>
-        <w:t xml:space="preserve"> CPUE (R2 = 0.3</w:t>
+        <w:t>Mean Landings CPUE ~ Creek Trawl subadult CPUE (R2 = 0.3</w:t>
       </w:r>
       <w:r>
         <w:rPr>
@@ -433,6 +1286,50 @@
           <w:rFonts w:ascii="Times New Roman" w:hAnsi="Times New Roman" w:cs="Times New Roman"/>
         </w:rPr>
         <w:t>)</w:t>
+      </w:r>
+    </w:p>
+    <w:p>
+      <w:pPr>
+        <w:pStyle w:val="ListParagraph"/>
+        <w:numPr>
+          <w:ilvl w:val="2"/>
+          <w:numId w:val="4"/>
+        </w:numPr>
+        <w:rPr>
+          <w:rFonts w:ascii="Times New Roman" w:hAnsi="Times New Roman" w:cs="Times New Roman"/>
+        </w:rPr>
+      </w:pPr>
+      <w:r>
+        <w:rPr>
+          <w:rFonts w:ascii="Times New Roman" w:hAnsi="Times New Roman" w:cs="Times New Roman"/>
+        </w:rPr>
+        <w:t xml:space="preserve">Mean Landings CPUE ~ </w:t>
+      </w:r>
+      <w:proofErr w:type="gramStart"/>
+      <w:r>
+        <w:rPr>
+          <w:rFonts w:ascii="Times New Roman" w:hAnsi="Times New Roman" w:cs="Times New Roman"/>
+        </w:rPr>
+        <w:t>lag(</w:t>
+      </w:r>
+      <w:proofErr w:type="gramEnd"/>
+      <w:r>
+        <w:rPr>
+          <w:rFonts w:ascii="Times New Roman" w:hAnsi="Times New Roman" w:cs="Times New Roman"/>
+        </w:rPr>
+        <w:t>Harbor Trawl CPUE + Creek Trawl CPUE (R2 = 0.312)</w:t>
+      </w:r>
+      <w:r>
+        <w:rPr>
+          <w:rFonts w:ascii="Times New Roman" w:hAnsi="Times New Roman" w:cs="Times New Roman"/>
+        </w:rPr>
+        <w:t xml:space="preserve"> </w:t>
+      </w:r>
+      <w:r>
+        <w:rPr>
+          <w:rFonts w:ascii="Times New Roman" w:hAnsi="Times New Roman" w:cs="Times New Roman"/>
+        </w:rPr>
+        <w:t>#Sum of variable values before adding to the model</w:t>
       </w:r>
     </w:p>
     <w:p>
@@ -446,7 +1343,7 @@
           <w:rFonts w:ascii="Times New Roman" w:hAnsi="Times New Roman" w:cs="Times New Roman"/>
         </w:rPr>
       </w:pPr>
-      <w:bookmarkStart w:id="0" w:name="_Hlk19173827"/>
+      <w:bookmarkStart w:id="2" w:name="_Hlk19173827"/>
       <w:r>
         <w:rPr>
           <w:rFonts w:ascii="Times New Roman" w:hAnsi="Times New Roman" w:cs="Times New Roman"/>
@@ -469,14 +1366,16 @@
         <w:rPr>
           <w:rFonts w:ascii="Times New Roman" w:hAnsi="Times New Roman" w:cs="Times New Roman"/>
         </w:rPr>
-        <w:t xml:space="preserve">Mean Annual Landings CPUE ~ </w:t>
-      </w:r>
+        <w:t xml:space="preserve">Mean Landings CPUE ~ </w:t>
+      </w:r>
+      <w:proofErr w:type="gramStart"/>
       <w:r>
         <w:rPr>
           <w:rFonts w:ascii="Times New Roman" w:hAnsi="Times New Roman" w:cs="Times New Roman"/>
         </w:rPr>
         <w:t>lag(</w:t>
       </w:r>
+      <w:proofErr w:type="gramEnd"/>
       <w:r>
         <w:rPr>
           <w:rFonts w:ascii="Times New Roman" w:hAnsi="Times New Roman" w:cs="Times New Roman"/>
@@ -493,13 +1392,7 @@
         <w:rPr>
           <w:rFonts w:ascii="Times New Roman" w:hAnsi="Times New Roman" w:cs="Times New Roman"/>
         </w:rPr>
-        <w:t xml:space="preserve"> </w:t>
-      </w:r>
-      <w:r>
-        <w:rPr>
-          <w:rFonts w:ascii="Times New Roman" w:hAnsi="Times New Roman" w:cs="Times New Roman"/>
-        </w:rPr>
-        <w:t xml:space="preserve">+ </w:t>
+        <w:t xml:space="preserve"> + </w:t>
       </w:r>
       <w:r>
         <w:rPr>
@@ -571,13 +1464,21 @@
         <w:rPr>
           <w:rFonts w:ascii="Times New Roman" w:hAnsi="Times New Roman" w:cs="Times New Roman"/>
         </w:rPr>
-        <w:t xml:space="preserve">Mean Annual Landings CPUE ~ </w:t>
-      </w:r>
-      <w:r>
-        <w:rPr>
-          <w:rFonts w:ascii="Times New Roman" w:hAnsi="Times New Roman" w:cs="Times New Roman"/>
-        </w:rPr>
-        <w:t xml:space="preserve">lag(Harbor Trawl subadult) </w:t>
+        <w:t xml:space="preserve">Mean Landings CPUE ~ </w:t>
+      </w:r>
+      <w:proofErr w:type="gramStart"/>
+      <w:r>
+        <w:rPr>
+          <w:rFonts w:ascii="Times New Roman" w:hAnsi="Times New Roman" w:cs="Times New Roman"/>
+        </w:rPr>
+        <w:t>lag(</w:t>
+      </w:r>
+      <w:proofErr w:type="gramEnd"/>
+      <w:r>
+        <w:rPr>
+          <w:rFonts w:ascii="Times New Roman" w:hAnsi="Times New Roman" w:cs="Times New Roman"/>
+        </w:rPr>
+        <w:t xml:space="preserve">Harbor Trawl subadult) </w:t>
       </w:r>
       <w:r>
         <w:rPr>
@@ -589,13 +1490,7 @@
         <w:rPr>
           <w:rFonts w:ascii="Times New Roman" w:hAnsi="Times New Roman" w:cs="Times New Roman"/>
         </w:rPr>
-        <w:t xml:space="preserve"> lag(Creek Trawl subadult)</w:t>
-      </w:r>
-      <w:r>
-        <w:rPr>
-          <w:rFonts w:ascii="Times New Roman" w:hAnsi="Times New Roman" w:cs="Times New Roman"/>
-        </w:rPr>
-        <w:t xml:space="preserve"> </w:t>
+        <w:t xml:space="preserve"> lag(Creek Trawl subadult) </w:t>
       </w:r>
       <w:r>
         <w:rPr>
@@ -640,6 +1535,7 @@
         <w:rPr>
           <w:rFonts w:ascii="Times New Roman" w:hAnsi="Times New Roman" w:cs="Times New Roman"/>
         </w:rPr>
+        <w:lastRenderedPageBreak/>
         <w:t xml:space="preserve">This model only has 11 </w:t>
       </w:r>
       <w:r>
@@ -704,7 +1600,7 @@
         </w:rPr>
       </w:pPr>
     </w:p>
-    <w:bookmarkEnd w:id="0"/>
+    <w:bookmarkEnd w:id="2"/>
     <w:p>
       <w:pPr>
         <w:pStyle w:val="ListParagraph"/>
@@ -724,7 +1620,63 @@
           <w:b/>
           <w:bCs/>
         </w:rPr>
-        <w:t>All Lag (all Independent Variables)</w:t>
+        <w:t>Mixed</w:t>
+      </w:r>
+      <w:r>
+        <w:rPr>
+          <w:rFonts w:ascii="Times New Roman" w:hAnsi="Times New Roman" w:cs="Times New Roman"/>
+          <w:b/>
+          <w:bCs/>
+        </w:rPr>
+        <w:t xml:space="preserve"> Lag (</w:t>
+      </w:r>
+      <w:r>
+        <w:rPr>
+          <w:rFonts w:ascii="Times New Roman" w:hAnsi="Times New Roman" w:cs="Times New Roman"/>
+          <w:b/>
+          <w:bCs/>
+        </w:rPr>
+        <w:t>including all i</w:t>
+      </w:r>
+      <w:r>
+        <w:rPr>
+          <w:rFonts w:ascii="Times New Roman" w:hAnsi="Times New Roman" w:cs="Times New Roman"/>
+          <w:b/>
+          <w:bCs/>
+        </w:rPr>
+        <w:t xml:space="preserve">ndependent </w:t>
+      </w:r>
+      <w:r>
+        <w:rPr>
+          <w:rFonts w:ascii="Times New Roman" w:hAnsi="Times New Roman" w:cs="Times New Roman"/>
+          <w:b/>
+          <w:bCs/>
+        </w:rPr>
+        <w:t>v</w:t>
+      </w:r>
+      <w:r>
+        <w:rPr>
+          <w:rFonts w:ascii="Times New Roman" w:hAnsi="Times New Roman" w:cs="Times New Roman"/>
+          <w:b/>
+          <w:bCs/>
+        </w:rPr>
+        <w:t>ariables</w:t>
+      </w:r>
+      <w:r>
+        <w:rPr>
+          <w:rFonts w:ascii="Times New Roman" w:hAnsi="Times New Roman" w:cs="Times New Roman"/>
+          <w:b/>
+          <w:bCs/>
+        </w:rPr>
+        <w:t xml:space="preserve"> w/ and w/out lag</w:t>
+      </w:r>
+      <w:r>
+        <w:rPr>
+          <w:rFonts w:ascii="Times New Roman" w:hAnsi="Times New Roman" w:cs="Times New Roman"/>
+          <w:b/>
+          <w:bCs/>
+        </w:rPr>
+        <w:t>)</w:t>
       </w:r>
     </w:p>
     <w:p>
@@ -760,7 +1712,21 @@
         <w:rPr>
           <w:rFonts w:ascii="Times New Roman" w:hAnsi="Times New Roman" w:cs="Times New Roman"/>
         </w:rPr>
-        <w:t>Mean Annual Landings CPUE ~ lag(Harbor Trawl subadult) + lag(Creek Trawl subadult) (R2 = 0.4149)</w:t>
+        <w:t xml:space="preserve">Mean Annual Landings CPUE ~ </w:t>
+      </w:r>
+      <w:proofErr w:type="gramStart"/>
+      <w:r>
+        <w:rPr>
+          <w:rFonts w:ascii="Times New Roman" w:hAnsi="Times New Roman" w:cs="Times New Roman"/>
+        </w:rPr>
+        <w:t>lag(</w:t>
+      </w:r>
+      <w:proofErr w:type="gramEnd"/>
+      <w:r>
+        <w:rPr>
+          <w:rFonts w:ascii="Times New Roman" w:hAnsi="Times New Roman" w:cs="Times New Roman"/>
+        </w:rPr>
+        <w:t>Harbor Trawl subadult) + lag(Creek Trawl subadult) (R2 = 0.4149)</w:t>
       </w:r>
     </w:p>
     <w:p>
@@ -796,7 +1762,21 @@
         <w:rPr>
           <w:rFonts w:ascii="Times New Roman" w:hAnsi="Times New Roman" w:cs="Times New Roman"/>
         </w:rPr>
-        <w:t xml:space="preserve">Mean Annual Landings CPUE ~ lag(Harbor Trawl subadult) + lag(Creek Trawl subadult) (R2 = 0.4493, </w:t>
+        <w:t xml:space="preserve">Mean Annual Landings CPUE ~ </w:t>
+      </w:r>
+      <w:proofErr w:type="gramStart"/>
+      <w:r>
+        <w:rPr>
+          <w:rFonts w:ascii="Times New Roman" w:hAnsi="Times New Roman" w:cs="Times New Roman"/>
+        </w:rPr>
+        <w:t>lag(</w:t>
+      </w:r>
+      <w:proofErr w:type="gramEnd"/>
+      <w:r>
+        <w:rPr>
+          <w:rFonts w:ascii="Times New Roman" w:hAnsi="Times New Roman" w:cs="Times New Roman"/>
+        </w:rPr>
+        <w:t xml:space="preserve">Harbor Trawl subadult) + lag(Creek Trawl subadult) (R2 = 0.4493, </w:t>
       </w:r>
       <w:r>
         <w:rPr>
@@ -829,35 +1809,11 @@
         <w:rPr>
           <w:rFonts w:ascii="Times New Roman" w:hAnsi="Times New Roman" w:cs="Times New Roman"/>
         </w:rPr>
-        <w:lastRenderedPageBreak/>
         <w:t>This model only has 11 degrees of freedom.  Another couple of years of sampling, and I think this is a significant relationship.</w:t>
       </w:r>
     </w:p>
     <w:p>
       <w:pPr>
-        <w:pStyle w:val="ListParagraph"/>
-        <w:ind w:left="1440"/>
-        <w:rPr>
-          <w:rFonts w:ascii="Times New Roman" w:hAnsi="Times New Roman" w:cs="Times New Roman"/>
-        </w:rPr>
-      </w:pPr>
-    </w:p>
-    <w:p>
-      <w:pPr>
-        <w:rPr>
-          <w:rFonts w:ascii="Times New Roman" w:hAnsi="Times New Roman" w:cs="Times New Roman"/>
-        </w:rPr>
-      </w:pPr>
-    </w:p>
-    <w:p>
-      <w:pPr>
-        <w:rPr>
-          <w:rFonts w:ascii="Times New Roman" w:hAnsi="Times New Roman" w:cs="Times New Roman"/>
-        </w:rPr>
-      </w:pPr>
-    </w:p>
-    <w:p>
-      <w:pPr>
         <w:pStyle w:val="Heading1"/>
       </w:pPr>
       <w:r>
@@ -899,6 +1855,7 @@
         </w:rPr>
       </w:pPr>
       <w:proofErr w:type="spellStart"/>
+      <w:proofErr w:type="gramStart"/>
       <w:r>
         <w:rPr>
           <w:rStyle w:val="gnkrckgcgsb"/>
@@ -916,7 +1873,17 @@
           <w:color w:val="FFFFFF"/>
           <w:bdr w:val="none" w:sz="0" w:space="0" w:color="auto" w:frame="1"/>
         </w:rPr>
-        <w:t xml:space="preserve">(formula = </w:t>
+        <w:t>(</w:t>
+      </w:r>
+      <w:proofErr w:type="gramEnd"/>
+      <w:r>
+        <w:rPr>
+          <w:rStyle w:val="gnkrckgcgsb"/>
+          <w:rFonts w:ascii="Lucida Console" w:eastAsiaTheme="majorEastAsia" w:hAnsi="Lucida Console"/>
+          <w:color w:val="FFFFFF"/>
+          <w:bdr w:val="none" w:sz="0" w:space="0" w:color="auto" w:frame="1"/>
+        </w:rPr>
+        <w:t xml:space="preserve">formula = </w:t>
       </w:r>
       <w:proofErr w:type="spellStart"/>
       <w:r>
@@ -1019,7 +1986,27 @@
           <w:color w:val="FFFFFF"/>
           <w:bdr w:val="none" w:sz="0" w:space="0" w:color="auto" w:frame="1"/>
         </w:rPr>
-        <w:t xml:space="preserve">-0.39959 -0.10796 -0.02369  0.09489  0.53296 </w:t>
+        <w:t>-0.39959 -0.10796 -0.</w:t>
+      </w:r>
+      <w:proofErr w:type="gramStart"/>
+      <w:r>
+        <w:rPr>
+          <w:rStyle w:val="gnkrckgcgsb"/>
+          <w:rFonts w:ascii="Lucida Console" w:eastAsiaTheme="majorEastAsia" w:hAnsi="Lucida Console"/>
+          <w:color w:val="FFFFFF"/>
+          <w:bdr w:val="none" w:sz="0" w:space="0" w:color="auto" w:frame="1"/>
+        </w:rPr>
+        <w:t>02369  0.09489</w:t>
+      </w:r>
+      <w:proofErr w:type="gramEnd"/>
+      <w:r>
+        <w:rPr>
+          <w:rStyle w:val="gnkrckgcgsb"/>
+          <w:rFonts w:ascii="Lucida Console" w:eastAsiaTheme="majorEastAsia" w:hAnsi="Lucida Console"/>
+          <w:color w:val="FFFFFF"/>
+          <w:bdr w:val="none" w:sz="0" w:space="0" w:color="auto" w:frame="1"/>
+        </w:rPr>
+        <w:t xml:space="preserve">  0.53296 </w:t>
       </w:r>
     </w:p>
     <w:p>
@@ -1122,7 +2109,27 @@
           <w:color w:val="FFFFFF"/>
           <w:bdr w:val="none" w:sz="0" w:space="0" w:color="auto" w:frame="1"/>
         </w:rPr>
-        <w:t>(Intercept)  2.50696    0.11507  21.786 1.29e-11 ***</w:t>
+        <w:t>(</w:t>
+      </w:r>
+      <w:proofErr w:type="gramStart"/>
+      <w:r>
+        <w:rPr>
+          <w:rStyle w:val="gnkrckgcgsb"/>
+          <w:rFonts w:ascii="Lucida Console" w:eastAsiaTheme="majorEastAsia" w:hAnsi="Lucida Console"/>
+          <w:color w:val="FFFFFF"/>
+          <w:bdr w:val="none" w:sz="0" w:space="0" w:color="auto" w:frame="1"/>
+        </w:rPr>
+        <w:t>Intercept)  2.50696</w:t>
+      </w:r>
+      <w:proofErr w:type="gramEnd"/>
+      <w:r>
+        <w:rPr>
+          <w:rStyle w:val="gnkrckgcgsb"/>
+          <w:rFonts w:ascii="Lucida Console" w:eastAsiaTheme="majorEastAsia" w:hAnsi="Lucida Console"/>
+          <w:color w:val="FFFFFF"/>
+          <w:bdr w:val="none" w:sz="0" w:space="0" w:color="auto" w:frame="1"/>
+        </w:rPr>
+        <w:t xml:space="preserve">    0.11507  21.786 1.29e-11 ***</w:t>
       </w:r>
     </w:p>
     <w:p>
@@ -1202,7 +2209,27 @@
           <w:color w:val="FFFFFF"/>
           <w:bdr w:val="none" w:sz="0" w:space="0" w:color="auto" w:frame="1"/>
         </w:rPr>
-        <w:t>. codes:  0 ‘***’ 0.001 ‘**’ 0.01 ‘*’ 0.05 ‘.’ 0.1 ‘ ’ 1</w:t>
+        <w:t xml:space="preserve">. codes:  0 ‘***’ 0.001 ‘**’ 0.01 ‘*’ 0.05 ‘.’ 0.1 </w:t>
+      </w:r>
+      <w:proofErr w:type="gramStart"/>
+      <w:r>
+        <w:rPr>
+          <w:rStyle w:val="gnkrckgcgsb"/>
+          <w:rFonts w:ascii="Lucida Console" w:eastAsiaTheme="majorEastAsia" w:hAnsi="Lucida Console"/>
+          <w:color w:val="FFFFFF"/>
+          <w:bdr w:val="none" w:sz="0" w:space="0" w:color="auto" w:frame="1"/>
+        </w:rPr>
+        <w:t>‘ ’</w:t>
+      </w:r>
+      <w:proofErr w:type="gramEnd"/>
+      <w:r>
+        <w:rPr>
+          <w:rStyle w:val="gnkrckgcgsb"/>
+          <w:rFonts w:ascii="Lucida Console" w:eastAsiaTheme="majorEastAsia" w:hAnsi="Lucida Console"/>
+          <w:color w:val="FFFFFF"/>
+          <w:bdr w:val="none" w:sz="0" w:space="0" w:color="auto" w:frame="1"/>
+        </w:rPr>
+        <w:t xml:space="preserve"> 1</w:t>
       </w:r>
     </w:p>
     <w:p>
@@ -1316,7 +2343,27 @@
           <w:color w:val="FFFFFF"/>
           <w:bdr w:val="none" w:sz="0" w:space="0" w:color="auto" w:frame="1"/>
         </w:rPr>
-        <w:t>F-statistic: 6.206 on 1 and 13 DF,  p-value: 0.02703</w:t>
+        <w:t xml:space="preserve">F-statistic: 6.206 on 1 and 13 </w:t>
+      </w:r>
+      <w:proofErr w:type="gramStart"/>
+      <w:r>
+        <w:rPr>
+          <w:rStyle w:val="gnkrckgcgsb"/>
+          <w:rFonts w:ascii="Lucida Console" w:eastAsiaTheme="majorEastAsia" w:hAnsi="Lucida Console"/>
+          <w:color w:val="FFFFFF"/>
+          <w:bdr w:val="none" w:sz="0" w:space="0" w:color="auto" w:frame="1"/>
+        </w:rPr>
+        <w:t>DF,  p</w:t>
+      </w:r>
+      <w:proofErr w:type="gramEnd"/>
+      <w:r>
+        <w:rPr>
+          <w:rStyle w:val="gnkrckgcgsb"/>
+          <w:rFonts w:ascii="Lucida Console" w:eastAsiaTheme="majorEastAsia" w:hAnsi="Lucida Console"/>
+          <w:color w:val="FFFFFF"/>
+          <w:bdr w:val="none" w:sz="0" w:space="0" w:color="auto" w:frame="1"/>
+        </w:rPr>
+        <w:t>-value: 0.02703</w:t>
       </w:r>
     </w:p>
     <w:p/>
@@ -1339,6 +2386,7 @@
         </w:rPr>
       </w:pPr>
       <w:proofErr w:type="spellStart"/>
+      <w:proofErr w:type="gramStart"/>
       <w:r>
         <w:rPr>
           <w:rStyle w:val="gnkrckgcgsb"/>
@@ -1356,7 +2404,17 @@
           <w:color w:val="FFFFFF"/>
           <w:bdr w:val="none" w:sz="0" w:space="0" w:color="auto" w:frame="1"/>
         </w:rPr>
-        <w:t xml:space="preserve">(formula = </w:t>
+        <w:t>(</w:t>
+      </w:r>
+      <w:proofErr w:type="gramEnd"/>
+      <w:r>
+        <w:rPr>
+          <w:rStyle w:val="gnkrckgcgsb"/>
+          <w:rFonts w:ascii="Lucida Console" w:eastAsiaTheme="majorEastAsia" w:hAnsi="Lucida Console"/>
+          <w:color w:val="FFFFFF"/>
+          <w:bdr w:val="none" w:sz="0" w:space="0" w:color="auto" w:frame="1"/>
+        </w:rPr>
+        <w:t xml:space="preserve">formula = </w:t>
       </w:r>
       <w:proofErr w:type="spellStart"/>
       <w:r>
@@ -1459,7 +2517,27 @@
           <w:color w:val="FFFFFF"/>
           <w:bdr w:val="none" w:sz="0" w:space="0" w:color="auto" w:frame="1"/>
         </w:rPr>
-        <w:t xml:space="preserve">-0.31024 -0.17533 -0.00542  0.04975  0.34281 </w:t>
+        <w:t>-0.31024 -0.17533 -0.</w:t>
+      </w:r>
+      <w:proofErr w:type="gramStart"/>
+      <w:r>
+        <w:rPr>
+          <w:rStyle w:val="gnkrckgcgsb"/>
+          <w:rFonts w:ascii="Lucida Console" w:eastAsiaTheme="majorEastAsia" w:hAnsi="Lucida Console"/>
+          <w:color w:val="FFFFFF"/>
+          <w:bdr w:val="none" w:sz="0" w:space="0" w:color="auto" w:frame="1"/>
+        </w:rPr>
+        <w:t>00542  0.04975</w:t>
+      </w:r>
+      <w:proofErr w:type="gramEnd"/>
+      <w:r>
+        <w:rPr>
+          <w:rStyle w:val="gnkrckgcgsb"/>
+          <w:rFonts w:ascii="Lucida Console" w:eastAsiaTheme="majorEastAsia" w:hAnsi="Lucida Console"/>
+          <w:color w:val="FFFFFF"/>
+          <w:bdr w:val="none" w:sz="0" w:space="0" w:color="auto" w:frame="1"/>
+        </w:rPr>
+        <w:t xml:space="preserve">  0.34281 </w:t>
       </w:r>
     </w:p>
     <w:p>
@@ -1562,7 +2640,27 @@
           <w:color w:val="FFFFFF"/>
           <w:bdr w:val="none" w:sz="0" w:space="0" w:color="auto" w:frame="1"/>
         </w:rPr>
-        <w:t>(Intercept)  2.31169    0.16882  13.693 2.96e-08 ***</w:t>
+        <w:t>(</w:t>
+      </w:r>
+      <w:proofErr w:type="gramStart"/>
+      <w:r>
+        <w:rPr>
+          <w:rStyle w:val="gnkrckgcgsb"/>
+          <w:rFonts w:ascii="Lucida Console" w:eastAsiaTheme="majorEastAsia" w:hAnsi="Lucida Console"/>
+          <w:color w:val="FFFFFF"/>
+          <w:bdr w:val="none" w:sz="0" w:space="0" w:color="auto" w:frame="1"/>
+        </w:rPr>
+        <w:t>Intercept)  2.31169</w:t>
+      </w:r>
+      <w:proofErr w:type="gramEnd"/>
+      <w:r>
+        <w:rPr>
+          <w:rStyle w:val="gnkrckgcgsb"/>
+          <w:rFonts w:ascii="Lucida Console" w:eastAsiaTheme="majorEastAsia" w:hAnsi="Lucida Console"/>
+          <w:color w:val="FFFFFF"/>
+          <w:bdr w:val="none" w:sz="0" w:space="0" w:color="auto" w:frame="1"/>
+        </w:rPr>
+        <w:t xml:space="preserve">    0.16882  13.693 2.96e-08 ***</w:t>
       </w:r>
     </w:p>
     <w:p>
@@ -1642,7 +2740,27 @@
           <w:color w:val="FFFFFF"/>
           <w:bdr w:val="none" w:sz="0" w:space="0" w:color="auto" w:frame="1"/>
         </w:rPr>
-        <w:t>. codes:  0 ‘***’ 0.001 ‘**’ 0.01 ‘*’ 0.05 ‘.’ 0.1 ‘ ’ 1</w:t>
+        <w:t xml:space="preserve">. codes:  0 ‘***’ 0.001 ‘**’ 0.01 ‘*’ 0.05 ‘.’ 0.1 </w:t>
+      </w:r>
+      <w:proofErr w:type="gramStart"/>
+      <w:r>
+        <w:rPr>
+          <w:rStyle w:val="gnkrckgcgsb"/>
+          <w:rFonts w:ascii="Lucida Console" w:eastAsiaTheme="majorEastAsia" w:hAnsi="Lucida Console"/>
+          <w:color w:val="FFFFFF"/>
+          <w:bdr w:val="none" w:sz="0" w:space="0" w:color="auto" w:frame="1"/>
+        </w:rPr>
+        <w:t>‘ ’</w:t>
+      </w:r>
+      <w:proofErr w:type="gramEnd"/>
+      <w:r>
+        <w:rPr>
+          <w:rStyle w:val="gnkrckgcgsb"/>
+          <w:rFonts w:ascii="Lucida Console" w:eastAsiaTheme="majorEastAsia" w:hAnsi="Lucida Console"/>
+          <w:color w:val="FFFFFF"/>
+          <w:bdr w:val="none" w:sz="0" w:space="0" w:color="auto" w:frame="1"/>
+        </w:rPr>
+        <w:t xml:space="preserve"> 1</w:t>
       </w:r>
     </w:p>
     <w:p>
@@ -1756,7 +2874,27 @@
           <w:color w:val="FFFFFF"/>
           <w:bdr w:val="none" w:sz="0" w:space="0" w:color="auto" w:frame="1"/>
         </w:rPr>
-        <w:t>F-statistic: 6.633 on 1 and 11 DF,  p-value: 0.0258</w:t>
+        <w:t xml:space="preserve">F-statistic: 6.633 on 1 and 11 </w:t>
+      </w:r>
+      <w:proofErr w:type="gramStart"/>
+      <w:r>
+        <w:rPr>
+          <w:rStyle w:val="gnkrckgcgsb"/>
+          <w:rFonts w:ascii="Lucida Console" w:eastAsiaTheme="majorEastAsia" w:hAnsi="Lucida Console"/>
+          <w:color w:val="FFFFFF"/>
+          <w:bdr w:val="none" w:sz="0" w:space="0" w:color="auto" w:frame="1"/>
+        </w:rPr>
+        <w:t>DF,  p</w:t>
+      </w:r>
+      <w:proofErr w:type="gramEnd"/>
+      <w:r>
+        <w:rPr>
+          <w:rStyle w:val="gnkrckgcgsb"/>
+          <w:rFonts w:ascii="Lucida Console" w:eastAsiaTheme="majorEastAsia" w:hAnsi="Lucida Console"/>
+          <w:color w:val="FFFFFF"/>
+          <w:bdr w:val="none" w:sz="0" w:space="0" w:color="auto" w:frame="1"/>
+        </w:rPr>
+        <w:t>-value: 0.0258</w:t>
       </w:r>
     </w:p>
     <w:p/>
@@ -1791,6 +2929,7 @@
         </w:rPr>
       </w:pPr>
       <w:proofErr w:type="spellStart"/>
+      <w:proofErr w:type="gramStart"/>
       <w:r>
         <w:rPr>
           <w:rStyle w:val="gnkrckgcgsb"/>
@@ -1808,7 +2947,17 @@
           <w:color w:val="FFFFFF"/>
           <w:bdr w:val="none" w:sz="0" w:space="0" w:color="auto" w:frame="1"/>
         </w:rPr>
-        <w:t xml:space="preserve">(formula = </w:t>
+        <w:t>(</w:t>
+      </w:r>
+      <w:proofErr w:type="gramEnd"/>
+      <w:r>
+        <w:rPr>
+          <w:rStyle w:val="gnkrckgcgsb"/>
+          <w:rFonts w:ascii="Lucida Console" w:eastAsiaTheme="majorEastAsia" w:hAnsi="Lucida Console"/>
+          <w:color w:val="FFFFFF"/>
+          <w:bdr w:val="none" w:sz="0" w:space="0" w:color="auto" w:frame="1"/>
+        </w:rPr>
+        <w:t xml:space="preserve">formula = </w:t>
       </w:r>
       <w:proofErr w:type="spellStart"/>
       <w:r>
@@ -1911,7 +3060,27 @@
           <w:color w:val="FFFFFF"/>
           <w:bdr w:val="none" w:sz="0" w:space="0" w:color="auto" w:frame="1"/>
         </w:rPr>
-        <w:t xml:space="preserve">-0.24977 -0.10151 -0.02481  0.07537  0.43159 </w:t>
+        <w:t>-0.24977 -0.10151 -0.</w:t>
+      </w:r>
+      <w:proofErr w:type="gramStart"/>
+      <w:r>
+        <w:rPr>
+          <w:rStyle w:val="gnkrckgcgsb"/>
+          <w:rFonts w:ascii="Lucida Console" w:eastAsiaTheme="majorEastAsia" w:hAnsi="Lucida Console"/>
+          <w:color w:val="FFFFFF"/>
+          <w:bdr w:val="none" w:sz="0" w:space="0" w:color="auto" w:frame="1"/>
+        </w:rPr>
+        <w:t>02481  0.07537</w:t>
+      </w:r>
+      <w:proofErr w:type="gramEnd"/>
+      <w:r>
+        <w:rPr>
+          <w:rStyle w:val="gnkrckgcgsb"/>
+          <w:rFonts w:ascii="Lucida Console" w:eastAsiaTheme="majorEastAsia" w:hAnsi="Lucida Console"/>
+          <w:color w:val="FFFFFF"/>
+          <w:bdr w:val="none" w:sz="0" w:space="0" w:color="auto" w:frame="1"/>
+        </w:rPr>
+        <w:t xml:space="preserve">  0.43159 </w:t>
       </w:r>
     </w:p>
     <w:p>
@@ -2014,7 +3183,27 @@
           <w:color w:val="FFFFFF"/>
           <w:bdr w:val="none" w:sz="0" w:space="0" w:color="auto" w:frame="1"/>
         </w:rPr>
-        <w:t>(Intercept)  2.27652    0.15029  15.147 3.18e-08 ***</w:t>
+        <w:t>(</w:t>
+      </w:r>
+      <w:proofErr w:type="gramStart"/>
+      <w:r>
+        <w:rPr>
+          <w:rStyle w:val="gnkrckgcgsb"/>
+          <w:rFonts w:ascii="Lucida Console" w:eastAsiaTheme="majorEastAsia" w:hAnsi="Lucida Console"/>
+          <w:color w:val="FFFFFF"/>
+          <w:bdr w:val="none" w:sz="0" w:space="0" w:color="auto" w:frame="1"/>
+        </w:rPr>
+        <w:t>Intercept)  2.27652</w:t>
+      </w:r>
+      <w:proofErr w:type="gramEnd"/>
+      <w:r>
+        <w:rPr>
+          <w:rStyle w:val="gnkrckgcgsb"/>
+          <w:rFonts w:ascii="Lucida Console" w:eastAsiaTheme="majorEastAsia" w:hAnsi="Lucida Console"/>
+          <w:color w:val="FFFFFF"/>
+          <w:bdr w:val="none" w:sz="0" w:space="0" w:color="auto" w:frame="1"/>
+        </w:rPr>
+        <w:t xml:space="preserve">    0.15029  15.147 3.18e-08 ***</w:t>
       </w:r>
     </w:p>
     <w:p>
@@ -2060,7 +3249,27 @@
           <w:color w:val="FFFFFF"/>
           <w:bdr w:val="none" w:sz="0" w:space="0" w:color="auto" w:frame="1"/>
         </w:rPr>
-        <w:t xml:space="preserve">B90_CPUE     0.03111    0.01542   2.017   0.0713 .  </w:t>
+        <w:t xml:space="preserve">B90_CPUE     0.03111    0.01542   2.017   </w:t>
+      </w:r>
+      <w:proofErr w:type="gramStart"/>
+      <w:r>
+        <w:rPr>
+          <w:rStyle w:val="gnkrckgcgsb"/>
+          <w:rFonts w:ascii="Lucida Console" w:eastAsiaTheme="majorEastAsia" w:hAnsi="Lucida Console"/>
+          <w:color w:val="FFFFFF"/>
+          <w:bdr w:val="none" w:sz="0" w:space="0" w:color="auto" w:frame="1"/>
+        </w:rPr>
+        <w:t>0.0713 .</w:t>
+      </w:r>
+      <w:proofErr w:type="gramEnd"/>
+      <w:r>
+        <w:rPr>
+          <w:rStyle w:val="gnkrckgcgsb"/>
+          <w:rFonts w:ascii="Lucida Console" w:eastAsiaTheme="majorEastAsia" w:hAnsi="Lucida Console"/>
+          <w:color w:val="FFFFFF"/>
+          <w:bdr w:val="none" w:sz="0" w:space="0" w:color="auto" w:frame="1"/>
+        </w:rPr>
+        <w:t xml:space="preserve">  </w:t>
       </w:r>
     </w:p>
     <w:p>
@@ -2117,7 +3326,27 @@
           <w:color w:val="FFFFFF"/>
           <w:bdr w:val="none" w:sz="0" w:space="0" w:color="auto" w:frame="1"/>
         </w:rPr>
-        <w:t>. codes:  0 ‘***’ 0.001 ‘**’ 0.01 ‘*’ 0.05 ‘.’ 0.1 ‘ ’ 1</w:t>
+        <w:t xml:space="preserve">. codes:  0 ‘***’ 0.001 ‘**’ 0.01 ‘*’ 0.05 ‘.’ 0.1 </w:t>
+      </w:r>
+      <w:proofErr w:type="gramStart"/>
+      <w:r>
+        <w:rPr>
+          <w:rStyle w:val="gnkrckgcgsb"/>
+          <w:rFonts w:ascii="Lucida Console" w:eastAsiaTheme="majorEastAsia" w:hAnsi="Lucida Console"/>
+          <w:color w:val="FFFFFF"/>
+          <w:bdr w:val="none" w:sz="0" w:space="0" w:color="auto" w:frame="1"/>
+        </w:rPr>
+        <w:t>‘ ’</w:t>
+      </w:r>
+      <w:proofErr w:type="gramEnd"/>
+      <w:r>
+        <w:rPr>
+          <w:rStyle w:val="gnkrckgcgsb"/>
+          <w:rFonts w:ascii="Lucida Console" w:eastAsiaTheme="majorEastAsia" w:hAnsi="Lucida Console"/>
+          <w:color w:val="FFFFFF"/>
+          <w:bdr w:val="none" w:sz="0" w:space="0" w:color="auto" w:frame="1"/>
+        </w:rPr>
+        <w:t xml:space="preserve"> 1</w:t>
       </w:r>
     </w:p>
     <w:p>
@@ -2231,7 +3460,27 @@
           <w:color w:val="FFFFFF"/>
           <w:bdr w:val="none" w:sz="0" w:space="0" w:color="auto" w:frame="1"/>
         </w:rPr>
-        <w:t>F-statistic: 6.276 on 2 and 10 DF,  p-value: 0.01714</w:t>
+        <w:t xml:space="preserve">F-statistic: 6.276 on 2 and 10 </w:t>
+      </w:r>
+      <w:proofErr w:type="gramStart"/>
+      <w:r>
+        <w:rPr>
+          <w:rStyle w:val="gnkrckgcgsb"/>
+          <w:rFonts w:ascii="Lucida Console" w:eastAsiaTheme="majorEastAsia" w:hAnsi="Lucida Console"/>
+          <w:color w:val="FFFFFF"/>
+          <w:bdr w:val="none" w:sz="0" w:space="0" w:color="auto" w:frame="1"/>
+        </w:rPr>
+        <w:t>DF,  p</w:t>
+      </w:r>
+      <w:proofErr w:type="gramEnd"/>
+      <w:r>
+        <w:rPr>
+          <w:rStyle w:val="gnkrckgcgsb"/>
+          <w:rFonts w:ascii="Lucida Console" w:eastAsiaTheme="majorEastAsia" w:hAnsi="Lucida Console"/>
+          <w:color w:val="FFFFFF"/>
+          <w:bdr w:val="none" w:sz="0" w:space="0" w:color="auto" w:frame="1"/>
+        </w:rPr>
+        <w:t>-value: 0.01714</w:t>
       </w:r>
     </w:p>
     <w:p/>
@@ -2262,6 +3511,7 @@
         </w:rPr>
       </w:pPr>
       <w:proofErr w:type="spellStart"/>
+      <w:proofErr w:type="gramStart"/>
       <w:r>
         <w:rPr>
           <w:rStyle w:val="gnkrckgcgsb"/>
@@ -2279,7 +3529,17 @@
           <w:color w:val="FFFFFF"/>
           <w:bdr w:val="none" w:sz="0" w:space="0" w:color="auto" w:frame="1"/>
         </w:rPr>
-        <w:t xml:space="preserve">(formula = </w:t>
+        <w:t>(</w:t>
+      </w:r>
+      <w:proofErr w:type="gramEnd"/>
+      <w:r>
+        <w:rPr>
+          <w:rStyle w:val="gnkrckgcgsb"/>
+          <w:rFonts w:ascii="Lucida Console" w:eastAsiaTheme="majorEastAsia" w:hAnsi="Lucida Console"/>
+          <w:color w:val="FFFFFF"/>
+          <w:bdr w:val="none" w:sz="0" w:space="0" w:color="auto" w:frame="1"/>
+        </w:rPr>
+        <w:t xml:space="preserve">formula = </w:t>
       </w:r>
       <w:proofErr w:type="spellStart"/>
       <w:r>
@@ -2382,7 +3642,27 @@
           <w:color w:val="FFFFFF"/>
           <w:bdr w:val="none" w:sz="0" w:space="0" w:color="auto" w:frame="1"/>
         </w:rPr>
-        <w:t xml:space="preserve">-0.29022 -0.05661 -0.01850  0.07032  0.26046 </w:t>
+        <w:t>-0.29022 -0.05661 -0.</w:t>
+      </w:r>
+      <w:proofErr w:type="gramStart"/>
+      <w:r>
+        <w:rPr>
+          <w:rStyle w:val="gnkrckgcgsb"/>
+          <w:rFonts w:ascii="Lucida Console" w:eastAsiaTheme="majorEastAsia" w:hAnsi="Lucida Console"/>
+          <w:color w:val="FFFFFF"/>
+          <w:bdr w:val="none" w:sz="0" w:space="0" w:color="auto" w:frame="1"/>
+        </w:rPr>
+        <w:t>01850  0.07032</w:t>
+      </w:r>
+      <w:proofErr w:type="gramEnd"/>
+      <w:r>
+        <w:rPr>
+          <w:rStyle w:val="gnkrckgcgsb"/>
+          <w:rFonts w:ascii="Lucida Console" w:eastAsiaTheme="majorEastAsia" w:hAnsi="Lucida Console"/>
+          <w:color w:val="FFFFFF"/>
+          <w:bdr w:val="none" w:sz="0" w:space="0" w:color="auto" w:frame="1"/>
+        </w:rPr>
+        <w:t xml:space="preserve">  0.26046 </w:t>
       </w:r>
     </w:p>
     <w:p>
@@ -2485,29 +3765,50 @@
           <w:color w:val="FFFFFF"/>
           <w:bdr w:val="none" w:sz="0" w:space="0" w:color="auto" w:frame="1"/>
         </w:rPr>
-        <w:t>(Intercept)        1.89333    0.21012   9.011 8.46e-06 ***</w:t>
-      </w:r>
-    </w:p>
-    <w:p>
-      <w:pPr>
-        <w:pStyle w:val="HTMLPreformatted"/>
-        <w:shd w:val="clear" w:color="auto" w:fill="002240"/>
-        <w:wordWrap w:val="0"/>
-        <w:spacing w:line="225" w:lineRule="atLeast"/>
-        <w:rPr>
-          <w:rStyle w:val="gnkrckgcgsb"/>
-          <w:rFonts w:ascii="Lucida Console" w:eastAsiaTheme="majorEastAsia" w:hAnsi="Lucida Console"/>
-          <w:color w:val="FFFFFF"/>
-          <w:bdr w:val="none" w:sz="0" w:space="0" w:color="auto" w:frame="1"/>
-        </w:rPr>
-      </w:pPr>
-      <w:r>
-        <w:rPr>
-          <w:rStyle w:val="gnkrckgcgsb"/>
-          <w:rFonts w:ascii="Lucida Console" w:eastAsiaTheme="majorEastAsia" w:hAnsi="Lucida Console"/>
-          <w:color w:val="FFFFFF"/>
-          <w:bdr w:val="none" w:sz="0" w:space="0" w:color="auto" w:frame="1"/>
-        </w:rPr>
+        <w:t>(</w:t>
+      </w:r>
+      <w:proofErr w:type="gramStart"/>
+      <w:r>
+        <w:rPr>
+          <w:rStyle w:val="gnkrckgcgsb"/>
+          <w:rFonts w:ascii="Lucida Console" w:eastAsiaTheme="majorEastAsia" w:hAnsi="Lucida Console"/>
+          <w:color w:val="FFFFFF"/>
+          <w:bdr w:val="none" w:sz="0" w:space="0" w:color="auto" w:frame="1"/>
+        </w:rPr>
+        <w:t xml:space="preserve">Intercept)   </w:t>
+      </w:r>
+      <w:proofErr w:type="gramEnd"/>
+      <w:r>
+        <w:rPr>
+          <w:rStyle w:val="gnkrckgcgsb"/>
+          <w:rFonts w:ascii="Lucida Console" w:eastAsiaTheme="majorEastAsia" w:hAnsi="Lucida Console"/>
+          <w:color w:val="FFFFFF"/>
+          <w:bdr w:val="none" w:sz="0" w:space="0" w:color="auto" w:frame="1"/>
+        </w:rPr>
+        <w:t xml:space="preserve">     1.89333    0.21012   9.011 8.46e-06 ***</w:t>
+      </w:r>
+    </w:p>
+    <w:p>
+      <w:pPr>
+        <w:pStyle w:val="HTMLPreformatted"/>
+        <w:shd w:val="clear" w:color="auto" w:fill="002240"/>
+        <w:wordWrap w:val="0"/>
+        <w:spacing w:line="225" w:lineRule="atLeast"/>
+        <w:rPr>
+          <w:rStyle w:val="gnkrckgcgsb"/>
+          <w:rFonts w:ascii="Lucida Console" w:eastAsiaTheme="majorEastAsia" w:hAnsi="Lucida Console"/>
+          <w:color w:val="FFFFFF"/>
+          <w:bdr w:val="none" w:sz="0" w:space="0" w:color="auto" w:frame="1"/>
+        </w:rPr>
+      </w:pPr>
+      <w:r>
+        <w:rPr>
+          <w:rStyle w:val="gnkrckgcgsb"/>
+          <w:rFonts w:ascii="Lucida Console" w:eastAsiaTheme="majorEastAsia" w:hAnsi="Lucida Console"/>
+          <w:color w:val="FFFFFF"/>
+          <w:bdr w:val="none" w:sz="0" w:space="0" w:color="auto" w:frame="1"/>
+        </w:rPr>
+        <w:lastRenderedPageBreak/>
         <w:t xml:space="preserve">T06_CPUE           0.42851    0.15339   2.794   0.0209 *  </w:t>
       </w:r>
     </w:p>
@@ -2554,7 +3855,27 @@
           <w:color w:val="FFFFFF"/>
           <w:bdr w:val="none" w:sz="0" w:space="0" w:color="auto" w:frame="1"/>
         </w:rPr>
-        <w:t xml:space="preserve">T06_CPUE:B90_CPUE -0.04866    0.02134  -2.280   0.0486 *  </w:t>
+        <w:t>T06_</w:t>
+      </w:r>
+      <w:proofErr w:type="gramStart"/>
+      <w:r>
+        <w:rPr>
+          <w:rStyle w:val="gnkrckgcgsb"/>
+          <w:rFonts w:ascii="Lucida Console" w:eastAsiaTheme="majorEastAsia" w:hAnsi="Lucida Console"/>
+          <w:color w:val="FFFFFF"/>
+          <w:bdr w:val="none" w:sz="0" w:space="0" w:color="auto" w:frame="1"/>
+        </w:rPr>
+        <w:t>CPUE:B</w:t>
+      </w:r>
+      <w:proofErr w:type="gramEnd"/>
+      <w:r>
+        <w:rPr>
+          <w:rStyle w:val="gnkrckgcgsb"/>
+          <w:rFonts w:ascii="Lucida Console" w:eastAsiaTheme="majorEastAsia" w:hAnsi="Lucida Console"/>
+          <w:color w:val="FFFFFF"/>
+          <w:bdr w:val="none" w:sz="0" w:space="0" w:color="auto" w:frame="1"/>
+        </w:rPr>
+        <w:t xml:space="preserve">90_CPUE -0.04866    0.02134  -2.280   0.0486 *  </w:t>
       </w:r>
     </w:p>
     <w:p>
@@ -2611,7 +3932,27 @@
           <w:color w:val="FFFFFF"/>
           <w:bdr w:val="none" w:sz="0" w:space="0" w:color="auto" w:frame="1"/>
         </w:rPr>
-        <w:t>. codes:  0 ‘***’ 0.001 ‘**’ 0.01 ‘*’ 0.05 ‘.’ 0.1 ‘ ’ 1</w:t>
+        <w:t xml:space="preserve">. codes:  0 ‘***’ 0.001 ‘**’ 0.01 ‘*’ 0.05 ‘.’ 0.1 </w:t>
+      </w:r>
+      <w:proofErr w:type="gramStart"/>
+      <w:r>
+        <w:rPr>
+          <w:rStyle w:val="gnkrckgcgsb"/>
+          <w:rFonts w:ascii="Lucida Console" w:eastAsiaTheme="majorEastAsia" w:hAnsi="Lucida Console"/>
+          <w:color w:val="FFFFFF"/>
+          <w:bdr w:val="none" w:sz="0" w:space="0" w:color="auto" w:frame="1"/>
+        </w:rPr>
+        <w:t>‘ ’</w:t>
+      </w:r>
+      <w:proofErr w:type="gramEnd"/>
+      <w:r>
+        <w:rPr>
+          <w:rStyle w:val="gnkrckgcgsb"/>
+          <w:rFonts w:ascii="Lucida Console" w:eastAsiaTheme="majorEastAsia" w:hAnsi="Lucida Console"/>
+          <w:color w:val="FFFFFF"/>
+          <w:bdr w:val="none" w:sz="0" w:space="0" w:color="auto" w:frame="1"/>
+        </w:rPr>
+        <w:t xml:space="preserve"> 1</w:t>
       </w:r>
     </w:p>
     <w:p>
@@ -2725,7 +4066,27 @@
           <w:color w:val="FFFFFF"/>
           <w:bdr w:val="none" w:sz="0" w:space="0" w:color="auto" w:frame="1"/>
         </w:rPr>
-        <w:t>F-statistic: 7.674 on 3 and 9 DF,  p-value: 0.007508</w:t>
+        <w:t xml:space="preserve">F-statistic: 7.674 on 3 and 9 </w:t>
+      </w:r>
+      <w:proofErr w:type="gramStart"/>
+      <w:r>
+        <w:rPr>
+          <w:rStyle w:val="gnkrckgcgsb"/>
+          <w:rFonts w:ascii="Lucida Console" w:eastAsiaTheme="majorEastAsia" w:hAnsi="Lucida Console"/>
+          <w:color w:val="FFFFFF"/>
+          <w:bdr w:val="none" w:sz="0" w:space="0" w:color="auto" w:frame="1"/>
+        </w:rPr>
+        <w:t>DF,  p</w:t>
+      </w:r>
+      <w:proofErr w:type="gramEnd"/>
+      <w:r>
+        <w:rPr>
+          <w:rStyle w:val="gnkrckgcgsb"/>
+          <w:rFonts w:ascii="Lucida Console" w:eastAsiaTheme="majorEastAsia" w:hAnsi="Lucida Console"/>
+          <w:color w:val="FFFFFF"/>
+          <w:bdr w:val="none" w:sz="0" w:space="0" w:color="auto" w:frame="1"/>
+        </w:rPr>
+        <w:t>-value: 0.007508</w:t>
       </w:r>
     </w:p>
     <w:p>
@@ -2777,6 +4138,7 @@
         </w:rPr>
       </w:pPr>
       <w:proofErr w:type="spellStart"/>
+      <w:proofErr w:type="gramStart"/>
       <w:r>
         <w:rPr>
           <w:rStyle w:val="gnkrckgcgsb"/>
@@ -2794,7 +4156,17 @@
           <w:color w:val="FFFFFF"/>
           <w:bdr w:val="none" w:sz="0" w:space="0" w:color="auto" w:frame="1"/>
         </w:rPr>
-        <w:t xml:space="preserve">(formula = </w:t>
+        <w:t>(</w:t>
+      </w:r>
+      <w:proofErr w:type="gramEnd"/>
+      <w:r>
+        <w:rPr>
+          <w:rStyle w:val="gnkrckgcgsb"/>
+          <w:rFonts w:ascii="Lucida Console" w:eastAsiaTheme="majorEastAsia" w:hAnsi="Lucida Console"/>
+          <w:color w:val="FFFFFF"/>
+          <w:bdr w:val="none" w:sz="0" w:space="0" w:color="auto" w:frame="1"/>
+        </w:rPr>
+        <w:t xml:space="preserve">formula = </w:t>
       </w:r>
       <w:proofErr w:type="spellStart"/>
       <w:r>
@@ -2874,30 +4246,70 @@
           <w:color w:val="FFFFFF"/>
           <w:bdr w:val="none" w:sz="0" w:space="0" w:color="auto" w:frame="1"/>
         </w:rPr>
-        <w:t xml:space="preserve">    Min      1Q  Median      3Q     Max </w:t>
-      </w:r>
-    </w:p>
-    <w:p>
-      <w:pPr>
-        <w:pStyle w:val="HTMLPreformatted"/>
-        <w:shd w:val="clear" w:color="auto" w:fill="002240"/>
-        <w:wordWrap w:val="0"/>
-        <w:spacing w:line="225" w:lineRule="atLeast"/>
-        <w:rPr>
-          <w:rStyle w:val="gnkrckgcgsb"/>
-          <w:rFonts w:ascii="Lucida Console" w:eastAsiaTheme="majorEastAsia" w:hAnsi="Lucida Console"/>
-          <w:color w:val="FFFFFF"/>
-          <w:bdr w:val="none" w:sz="0" w:space="0" w:color="auto" w:frame="1"/>
-        </w:rPr>
-      </w:pPr>
-      <w:r>
-        <w:rPr>
-          <w:rStyle w:val="gnkrckgcgsb"/>
-          <w:rFonts w:ascii="Lucida Console" w:eastAsiaTheme="majorEastAsia" w:hAnsi="Lucida Console"/>
-          <w:color w:val="FFFFFF"/>
-          <w:bdr w:val="none" w:sz="0" w:space="0" w:color="auto" w:frame="1"/>
-        </w:rPr>
-        <w:t xml:space="preserve">-0.5004 -0.1245  0.0194  0.1008  0.3399 </w:t>
+        <w:t xml:space="preserve">    Min      1</w:t>
+      </w:r>
+      <w:proofErr w:type="gramStart"/>
+      <w:r>
+        <w:rPr>
+          <w:rStyle w:val="gnkrckgcgsb"/>
+          <w:rFonts w:ascii="Lucida Console" w:eastAsiaTheme="majorEastAsia" w:hAnsi="Lucida Console"/>
+          <w:color w:val="FFFFFF"/>
+          <w:bdr w:val="none" w:sz="0" w:space="0" w:color="auto" w:frame="1"/>
+        </w:rPr>
+        <w:t>Q  Median</w:t>
+      </w:r>
+      <w:proofErr w:type="gramEnd"/>
+      <w:r>
+        <w:rPr>
+          <w:rStyle w:val="gnkrckgcgsb"/>
+          <w:rFonts w:ascii="Lucida Console" w:eastAsiaTheme="majorEastAsia" w:hAnsi="Lucida Console"/>
+          <w:color w:val="FFFFFF"/>
+          <w:bdr w:val="none" w:sz="0" w:space="0" w:color="auto" w:frame="1"/>
+        </w:rPr>
+        <w:t xml:space="preserve">      3Q     Max </w:t>
+      </w:r>
+    </w:p>
+    <w:p>
+      <w:pPr>
+        <w:pStyle w:val="HTMLPreformatted"/>
+        <w:shd w:val="clear" w:color="auto" w:fill="002240"/>
+        <w:wordWrap w:val="0"/>
+        <w:spacing w:line="225" w:lineRule="atLeast"/>
+        <w:rPr>
+          <w:rStyle w:val="gnkrckgcgsb"/>
+          <w:rFonts w:ascii="Lucida Console" w:eastAsiaTheme="majorEastAsia" w:hAnsi="Lucida Console"/>
+          <w:color w:val="FFFFFF"/>
+          <w:bdr w:val="none" w:sz="0" w:space="0" w:color="auto" w:frame="1"/>
+        </w:rPr>
+      </w:pPr>
+      <w:r>
+        <w:rPr>
+          <w:rStyle w:val="gnkrckgcgsb"/>
+          <w:rFonts w:ascii="Lucida Console" w:eastAsiaTheme="majorEastAsia" w:hAnsi="Lucida Console"/>
+          <w:color w:val="FFFFFF"/>
+          <w:bdr w:val="none" w:sz="0" w:space="0" w:color="auto" w:frame="1"/>
+        </w:rPr>
+        <w:t>-0.5004 -0.</w:t>
+      </w:r>
+      <w:proofErr w:type="gramStart"/>
+      <w:r>
+        <w:rPr>
+          <w:rStyle w:val="gnkrckgcgsb"/>
+          <w:rFonts w:ascii="Lucida Console" w:eastAsiaTheme="majorEastAsia" w:hAnsi="Lucida Console"/>
+          <w:color w:val="FFFFFF"/>
+          <w:bdr w:val="none" w:sz="0" w:space="0" w:color="auto" w:frame="1"/>
+        </w:rPr>
+        <w:t>1245  0.0194</w:t>
+      </w:r>
+      <w:proofErr w:type="gramEnd"/>
+      <w:r>
+        <w:rPr>
+          <w:rStyle w:val="gnkrckgcgsb"/>
+          <w:rFonts w:ascii="Lucida Console" w:eastAsiaTheme="majorEastAsia" w:hAnsi="Lucida Console"/>
+          <w:color w:val="FFFFFF"/>
+          <w:bdr w:val="none" w:sz="0" w:space="0" w:color="auto" w:frame="1"/>
+        </w:rPr>
+        <w:t xml:space="preserve">  0.1008  0.3399 </w:t>
       </w:r>
     </w:p>
     <w:p>
@@ -3000,30 +4412,70 @@
           <w:color w:val="FFFFFF"/>
           <w:bdr w:val="none" w:sz="0" w:space="0" w:color="auto" w:frame="1"/>
         </w:rPr>
-        <w:t>(Intercept)            2.56290    0.09291   27.59 6.37e-13 ***</w:t>
-      </w:r>
-    </w:p>
-    <w:p>
-      <w:pPr>
-        <w:pStyle w:val="HTMLPreformatted"/>
-        <w:shd w:val="clear" w:color="auto" w:fill="002240"/>
-        <w:wordWrap w:val="0"/>
-        <w:spacing w:line="225" w:lineRule="atLeast"/>
-        <w:rPr>
-          <w:rStyle w:val="gnkrckgcgsb"/>
-          <w:rFonts w:ascii="Lucida Console" w:eastAsiaTheme="majorEastAsia" w:hAnsi="Lucida Console"/>
-          <w:color w:val="FFFFFF"/>
-          <w:bdr w:val="none" w:sz="0" w:space="0" w:color="auto" w:frame="1"/>
-        </w:rPr>
-      </w:pPr>
-      <w:r>
-        <w:rPr>
-          <w:rStyle w:val="gnkrckgcgsb"/>
-          <w:rFonts w:ascii="Lucida Console" w:eastAsiaTheme="majorEastAsia" w:hAnsi="Lucida Console"/>
-          <w:color w:val="FFFFFF"/>
-          <w:bdr w:val="none" w:sz="0" w:space="0" w:color="auto" w:frame="1"/>
-        </w:rPr>
-        <w:t xml:space="preserve">lag(B90_SubadultCPUE)  0.05643    0.02138    2.64   0.0204 *  </w:t>
+        <w:t>(</w:t>
+      </w:r>
+      <w:proofErr w:type="gramStart"/>
+      <w:r>
+        <w:rPr>
+          <w:rStyle w:val="gnkrckgcgsb"/>
+          <w:rFonts w:ascii="Lucida Console" w:eastAsiaTheme="majorEastAsia" w:hAnsi="Lucida Console"/>
+          <w:color w:val="FFFFFF"/>
+          <w:bdr w:val="none" w:sz="0" w:space="0" w:color="auto" w:frame="1"/>
+        </w:rPr>
+        <w:t xml:space="preserve">Intercept)   </w:t>
+      </w:r>
+      <w:proofErr w:type="gramEnd"/>
+      <w:r>
+        <w:rPr>
+          <w:rStyle w:val="gnkrckgcgsb"/>
+          <w:rFonts w:ascii="Lucida Console" w:eastAsiaTheme="majorEastAsia" w:hAnsi="Lucida Console"/>
+          <w:color w:val="FFFFFF"/>
+          <w:bdr w:val="none" w:sz="0" w:space="0" w:color="auto" w:frame="1"/>
+        </w:rPr>
+        <w:t xml:space="preserve">         2.56290    0.09291   27.59 6.37e-13 ***</w:t>
+      </w:r>
+    </w:p>
+    <w:p>
+      <w:pPr>
+        <w:pStyle w:val="HTMLPreformatted"/>
+        <w:shd w:val="clear" w:color="auto" w:fill="002240"/>
+        <w:wordWrap w:val="0"/>
+        <w:spacing w:line="225" w:lineRule="atLeast"/>
+        <w:rPr>
+          <w:rStyle w:val="gnkrckgcgsb"/>
+          <w:rFonts w:ascii="Lucida Console" w:eastAsiaTheme="majorEastAsia" w:hAnsi="Lucida Console"/>
+          <w:color w:val="FFFFFF"/>
+          <w:bdr w:val="none" w:sz="0" w:space="0" w:color="auto" w:frame="1"/>
+        </w:rPr>
+      </w:pPr>
+      <w:r>
+        <w:rPr>
+          <w:rStyle w:val="gnkrckgcgsb"/>
+          <w:rFonts w:ascii="Lucida Console" w:eastAsiaTheme="majorEastAsia" w:hAnsi="Lucida Console"/>
+          <w:color w:val="FFFFFF"/>
+          <w:bdr w:val="none" w:sz="0" w:space="0" w:color="auto" w:frame="1"/>
+        </w:rPr>
+        <w:t>lag(B90_</w:t>
+      </w:r>
+      <w:proofErr w:type="gramStart"/>
+      <w:r>
+        <w:rPr>
+          <w:rStyle w:val="gnkrckgcgsb"/>
+          <w:rFonts w:ascii="Lucida Console" w:eastAsiaTheme="majorEastAsia" w:hAnsi="Lucida Console"/>
+          <w:color w:val="FFFFFF"/>
+          <w:bdr w:val="none" w:sz="0" w:space="0" w:color="auto" w:frame="1"/>
+        </w:rPr>
+        <w:t>SubadultCPUE)  0.05643</w:t>
+      </w:r>
+      <w:proofErr w:type="gramEnd"/>
+      <w:r>
+        <w:rPr>
+          <w:rStyle w:val="gnkrckgcgsb"/>
+          <w:rFonts w:ascii="Lucida Console" w:eastAsiaTheme="majorEastAsia" w:hAnsi="Lucida Console"/>
+          <w:color w:val="FFFFFF"/>
+          <w:bdr w:val="none" w:sz="0" w:space="0" w:color="auto" w:frame="1"/>
+        </w:rPr>
+        <w:t xml:space="preserve">    0.02138    2.64   0.0204 *  </w:t>
       </w:r>
     </w:p>
     <w:p>
@@ -3080,7 +4532,27 @@
           <w:color w:val="FFFFFF"/>
           <w:bdr w:val="none" w:sz="0" w:space="0" w:color="auto" w:frame="1"/>
         </w:rPr>
-        <w:t>. codes:  0 ‘***’ 0.001 ‘**’ 0.01 ‘*’ 0.05 ‘.’ 0.1 ‘ ’ 1</w:t>
+        <w:t xml:space="preserve">. codes:  0 ‘***’ 0.001 ‘**’ 0.01 ‘*’ 0.05 ‘.’ 0.1 </w:t>
+      </w:r>
+      <w:proofErr w:type="gramStart"/>
+      <w:r>
+        <w:rPr>
+          <w:rStyle w:val="gnkrckgcgsb"/>
+          <w:rFonts w:ascii="Lucida Console" w:eastAsiaTheme="majorEastAsia" w:hAnsi="Lucida Console"/>
+          <w:color w:val="FFFFFF"/>
+          <w:bdr w:val="none" w:sz="0" w:space="0" w:color="auto" w:frame="1"/>
+        </w:rPr>
+        <w:t>‘ ’</w:t>
+      </w:r>
+      <w:proofErr w:type="gramEnd"/>
+      <w:r>
+        <w:rPr>
+          <w:rStyle w:val="gnkrckgcgsb"/>
+          <w:rFonts w:ascii="Lucida Console" w:eastAsiaTheme="majorEastAsia" w:hAnsi="Lucida Console"/>
+          <w:color w:val="FFFFFF"/>
+          <w:bdr w:val="none" w:sz="0" w:space="0" w:color="auto" w:frame="1"/>
+        </w:rPr>
+        <w:t xml:space="preserve"> 1</w:t>
       </w:r>
     </w:p>
     <w:p>
@@ -3194,7 +4666,27 @@
           <w:color w:val="FFFFFF"/>
           <w:bdr w:val="none" w:sz="0" w:space="0" w:color="auto" w:frame="1"/>
         </w:rPr>
-        <w:t>F-statistic: 6.969 on 1 and 13 DF,  p-value: 0.0204</w:t>
+        <w:t xml:space="preserve">F-statistic: 6.969 on 1 and 13 </w:t>
+      </w:r>
+      <w:proofErr w:type="gramStart"/>
+      <w:r>
+        <w:rPr>
+          <w:rStyle w:val="gnkrckgcgsb"/>
+          <w:rFonts w:ascii="Lucida Console" w:eastAsiaTheme="majorEastAsia" w:hAnsi="Lucida Console"/>
+          <w:color w:val="FFFFFF"/>
+          <w:bdr w:val="none" w:sz="0" w:space="0" w:color="auto" w:frame="1"/>
+        </w:rPr>
+        <w:t>DF,  p</w:t>
+      </w:r>
+      <w:proofErr w:type="gramEnd"/>
+      <w:r>
+        <w:rPr>
+          <w:rStyle w:val="gnkrckgcgsb"/>
+          <w:rFonts w:ascii="Lucida Console" w:eastAsiaTheme="majorEastAsia" w:hAnsi="Lucida Console"/>
+          <w:color w:val="FFFFFF"/>
+          <w:bdr w:val="none" w:sz="0" w:space="0" w:color="auto" w:frame="1"/>
+        </w:rPr>
+        <w:t>-value: 0.0204</w:t>
       </w:r>
     </w:p>
     <w:p/>
@@ -3217,6 +4709,7 @@
         </w:rPr>
       </w:pPr>
       <w:proofErr w:type="spellStart"/>
+      <w:proofErr w:type="gramStart"/>
       <w:r>
         <w:rPr>
           <w:rStyle w:val="gnkrckgcgsb"/>
@@ -3234,7 +4727,17 @@
           <w:color w:val="FFFFFF"/>
           <w:bdr w:val="none" w:sz="0" w:space="0" w:color="auto" w:frame="1"/>
         </w:rPr>
-        <w:t xml:space="preserve">(formula = </w:t>
+        <w:t>(</w:t>
+      </w:r>
+      <w:proofErr w:type="gramEnd"/>
+      <w:r>
+        <w:rPr>
+          <w:rStyle w:val="gnkrckgcgsb"/>
+          <w:rFonts w:ascii="Lucida Console" w:eastAsiaTheme="majorEastAsia" w:hAnsi="Lucida Console"/>
+          <w:color w:val="FFFFFF"/>
+          <w:bdr w:val="none" w:sz="0" w:space="0" w:color="auto" w:frame="1"/>
+        </w:rPr>
+        <w:t xml:space="preserve">formula = </w:t>
       </w:r>
       <w:proofErr w:type="spellStart"/>
       <w:r>
@@ -3337,7 +4840,27 @@
           <w:color w:val="FFFFFF"/>
           <w:bdr w:val="none" w:sz="0" w:space="0" w:color="auto" w:frame="1"/>
         </w:rPr>
-        <w:t xml:space="preserve">-0.50391 -0.12880 -0.01098  0.12127  0.48439 </w:t>
+        <w:t>-0.50391 -0.12880 -0.</w:t>
+      </w:r>
+      <w:proofErr w:type="gramStart"/>
+      <w:r>
+        <w:rPr>
+          <w:rStyle w:val="gnkrckgcgsb"/>
+          <w:rFonts w:ascii="Lucida Console" w:eastAsiaTheme="majorEastAsia" w:hAnsi="Lucida Console"/>
+          <w:color w:val="FFFFFF"/>
+          <w:bdr w:val="none" w:sz="0" w:space="0" w:color="auto" w:frame="1"/>
+        </w:rPr>
+        <w:t>01098  0.12127</w:t>
+      </w:r>
+      <w:proofErr w:type="gramEnd"/>
+      <w:r>
+        <w:rPr>
+          <w:rStyle w:val="gnkrckgcgsb"/>
+          <w:rFonts w:ascii="Lucida Console" w:eastAsiaTheme="majorEastAsia" w:hAnsi="Lucida Console"/>
+          <w:color w:val="FFFFFF"/>
+          <w:bdr w:val="none" w:sz="0" w:space="0" w:color="auto" w:frame="1"/>
+        </w:rPr>
+        <w:t xml:space="preserve">  0.48439 </w:t>
       </w:r>
     </w:p>
     <w:p>
@@ -3440,30 +4963,70 @@
           <w:color w:val="FFFFFF"/>
           <w:bdr w:val="none" w:sz="0" w:space="0" w:color="auto" w:frame="1"/>
         </w:rPr>
-        <w:t>(Intercept)            2.46536    0.12344  19.972 3.87e-11 ***</w:t>
-      </w:r>
-    </w:p>
-    <w:p>
-      <w:pPr>
-        <w:pStyle w:val="HTMLPreformatted"/>
-        <w:shd w:val="clear" w:color="auto" w:fill="002240"/>
-        <w:wordWrap w:val="0"/>
-        <w:spacing w:line="225" w:lineRule="atLeast"/>
-        <w:rPr>
-          <w:rStyle w:val="gnkrckgcgsb"/>
-          <w:rFonts w:ascii="Lucida Console" w:eastAsiaTheme="majorEastAsia" w:hAnsi="Lucida Console"/>
-          <w:color w:val="FFFFFF"/>
-          <w:bdr w:val="none" w:sz="0" w:space="0" w:color="auto" w:frame="1"/>
-        </w:rPr>
-      </w:pPr>
-      <w:r>
-        <w:rPr>
-          <w:rStyle w:val="gnkrckgcgsb"/>
-          <w:rFonts w:ascii="Lucida Console" w:eastAsiaTheme="majorEastAsia" w:hAnsi="Lucida Console"/>
-          <w:color w:val="FFFFFF"/>
-          <w:bdr w:val="none" w:sz="0" w:space="0" w:color="auto" w:frame="1"/>
-        </w:rPr>
-        <w:t xml:space="preserve">lag(T38_SubadultCPUE)  0.18887    0.07165   2.636   0.0206 *  </w:t>
+        <w:t>(</w:t>
+      </w:r>
+      <w:proofErr w:type="gramStart"/>
+      <w:r>
+        <w:rPr>
+          <w:rStyle w:val="gnkrckgcgsb"/>
+          <w:rFonts w:ascii="Lucida Console" w:eastAsiaTheme="majorEastAsia" w:hAnsi="Lucida Console"/>
+          <w:color w:val="FFFFFF"/>
+          <w:bdr w:val="none" w:sz="0" w:space="0" w:color="auto" w:frame="1"/>
+        </w:rPr>
+        <w:t xml:space="preserve">Intercept)   </w:t>
+      </w:r>
+      <w:proofErr w:type="gramEnd"/>
+      <w:r>
+        <w:rPr>
+          <w:rStyle w:val="gnkrckgcgsb"/>
+          <w:rFonts w:ascii="Lucida Console" w:eastAsiaTheme="majorEastAsia" w:hAnsi="Lucida Console"/>
+          <w:color w:val="FFFFFF"/>
+          <w:bdr w:val="none" w:sz="0" w:space="0" w:color="auto" w:frame="1"/>
+        </w:rPr>
+        <w:t xml:space="preserve">         2.46536    0.12344  19.972 3.87e-11 ***</w:t>
+      </w:r>
+    </w:p>
+    <w:p>
+      <w:pPr>
+        <w:pStyle w:val="HTMLPreformatted"/>
+        <w:shd w:val="clear" w:color="auto" w:fill="002240"/>
+        <w:wordWrap w:val="0"/>
+        <w:spacing w:line="225" w:lineRule="atLeast"/>
+        <w:rPr>
+          <w:rStyle w:val="gnkrckgcgsb"/>
+          <w:rFonts w:ascii="Lucida Console" w:eastAsiaTheme="majorEastAsia" w:hAnsi="Lucida Console"/>
+          <w:color w:val="FFFFFF"/>
+          <w:bdr w:val="none" w:sz="0" w:space="0" w:color="auto" w:frame="1"/>
+        </w:rPr>
+      </w:pPr>
+      <w:r>
+        <w:rPr>
+          <w:rStyle w:val="gnkrckgcgsb"/>
+          <w:rFonts w:ascii="Lucida Console" w:eastAsiaTheme="majorEastAsia" w:hAnsi="Lucida Console"/>
+          <w:color w:val="FFFFFF"/>
+          <w:bdr w:val="none" w:sz="0" w:space="0" w:color="auto" w:frame="1"/>
+        </w:rPr>
+        <w:t>lag(T38_</w:t>
+      </w:r>
+      <w:proofErr w:type="gramStart"/>
+      <w:r>
+        <w:rPr>
+          <w:rStyle w:val="gnkrckgcgsb"/>
+          <w:rFonts w:ascii="Lucida Console" w:eastAsiaTheme="majorEastAsia" w:hAnsi="Lucida Console"/>
+          <w:color w:val="FFFFFF"/>
+          <w:bdr w:val="none" w:sz="0" w:space="0" w:color="auto" w:frame="1"/>
+        </w:rPr>
+        <w:t>SubadultCPUE)  0.18887</w:t>
+      </w:r>
+      <w:proofErr w:type="gramEnd"/>
+      <w:r>
+        <w:rPr>
+          <w:rStyle w:val="gnkrckgcgsb"/>
+          <w:rFonts w:ascii="Lucida Console" w:eastAsiaTheme="majorEastAsia" w:hAnsi="Lucida Console"/>
+          <w:color w:val="FFFFFF"/>
+          <w:bdr w:val="none" w:sz="0" w:space="0" w:color="auto" w:frame="1"/>
+        </w:rPr>
+        <w:t xml:space="preserve">    0.07165   2.636   0.0206 *  </w:t>
       </w:r>
     </w:p>
     <w:p>
@@ -3520,7 +5083,27 @@
           <w:color w:val="FFFFFF"/>
           <w:bdr w:val="none" w:sz="0" w:space="0" w:color="auto" w:frame="1"/>
         </w:rPr>
-        <w:t>. codes:  0 ‘***’ 0.001 ‘**’ 0.01 ‘*’ 0.05 ‘.’ 0.1 ‘ ’ 1</w:t>
+        <w:t xml:space="preserve">. codes:  0 ‘***’ 0.001 ‘**’ 0.01 ‘*’ 0.05 ‘.’ 0.1 </w:t>
+      </w:r>
+      <w:proofErr w:type="gramStart"/>
+      <w:r>
+        <w:rPr>
+          <w:rStyle w:val="gnkrckgcgsb"/>
+          <w:rFonts w:ascii="Lucida Console" w:eastAsiaTheme="majorEastAsia" w:hAnsi="Lucida Console"/>
+          <w:color w:val="FFFFFF"/>
+          <w:bdr w:val="none" w:sz="0" w:space="0" w:color="auto" w:frame="1"/>
+        </w:rPr>
+        <w:t>‘ ’</w:t>
+      </w:r>
+      <w:proofErr w:type="gramEnd"/>
+      <w:r>
+        <w:rPr>
+          <w:rStyle w:val="gnkrckgcgsb"/>
+          <w:rFonts w:ascii="Lucida Console" w:eastAsiaTheme="majorEastAsia" w:hAnsi="Lucida Console"/>
+          <w:color w:val="FFFFFF"/>
+          <w:bdr w:val="none" w:sz="0" w:space="0" w:color="auto" w:frame="1"/>
+        </w:rPr>
+        <w:t xml:space="preserve"> 1</w:t>
       </w:r>
     </w:p>
     <w:p>
@@ -3634,7 +5217,27 @@
           <w:color w:val="FFFFFF"/>
           <w:bdr w:val="none" w:sz="0" w:space="0" w:color="auto" w:frame="1"/>
         </w:rPr>
-        <w:t>F-statistic: 6.948 on 1 and 13 DF,  p-value: 0.02055</w:t>
+        <w:t xml:space="preserve">F-statistic: 6.948 on 1 and 13 </w:t>
+      </w:r>
+      <w:proofErr w:type="gramStart"/>
+      <w:r>
+        <w:rPr>
+          <w:rStyle w:val="gnkrckgcgsb"/>
+          <w:rFonts w:ascii="Lucida Console" w:eastAsiaTheme="majorEastAsia" w:hAnsi="Lucida Console"/>
+          <w:color w:val="FFFFFF"/>
+          <w:bdr w:val="none" w:sz="0" w:space="0" w:color="auto" w:frame="1"/>
+        </w:rPr>
+        <w:t>DF,  p</w:t>
+      </w:r>
+      <w:proofErr w:type="gramEnd"/>
+      <w:r>
+        <w:rPr>
+          <w:rStyle w:val="gnkrckgcgsb"/>
+          <w:rFonts w:ascii="Lucida Console" w:eastAsiaTheme="majorEastAsia" w:hAnsi="Lucida Console"/>
+          <w:color w:val="FFFFFF"/>
+          <w:bdr w:val="none" w:sz="0" w:space="0" w:color="auto" w:frame="1"/>
+        </w:rPr>
+        <w:t>-value: 0.02055</w:t>
       </w:r>
     </w:p>
     <w:p>
@@ -3653,7 +5256,15 @@
     </w:p>
     <w:p>
       <w:r>
-        <w:t>Mean Annual Landings CPUE ~ lag(Harbor Trawl Subadult CPUE) + lag(*Creek Trawl Subadult CPUE)</w:t>
+        <w:t xml:space="preserve">Mean Annual Landings CPUE ~ </w:t>
+      </w:r>
+      <w:proofErr w:type="gramStart"/>
+      <w:r>
+        <w:t>lag(</w:t>
+      </w:r>
+      <w:proofErr w:type="gramEnd"/>
+      <w:r>
+        <w:t>Harbor Trawl Subadult CPUE) + lag(*Creek Trawl Subadult CPUE)</w:t>
       </w:r>
     </w:p>
     <w:p>
@@ -3670,6 +5281,7 @@
         </w:rPr>
       </w:pPr>
       <w:proofErr w:type="spellStart"/>
+      <w:proofErr w:type="gramStart"/>
       <w:r>
         <w:rPr>
           <w:rStyle w:val="gnkrckgcgsb"/>
@@ -3687,7 +5299,17 @@
           <w:color w:val="FFFFFF"/>
           <w:bdr w:val="none" w:sz="0" w:space="0" w:color="auto" w:frame="1"/>
         </w:rPr>
-        <w:t xml:space="preserve">(formula = </w:t>
+        <w:t>(</w:t>
+      </w:r>
+      <w:proofErr w:type="gramEnd"/>
+      <w:r>
+        <w:rPr>
+          <w:rStyle w:val="gnkrckgcgsb"/>
+          <w:rFonts w:ascii="Lucida Console" w:eastAsiaTheme="majorEastAsia" w:hAnsi="Lucida Console"/>
+          <w:color w:val="FFFFFF"/>
+          <w:bdr w:val="none" w:sz="0" w:space="0" w:color="auto" w:frame="1"/>
+        </w:rPr>
+        <w:t xml:space="preserve">formula = </w:t>
       </w:r>
       <w:proofErr w:type="spellStart"/>
       <w:r>
@@ -3849,7 +5471,27 @@
           <w:color w:val="FFFFFF"/>
           <w:bdr w:val="none" w:sz="0" w:space="0" w:color="auto" w:frame="1"/>
         </w:rPr>
-        <w:t xml:space="preserve">-0.50928 -0.10005  0.01038  0.10311  0.40099 </w:t>
+        <w:t>-0.50928 -0.</w:t>
+      </w:r>
+      <w:proofErr w:type="gramStart"/>
+      <w:r>
+        <w:rPr>
+          <w:rStyle w:val="gnkrckgcgsb"/>
+          <w:rFonts w:ascii="Lucida Console" w:eastAsiaTheme="majorEastAsia" w:hAnsi="Lucida Console"/>
+          <w:color w:val="FFFFFF"/>
+          <w:bdr w:val="none" w:sz="0" w:space="0" w:color="auto" w:frame="1"/>
+        </w:rPr>
+        <w:t>10005  0.01038</w:t>
+      </w:r>
+      <w:proofErr w:type="gramEnd"/>
+      <w:r>
+        <w:rPr>
+          <w:rStyle w:val="gnkrckgcgsb"/>
+          <w:rFonts w:ascii="Lucida Console" w:eastAsiaTheme="majorEastAsia" w:hAnsi="Lucida Console"/>
+          <w:color w:val="FFFFFF"/>
+          <w:bdr w:val="none" w:sz="0" w:space="0" w:color="auto" w:frame="1"/>
+        </w:rPr>
+        <w:t xml:space="preserve">  0.10311  0.40099 </w:t>
       </w:r>
     </w:p>
     <w:p>
@@ -3952,53 +5594,113 @@
           <w:color w:val="FFFFFF"/>
           <w:bdr w:val="none" w:sz="0" w:space="0" w:color="auto" w:frame="1"/>
         </w:rPr>
-        <w:t>(Intercept)            2.46968    0.12180  20.277 1.19e-10 ***</w:t>
-      </w:r>
-    </w:p>
-    <w:p>
-      <w:pPr>
-        <w:pStyle w:val="HTMLPreformatted"/>
-        <w:shd w:val="clear" w:color="auto" w:fill="002240"/>
-        <w:wordWrap w:val="0"/>
-        <w:spacing w:line="225" w:lineRule="atLeast"/>
-        <w:rPr>
-          <w:rStyle w:val="gnkrckgcgsb"/>
-          <w:rFonts w:ascii="Lucida Console" w:eastAsiaTheme="majorEastAsia" w:hAnsi="Lucida Console"/>
-          <w:color w:val="FFFFFF"/>
-          <w:bdr w:val="none" w:sz="0" w:space="0" w:color="auto" w:frame="1"/>
-        </w:rPr>
-      </w:pPr>
-      <w:r>
-        <w:rPr>
-          <w:rStyle w:val="gnkrckgcgsb"/>
-          <w:rFonts w:ascii="Lucida Console" w:eastAsiaTheme="majorEastAsia" w:hAnsi="Lucida Console"/>
-          <w:color w:val="FFFFFF"/>
-          <w:bdr w:val="none" w:sz="0" w:space="0" w:color="auto" w:frame="1"/>
-        </w:rPr>
-        <w:t xml:space="preserve">lag(B90_SubadultCPUE)  0.03365    0.02880   1.168    0.265    </w:t>
-      </w:r>
-    </w:p>
-    <w:p>
-      <w:pPr>
-        <w:pStyle w:val="HTMLPreformatted"/>
-        <w:shd w:val="clear" w:color="auto" w:fill="002240"/>
-        <w:wordWrap w:val="0"/>
-        <w:spacing w:line="225" w:lineRule="atLeast"/>
-        <w:rPr>
-          <w:rStyle w:val="gnkrckgcgsb"/>
-          <w:rFonts w:ascii="Lucida Console" w:eastAsiaTheme="majorEastAsia" w:hAnsi="Lucida Console"/>
-          <w:color w:val="FFFFFF"/>
-          <w:bdr w:val="none" w:sz="0" w:space="0" w:color="auto" w:frame="1"/>
-        </w:rPr>
-      </w:pPr>
-      <w:r>
-        <w:rPr>
-          <w:rStyle w:val="gnkrckgcgsb"/>
-          <w:rFonts w:ascii="Lucida Console" w:eastAsiaTheme="majorEastAsia" w:hAnsi="Lucida Console"/>
-          <w:color w:val="FFFFFF"/>
-          <w:bdr w:val="none" w:sz="0" w:space="0" w:color="auto" w:frame="1"/>
-        </w:rPr>
-        <w:t xml:space="preserve">lag(T38_SubadultCPUE)  0.11214    0.09647   1.163    0.268    </w:t>
+        <w:t>(</w:t>
+      </w:r>
+      <w:proofErr w:type="gramStart"/>
+      <w:r>
+        <w:rPr>
+          <w:rStyle w:val="gnkrckgcgsb"/>
+          <w:rFonts w:ascii="Lucida Console" w:eastAsiaTheme="majorEastAsia" w:hAnsi="Lucida Console"/>
+          <w:color w:val="FFFFFF"/>
+          <w:bdr w:val="none" w:sz="0" w:space="0" w:color="auto" w:frame="1"/>
+        </w:rPr>
+        <w:t xml:space="preserve">Intercept)   </w:t>
+      </w:r>
+      <w:proofErr w:type="gramEnd"/>
+      <w:r>
+        <w:rPr>
+          <w:rStyle w:val="gnkrckgcgsb"/>
+          <w:rFonts w:ascii="Lucida Console" w:eastAsiaTheme="majorEastAsia" w:hAnsi="Lucida Console"/>
+          <w:color w:val="FFFFFF"/>
+          <w:bdr w:val="none" w:sz="0" w:space="0" w:color="auto" w:frame="1"/>
+        </w:rPr>
+        <w:t xml:space="preserve">         2.46968    0.12180  20.277 1.19e-10 ***</w:t>
+      </w:r>
+    </w:p>
+    <w:p>
+      <w:pPr>
+        <w:pStyle w:val="HTMLPreformatted"/>
+        <w:shd w:val="clear" w:color="auto" w:fill="002240"/>
+        <w:wordWrap w:val="0"/>
+        <w:spacing w:line="225" w:lineRule="atLeast"/>
+        <w:rPr>
+          <w:rStyle w:val="gnkrckgcgsb"/>
+          <w:rFonts w:ascii="Lucida Console" w:eastAsiaTheme="majorEastAsia" w:hAnsi="Lucida Console"/>
+          <w:color w:val="FFFFFF"/>
+          <w:bdr w:val="none" w:sz="0" w:space="0" w:color="auto" w:frame="1"/>
+        </w:rPr>
+      </w:pPr>
+      <w:r>
+        <w:rPr>
+          <w:rStyle w:val="gnkrckgcgsb"/>
+          <w:rFonts w:ascii="Lucida Console" w:eastAsiaTheme="majorEastAsia" w:hAnsi="Lucida Console"/>
+          <w:color w:val="FFFFFF"/>
+          <w:bdr w:val="none" w:sz="0" w:space="0" w:color="auto" w:frame="1"/>
+        </w:rPr>
+        <w:t>lag(B90_</w:t>
+      </w:r>
+      <w:proofErr w:type="gramStart"/>
+      <w:r>
+        <w:rPr>
+          <w:rStyle w:val="gnkrckgcgsb"/>
+          <w:rFonts w:ascii="Lucida Console" w:eastAsiaTheme="majorEastAsia" w:hAnsi="Lucida Console"/>
+          <w:color w:val="FFFFFF"/>
+          <w:bdr w:val="none" w:sz="0" w:space="0" w:color="auto" w:frame="1"/>
+        </w:rPr>
+        <w:t>SubadultCPUE)  0.03365</w:t>
+      </w:r>
+      <w:proofErr w:type="gramEnd"/>
+      <w:r>
+        <w:rPr>
+          <w:rStyle w:val="gnkrckgcgsb"/>
+          <w:rFonts w:ascii="Lucida Console" w:eastAsiaTheme="majorEastAsia" w:hAnsi="Lucida Console"/>
+          <w:color w:val="FFFFFF"/>
+          <w:bdr w:val="none" w:sz="0" w:space="0" w:color="auto" w:frame="1"/>
+        </w:rPr>
+        <w:t xml:space="preserve">    0.02880   1.168    0.265    </w:t>
+      </w:r>
+    </w:p>
+    <w:p>
+      <w:pPr>
+        <w:pStyle w:val="HTMLPreformatted"/>
+        <w:shd w:val="clear" w:color="auto" w:fill="002240"/>
+        <w:wordWrap w:val="0"/>
+        <w:spacing w:line="225" w:lineRule="atLeast"/>
+        <w:rPr>
+          <w:rStyle w:val="gnkrckgcgsb"/>
+          <w:rFonts w:ascii="Lucida Console" w:eastAsiaTheme="majorEastAsia" w:hAnsi="Lucida Console"/>
+          <w:color w:val="FFFFFF"/>
+          <w:bdr w:val="none" w:sz="0" w:space="0" w:color="auto" w:frame="1"/>
+        </w:rPr>
+      </w:pPr>
+      <w:r>
+        <w:rPr>
+          <w:rStyle w:val="gnkrckgcgsb"/>
+          <w:rFonts w:ascii="Lucida Console" w:eastAsiaTheme="majorEastAsia" w:hAnsi="Lucida Console"/>
+          <w:color w:val="FFFFFF"/>
+          <w:bdr w:val="none" w:sz="0" w:space="0" w:color="auto" w:frame="1"/>
+        </w:rPr>
+        <w:t>lag(T38_</w:t>
+      </w:r>
+      <w:proofErr w:type="gramStart"/>
+      <w:r>
+        <w:rPr>
+          <w:rStyle w:val="gnkrckgcgsb"/>
+          <w:rFonts w:ascii="Lucida Console" w:eastAsiaTheme="majorEastAsia" w:hAnsi="Lucida Console"/>
+          <w:color w:val="FFFFFF"/>
+          <w:bdr w:val="none" w:sz="0" w:space="0" w:color="auto" w:frame="1"/>
+        </w:rPr>
+        <w:t>SubadultCPUE)  0.11214</w:t>
+      </w:r>
+      <w:proofErr w:type="gramEnd"/>
+      <w:r>
+        <w:rPr>
+          <w:rStyle w:val="gnkrckgcgsb"/>
+          <w:rFonts w:ascii="Lucida Console" w:eastAsiaTheme="majorEastAsia" w:hAnsi="Lucida Console"/>
+          <w:color w:val="FFFFFF"/>
+          <w:bdr w:val="none" w:sz="0" w:space="0" w:color="auto" w:frame="1"/>
+        </w:rPr>
+        <w:t xml:space="preserve">    0.09647   1.163    0.268    </w:t>
       </w:r>
     </w:p>
     <w:p>
@@ -4055,7 +5757,27 @@
           <w:color w:val="FFFFFF"/>
           <w:bdr w:val="none" w:sz="0" w:space="0" w:color="auto" w:frame="1"/>
         </w:rPr>
-        <w:t>. codes:  0 ‘***’ 0.001 ‘**’ 0.01 ‘*’ 0.05 ‘.’ 0.1 ‘ ’ 1</w:t>
+        <w:t xml:space="preserve">. codes:  0 ‘***’ 0.001 ‘**’ 0.01 ‘*’ 0.05 ‘.’ 0.1 </w:t>
+      </w:r>
+      <w:proofErr w:type="gramStart"/>
+      <w:r>
+        <w:rPr>
+          <w:rStyle w:val="gnkrckgcgsb"/>
+          <w:rFonts w:ascii="Lucida Console" w:eastAsiaTheme="majorEastAsia" w:hAnsi="Lucida Console"/>
+          <w:color w:val="FFFFFF"/>
+          <w:bdr w:val="none" w:sz="0" w:space="0" w:color="auto" w:frame="1"/>
+        </w:rPr>
+        <w:t>‘ ’</w:t>
+      </w:r>
+      <w:proofErr w:type="gramEnd"/>
+      <w:r>
+        <w:rPr>
+          <w:rStyle w:val="gnkrckgcgsb"/>
+          <w:rFonts w:ascii="Lucida Console" w:eastAsiaTheme="majorEastAsia" w:hAnsi="Lucida Console"/>
+          <w:color w:val="FFFFFF"/>
+          <w:bdr w:val="none" w:sz="0" w:space="0" w:color="auto" w:frame="1"/>
+        </w:rPr>
+        <w:t xml:space="preserve"> 1</w:t>
       </w:r>
     </w:p>
     <w:p>
@@ -4169,7 +5891,27 @@
           <w:color w:val="FFFFFF"/>
           <w:bdr w:val="none" w:sz="0" w:space="0" w:color="auto" w:frame="1"/>
         </w:rPr>
-        <w:t>F-statistic: 4.254 on 2 and 12 DF,  p-value: 0.04013</w:t>
+        <w:t xml:space="preserve">F-statistic: 4.254 on 2 and 12 </w:t>
+      </w:r>
+      <w:proofErr w:type="gramStart"/>
+      <w:r>
+        <w:rPr>
+          <w:rStyle w:val="gnkrckgcgsb"/>
+          <w:rFonts w:ascii="Lucida Console" w:eastAsiaTheme="majorEastAsia" w:hAnsi="Lucida Console"/>
+          <w:color w:val="FFFFFF"/>
+          <w:bdr w:val="none" w:sz="0" w:space="0" w:color="auto" w:frame="1"/>
+        </w:rPr>
+        <w:t>DF,  p</w:t>
+      </w:r>
+      <w:proofErr w:type="gramEnd"/>
+      <w:r>
+        <w:rPr>
+          <w:rStyle w:val="gnkrckgcgsb"/>
+          <w:rFonts w:ascii="Lucida Console" w:eastAsiaTheme="majorEastAsia" w:hAnsi="Lucida Console"/>
+          <w:color w:val="FFFFFF"/>
+          <w:bdr w:val="none" w:sz="0" w:space="0" w:color="auto" w:frame="1"/>
+        </w:rPr>
+        <w:t>-value: 0.04013</w:t>
       </w:r>
     </w:p>
     <w:p/>
@@ -4183,7 +5925,15 @@
     </w:p>
     <w:p>
       <w:r>
-        <w:t>Mean Annual Landings CPUE ~ lag(Harbor Trawl Subadult CPUE) * lag(*Creek Trawl Subadult CPUE)</w:t>
+        <w:t xml:space="preserve">Mean Annual Landings CPUE ~ </w:t>
+      </w:r>
+      <w:proofErr w:type="gramStart"/>
+      <w:r>
+        <w:t>lag(</w:t>
+      </w:r>
+      <w:proofErr w:type="gramEnd"/>
+      <w:r>
+        <w:t>Harbor Trawl Subadult CPUE) * lag(*Creek Trawl Subadult CPUE)</w:t>
       </w:r>
     </w:p>
     <w:p>
@@ -4200,6 +5950,7 @@
         </w:rPr>
       </w:pPr>
       <w:proofErr w:type="spellStart"/>
+      <w:proofErr w:type="gramStart"/>
       <w:r>
         <w:rPr>
           <w:rStyle w:val="gnkrckgcgsb"/>
@@ -4217,7 +5968,17 @@
           <w:color w:val="FFFFFF"/>
           <w:bdr w:val="none" w:sz="0" w:space="0" w:color="auto" w:frame="1"/>
         </w:rPr>
-        <w:t xml:space="preserve">(formula = </w:t>
+        <w:t>(</w:t>
+      </w:r>
+      <w:proofErr w:type="gramEnd"/>
+      <w:r>
+        <w:rPr>
+          <w:rStyle w:val="gnkrckgcgsb"/>
+          <w:rFonts w:ascii="Lucida Console" w:eastAsiaTheme="majorEastAsia" w:hAnsi="Lucida Console"/>
+          <w:color w:val="FFFFFF"/>
+          <w:bdr w:val="none" w:sz="0" w:space="0" w:color="auto" w:frame="1"/>
+        </w:rPr>
+        <w:t xml:space="preserve">formula = </w:t>
       </w:r>
       <w:proofErr w:type="spellStart"/>
       <w:r>
@@ -4353,7 +6114,27 @@
           <w:color w:val="FFFFFF"/>
           <w:bdr w:val="none" w:sz="0" w:space="0" w:color="auto" w:frame="1"/>
         </w:rPr>
-        <w:t xml:space="preserve">-0.54710 -0.09392  0.02667  0.05481  0.35341 </w:t>
+        <w:t>-0.54710 -0.</w:t>
+      </w:r>
+      <w:proofErr w:type="gramStart"/>
+      <w:r>
+        <w:rPr>
+          <w:rStyle w:val="gnkrckgcgsb"/>
+          <w:rFonts w:ascii="Lucida Console" w:eastAsiaTheme="majorEastAsia" w:hAnsi="Lucida Console"/>
+          <w:color w:val="FFFFFF"/>
+          <w:bdr w:val="none" w:sz="0" w:space="0" w:color="auto" w:frame="1"/>
+        </w:rPr>
+        <w:t>09392  0.02667</w:t>
+      </w:r>
+      <w:proofErr w:type="gramEnd"/>
+      <w:r>
+        <w:rPr>
+          <w:rStyle w:val="gnkrckgcgsb"/>
+          <w:rFonts w:ascii="Lucida Console" w:eastAsiaTheme="majorEastAsia" w:hAnsi="Lucida Console"/>
+          <w:color w:val="FFFFFF"/>
+          <w:bdr w:val="none" w:sz="0" w:space="0" w:color="auto" w:frame="1"/>
+        </w:rPr>
+        <w:t xml:space="preserve">  0.05481  0.35341 </w:t>
       </w:r>
     </w:p>
     <w:p>
@@ -4456,76 +6237,156 @@
           <w:color w:val="FFFFFF"/>
           <w:bdr w:val="none" w:sz="0" w:space="0" w:color="auto" w:frame="1"/>
         </w:rPr>
-        <w:t>(Intercept)                           2.33161    0.20730  11.248 2.26e-07 ***</w:t>
-      </w:r>
-    </w:p>
-    <w:p>
-      <w:pPr>
-        <w:pStyle w:val="HTMLPreformatted"/>
-        <w:shd w:val="clear" w:color="auto" w:fill="002240"/>
-        <w:wordWrap w:val="0"/>
-        <w:spacing w:line="225" w:lineRule="atLeast"/>
-        <w:rPr>
-          <w:rStyle w:val="gnkrckgcgsb"/>
-          <w:rFonts w:ascii="Lucida Console" w:eastAsiaTheme="majorEastAsia" w:hAnsi="Lucida Console"/>
-          <w:color w:val="FFFFFF"/>
-          <w:bdr w:val="none" w:sz="0" w:space="0" w:color="auto" w:frame="1"/>
-        </w:rPr>
-      </w:pPr>
-      <w:r>
-        <w:rPr>
-          <w:rStyle w:val="gnkrckgcgsb"/>
-          <w:rFonts w:ascii="Lucida Console" w:eastAsiaTheme="majorEastAsia" w:hAnsi="Lucida Console"/>
-          <w:color w:val="FFFFFF"/>
-          <w:bdr w:val="none" w:sz="0" w:space="0" w:color="auto" w:frame="1"/>
-        </w:rPr>
-        <w:t xml:space="preserve">lag(B90_SubadultCPUE)                 0.07152    0.05422   1.319    0.214    </w:t>
-      </w:r>
-    </w:p>
-    <w:p>
-      <w:pPr>
-        <w:pStyle w:val="HTMLPreformatted"/>
-        <w:shd w:val="clear" w:color="auto" w:fill="002240"/>
-        <w:wordWrap w:val="0"/>
-        <w:spacing w:line="225" w:lineRule="atLeast"/>
-        <w:rPr>
-          <w:rStyle w:val="gnkrckgcgsb"/>
-          <w:rFonts w:ascii="Lucida Console" w:eastAsiaTheme="majorEastAsia" w:hAnsi="Lucida Console"/>
-          <w:color w:val="FFFFFF"/>
-          <w:bdr w:val="none" w:sz="0" w:space="0" w:color="auto" w:frame="1"/>
-        </w:rPr>
-      </w:pPr>
-      <w:r>
-        <w:rPr>
-          <w:rStyle w:val="gnkrckgcgsb"/>
-          <w:rFonts w:ascii="Lucida Console" w:eastAsiaTheme="majorEastAsia" w:hAnsi="Lucida Console"/>
-          <w:color w:val="FFFFFF"/>
-          <w:bdr w:val="none" w:sz="0" w:space="0" w:color="auto" w:frame="1"/>
-        </w:rPr>
-        <w:t xml:space="preserve">lag(T38_SubadultCPUE)                 0.18850    0.13431   1.403    0.188    </w:t>
-      </w:r>
-    </w:p>
-    <w:p>
-      <w:pPr>
-        <w:pStyle w:val="HTMLPreformatted"/>
-        <w:shd w:val="clear" w:color="auto" w:fill="002240"/>
-        <w:wordWrap w:val="0"/>
-        <w:spacing w:line="225" w:lineRule="atLeast"/>
-        <w:rPr>
-          <w:rStyle w:val="gnkrckgcgsb"/>
-          <w:rFonts w:ascii="Lucida Console" w:eastAsiaTheme="majorEastAsia" w:hAnsi="Lucida Console"/>
-          <w:color w:val="FFFFFF"/>
-          <w:bdr w:val="none" w:sz="0" w:space="0" w:color="auto" w:frame="1"/>
-        </w:rPr>
-      </w:pPr>
-      <w:r>
-        <w:rPr>
-          <w:rStyle w:val="gnkrckgcgsb"/>
-          <w:rFonts w:ascii="Lucida Console" w:eastAsiaTheme="majorEastAsia" w:hAnsi="Lucida Console"/>
-          <w:color w:val="FFFFFF"/>
-          <w:bdr w:val="none" w:sz="0" w:space="0" w:color="auto" w:frame="1"/>
-        </w:rPr>
-        <w:t xml:space="preserve">lag(B90_SubCPUE):lag(T38_SubCPUE)    -0.01540    0.01858  -0.829    0.425    </w:t>
+        <w:t>(</w:t>
+      </w:r>
+      <w:proofErr w:type="gramStart"/>
+      <w:r>
+        <w:rPr>
+          <w:rStyle w:val="gnkrckgcgsb"/>
+          <w:rFonts w:ascii="Lucida Console" w:eastAsiaTheme="majorEastAsia" w:hAnsi="Lucida Console"/>
+          <w:color w:val="FFFFFF"/>
+          <w:bdr w:val="none" w:sz="0" w:space="0" w:color="auto" w:frame="1"/>
+        </w:rPr>
+        <w:t xml:space="preserve">Intercept)   </w:t>
+      </w:r>
+      <w:proofErr w:type="gramEnd"/>
+      <w:r>
+        <w:rPr>
+          <w:rStyle w:val="gnkrckgcgsb"/>
+          <w:rFonts w:ascii="Lucida Console" w:eastAsiaTheme="majorEastAsia" w:hAnsi="Lucida Console"/>
+          <w:color w:val="FFFFFF"/>
+          <w:bdr w:val="none" w:sz="0" w:space="0" w:color="auto" w:frame="1"/>
+        </w:rPr>
+        <w:t xml:space="preserve">                        2.33161    0.20730  11.248 2.26e-07 ***</w:t>
+      </w:r>
+    </w:p>
+    <w:p>
+      <w:pPr>
+        <w:pStyle w:val="HTMLPreformatted"/>
+        <w:shd w:val="clear" w:color="auto" w:fill="002240"/>
+        <w:wordWrap w:val="0"/>
+        <w:spacing w:line="225" w:lineRule="atLeast"/>
+        <w:rPr>
+          <w:rStyle w:val="gnkrckgcgsb"/>
+          <w:rFonts w:ascii="Lucida Console" w:eastAsiaTheme="majorEastAsia" w:hAnsi="Lucida Console"/>
+          <w:color w:val="FFFFFF"/>
+          <w:bdr w:val="none" w:sz="0" w:space="0" w:color="auto" w:frame="1"/>
+        </w:rPr>
+      </w:pPr>
+      <w:r>
+        <w:rPr>
+          <w:rStyle w:val="gnkrckgcgsb"/>
+          <w:rFonts w:ascii="Lucida Console" w:eastAsiaTheme="majorEastAsia" w:hAnsi="Lucida Console"/>
+          <w:color w:val="FFFFFF"/>
+          <w:bdr w:val="none" w:sz="0" w:space="0" w:color="auto" w:frame="1"/>
+        </w:rPr>
+        <w:t>lag(B90_</w:t>
+      </w:r>
+      <w:proofErr w:type="gramStart"/>
+      <w:r>
+        <w:rPr>
+          <w:rStyle w:val="gnkrckgcgsb"/>
+          <w:rFonts w:ascii="Lucida Console" w:eastAsiaTheme="majorEastAsia" w:hAnsi="Lucida Console"/>
+          <w:color w:val="FFFFFF"/>
+          <w:bdr w:val="none" w:sz="0" w:space="0" w:color="auto" w:frame="1"/>
+        </w:rPr>
+        <w:t xml:space="preserve">SubadultCPUE)   </w:t>
+      </w:r>
+      <w:proofErr w:type="gramEnd"/>
+      <w:r>
+        <w:rPr>
+          <w:rStyle w:val="gnkrckgcgsb"/>
+          <w:rFonts w:ascii="Lucida Console" w:eastAsiaTheme="majorEastAsia" w:hAnsi="Lucida Console"/>
+          <w:color w:val="FFFFFF"/>
+          <w:bdr w:val="none" w:sz="0" w:space="0" w:color="auto" w:frame="1"/>
+        </w:rPr>
+        <w:t xml:space="preserve">              0.07152    0.05422   1.319    0.214    </w:t>
+      </w:r>
+    </w:p>
+    <w:p>
+      <w:pPr>
+        <w:pStyle w:val="HTMLPreformatted"/>
+        <w:shd w:val="clear" w:color="auto" w:fill="002240"/>
+        <w:wordWrap w:val="0"/>
+        <w:spacing w:line="225" w:lineRule="atLeast"/>
+        <w:rPr>
+          <w:rStyle w:val="gnkrckgcgsb"/>
+          <w:rFonts w:ascii="Lucida Console" w:eastAsiaTheme="majorEastAsia" w:hAnsi="Lucida Console"/>
+          <w:color w:val="FFFFFF"/>
+          <w:bdr w:val="none" w:sz="0" w:space="0" w:color="auto" w:frame="1"/>
+        </w:rPr>
+      </w:pPr>
+      <w:r>
+        <w:rPr>
+          <w:rStyle w:val="gnkrckgcgsb"/>
+          <w:rFonts w:ascii="Lucida Console" w:eastAsiaTheme="majorEastAsia" w:hAnsi="Lucida Console"/>
+          <w:color w:val="FFFFFF"/>
+          <w:bdr w:val="none" w:sz="0" w:space="0" w:color="auto" w:frame="1"/>
+        </w:rPr>
+        <w:t>lag(T38_</w:t>
+      </w:r>
+      <w:proofErr w:type="gramStart"/>
+      <w:r>
+        <w:rPr>
+          <w:rStyle w:val="gnkrckgcgsb"/>
+          <w:rFonts w:ascii="Lucida Console" w:eastAsiaTheme="majorEastAsia" w:hAnsi="Lucida Console"/>
+          <w:color w:val="FFFFFF"/>
+          <w:bdr w:val="none" w:sz="0" w:space="0" w:color="auto" w:frame="1"/>
+        </w:rPr>
+        <w:t xml:space="preserve">SubadultCPUE)   </w:t>
+      </w:r>
+      <w:proofErr w:type="gramEnd"/>
+      <w:r>
+        <w:rPr>
+          <w:rStyle w:val="gnkrckgcgsb"/>
+          <w:rFonts w:ascii="Lucida Console" w:eastAsiaTheme="majorEastAsia" w:hAnsi="Lucida Console"/>
+          <w:color w:val="FFFFFF"/>
+          <w:bdr w:val="none" w:sz="0" w:space="0" w:color="auto" w:frame="1"/>
+        </w:rPr>
+        <w:t xml:space="preserve">              0.18850    0.13431   1.403    0.188    </w:t>
+      </w:r>
+    </w:p>
+    <w:p>
+      <w:pPr>
+        <w:pStyle w:val="HTMLPreformatted"/>
+        <w:shd w:val="clear" w:color="auto" w:fill="002240"/>
+        <w:wordWrap w:val="0"/>
+        <w:spacing w:line="225" w:lineRule="atLeast"/>
+        <w:rPr>
+          <w:rStyle w:val="gnkrckgcgsb"/>
+          <w:rFonts w:ascii="Lucida Console" w:eastAsiaTheme="majorEastAsia" w:hAnsi="Lucida Console"/>
+          <w:color w:val="FFFFFF"/>
+          <w:bdr w:val="none" w:sz="0" w:space="0" w:color="auto" w:frame="1"/>
+        </w:rPr>
+      </w:pPr>
+      <w:r>
+        <w:rPr>
+          <w:rStyle w:val="gnkrckgcgsb"/>
+          <w:rFonts w:ascii="Lucida Console" w:eastAsiaTheme="majorEastAsia" w:hAnsi="Lucida Console"/>
+          <w:color w:val="FFFFFF"/>
+          <w:bdr w:val="none" w:sz="0" w:space="0" w:color="auto" w:frame="1"/>
+        </w:rPr>
+        <w:t>lag(B90_SubCPUE</w:t>
+      </w:r>
+      <w:proofErr w:type="gramStart"/>
+      <w:r>
+        <w:rPr>
+          <w:rStyle w:val="gnkrckgcgsb"/>
+          <w:rFonts w:ascii="Lucida Console" w:eastAsiaTheme="majorEastAsia" w:hAnsi="Lucida Console"/>
+          <w:color w:val="FFFFFF"/>
+          <w:bdr w:val="none" w:sz="0" w:space="0" w:color="auto" w:frame="1"/>
+        </w:rPr>
+        <w:t>):lag</w:t>
+      </w:r>
+      <w:proofErr w:type="gramEnd"/>
+      <w:r>
+        <w:rPr>
+          <w:rStyle w:val="gnkrckgcgsb"/>
+          <w:rFonts w:ascii="Lucida Console" w:eastAsiaTheme="majorEastAsia" w:hAnsi="Lucida Console"/>
+          <w:color w:val="FFFFFF"/>
+          <w:bdr w:val="none" w:sz="0" w:space="0" w:color="auto" w:frame="1"/>
+        </w:rPr>
+        <w:t xml:space="preserve">(T38_SubCPUE)    -0.01540    0.01858  -0.829    0.425    </w:t>
       </w:r>
     </w:p>
     <w:p>
@@ -4582,7 +6443,27 @@
           <w:color w:val="FFFFFF"/>
           <w:bdr w:val="none" w:sz="0" w:space="0" w:color="auto" w:frame="1"/>
         </w:rPr>
-        <w:t>. codes:  0 ‘***’ 0.001 ‘**’ 0.01 ‘*’ 0.05 ‘.’ 0.1 ‘ ’ 1</w:t>
+        <w:t xml:space="preserve">. codes:  0 ‘***’ 0.001 ‘**’ 0.01 ‘*’ 0.05 ‘.’ 0.1 </w:t>
+      </w:r>
+      <w:proofErr w:type="gramStart"/>
+      <w:r>
+        <w:rPr>
+          <w:rStyle w:val="gnkrckgcgsb"/>
+          <w:rFonts w:ascii="Lucida Console" w:eastAsiaTheme="majorEastAsia" w:hAnsi="Lucida Console"/>
+          <w:color w:val="FFFFFF"/>
+          <w:bdr w:val="none" w:sz="0" w:space="0" w:color="auto" w:frame="1"/>
+        </w:rPr>
+        <w:t>‘ ’</w:t>
+      </w:r>
+      <w:proofErr w:type="gramEnd"/>
+      <w:r>
+        <w:rPr>
+          <w:rStyle w:val="gnkrckgcgsb"/>
+          <w:rFonts w:ascii="Lucida Console" w:eastAsiaTheme="majorEastAsia" w:hAnsi="Lucida Console"/>
+          <w:color w:val="FFFFFF"/>
+          <w:bdr w:val="none" w:sz="0" w:space="0" w:color="auto" w:frame="1"/>
+        </w:rPr>
+        <w:t xml:space="preserve"> 1</w:t>
       </w:r>
     </w:p>
     <w:p>
@@ -4696,7 +6577,27 @@
           <w:color w:val="FFFFFF"/>
           <w:bdr w:val="none" w:sz="0" w:space="0" w:color="auto" w:frame="1"/>
         </w:rPr>
-        <w:t>F-statistic: 2.991 on 3 and 11 DF,  p-value: 0.07736</w:t>
+        <w:t xml:space="preserve">F-statistic: 2.991 on 3 and 11 </w:t>
+      </w:r>
+      <w:proofErr w:type="gramStart"/>
+      <w:r>
+        <w:rPr>
+          <w:rStyle w:val="gnkrckgcgsb"/>
+          <w:rFonts w:ascii="Lucida Console" w:eastAsiaTheme="majorEastAsia" w:hAnsi="Lucida Console"/>
+          <w:color w:val="FFFFFF"/>
+          <w:bdr w:val="none" w:sz="0" w:space="0" w:color="auto" w:frame="1"/>
+        </w:rPr>
+        <w:t>DF,  p</w:t>
+      </w:r>
+      <w:proofErr w:type="gramEnd"/>
+      <w:r>
+        <w:rPr>
+          <w:rStyle w:val="gnkrckgcgsb"/>
+          <w:rFonts w:ascii="Lucida Console" w:eastAsiaTheme="majorEastAsia" w:hAnsi="Lucida Console"/>
+          <w:color w:val="FFFFFF"/>
+          <w:bdr w:val="none" w:sz="0" w:space="0" w:color="auto" w:frame="1"/>
+        </w:rPr>
+        <w:t>-value: 0.07736</w:t>
       </w:r>
     </w:p>
     <w:p>
@@ -4781,6 +6682,7 @@
         </w:rPr>
       </w:pPr>
       <w:proofErr w:type="spellStart"/>
+      <w:proofErr w:type="gramStart"/>
       <w:r>
         <w:rPr>
           <w:rFonts w:ascii="Lucida Console" w:eastAsia="Times New Roman" w:hAnsi="Lucida Console" w:cs="Courier New"/>
@@ -4800,7 +6702,18 @@
           <w:szCs w:val="20"/>
           <w:bdr w:val="none" w:sz="0" w:space="0" w:color="auto" w:frame="1"/>
         </w:rPr>
-        <w:t xml:space="preserve">(formula = </w:t>
+        <w:t>(</w:t>
+      </w:r>
+      <w:proofErr w:type="gramEnd"/>
+      <w:r>
+        <w:rPr>
+          <w:rFonts w:ascii="Lucida Console" w:eastAsia="Times New Roman" w:hAnsi="Lucida Console" w:cs="Courier New"/>
+          <w:color w:val="FFFFFF"/>
+          <w:sz w:val="20"/>
+          <w:szCs w:val="20"/>
+          <w:bdr w:val="none" w:sz="0" w:space="0" w:color="auto" w:frame="1"/>
+        </w:rPr>
+        <w:t xml:space="preserve">formula = </w:t>
       </w:r>
       <w:proofErr w:type="spellStart"/>
       <w:r>
@@ -5104,7 +7017,29 @@
           <w:szCs w:val="20"/>
           <w:bdr w:val="none" w:sz="0" w:space="0" w:color="auto" w:frame="1"/>
         </w:rPr>
-        <w:t xml:space="preserve">-0.24036 -0.10436  0.00844  0.08402  0.36789 </w:t>
+        <w:t>-0.24036 -0.</w:t>
+      </w:r>
+      <w:proofErr w:type="gramStart"/>
+      <w:r>
+        <w:rPr>
+          <w:rFonts w:ascii="Lucida Console" w:eastAsia="Times New Roman" w:hAnsi="Lucida Console" w:cs="Courier New"/>
+          <w:color w:val="FFFFFF"/>
+          <w:sz w:val="20"/>
+          <w:szCs w:val="20"/>
+          <w:bdr w:val="none" w:sz="0" w:space="0" w:color="auto" w:frame="1"/>
+        </w:rPr>
+        <w:t>10436  0.00844</w:t>
+      </w:r>
+      <w:proofErr w:type="gramEnd"/>
+      <w:r>
+        <w:rPr>
+          <w:rFonts w:ascii="Lucida Console" w:eastAsia="Times New Roman" w:hAnsi="Lucida Console" w:cs="Courier New"/>
+          <w:color w:val="FFFFFF"/>
+          <w:sz w:val="20"/>
+          <w:szCs w:val="20"/>
+          <w:bdr w:val="none" w:sz="0" w:space="0" w:color="auto" w:frame="1"/>
+        </w:rPr>
+        <w:t xml:space="preserve">  0.08402  0.36789 </w:t>
       </w:r>
     </w:p>
     <w:p>
@@ -5284,7 +7219,29 @@
           <w:szCs w:val="20"/>
           <w:bdr w:val="none" w:sz="0" w:space="0" w:color="auto" w:frame="1"/>
         </w:rPr>
-        <w:t>(Intercept)            2.21170    0.21129  10.468 6.03e-06 ***</w:t>
+        <w:t>(</w:t>
+      </w:r>
+      <w:proofErr w:type="gramStart"/>
+      <w:r>
+        <w:rPr>
+          <w:rFonts w:ascii="Lucida Console" w:eastAsia="Times New Roman" w:hAnsi="Lucida Console" w:cs="Courier New"/>
+          <w:color w:val="FFFFFF"/>
+          <w:sz w:val="20"/>
+          <w:szCs w:val="20"/>
+          <w:bdr w:val="none" w:sz="0" w:space="0" w:color="auto" w:frame="1"/>
+        </w:rPr>
+        <w:t xml:space="preserve">Intercept)   </w:t>
+      </w:r>
+      <w:proofErr w:type="gramEnd"/>
+      <w:r>
+        <w:rPr>
+          <w:rFonts w:ascii="Lucida Console" w:eastAsia="Times New Roman" w:hAnsi="Lucida Console" w:cs="Courier New"/>
+          <w:color w:val="FFFFFF"/>
+          <w:sz w:val="20"/>
+          <w:szCs w:val="20"/>
+          <w:bdr w:val="none" w:sz="0" w:space="0" w:color="auto" w:frame="1"/>
+        </w:rPr>
+        <w:t xml:space="preserve">         2.21170    0.21129  10.468 6.03e-06 ***</w:t>
       </w:r>
     </w:p>
     <w:p>
@@ -5326,7 +7283,29 @@
           <w:szCs w:val="20"/>
           <w:bdr w:val="none" w:sz="0" w:space="0" w:color="auto" w:frame="1"/>
         </w:rPr>
-        <w:t xml:space="preserve">lag(B90_SubadultCPUE)  0.02014    0.03401   0.592    0.570    </w:t>
+        <w:t>lag(B90_</w:t>
+      </w:r>
+      <w:proofErr w:type="gramStart"/>
+      <w:r>
+        <w:rPr>
+          <w:rFonts w:ascii="Lucida Console" w:eastAsia="Times New Roman" w:hAnsi="Lucida Console" w:cs="Courier New"/>
+          <w:color w:val="FFFFFF"/>
+          <w:sz w:val="20"/>
+          <w:szCs w:val="20"/>
+          <w:bdr w:val="none" w:sz="0" w:space="0" w:color="auto" w:frame="1"/>
+        </w:rPr>
+        <w:t>SubadultCPUE)  0.02014</w:t>
+      </w:r>
+      <w:proofErr w:type="gramEnd"/>
+      <w:r>
+        <w:rPr>
+          <w:rFonts w:ascii="Lucida Console" w:eastAsia="Times New Roman" w:hAnsi="Lucida Console" w:cs="Courier New"/>
+          <w:color w:val="FFFFFF"/>
+          <w:sz w:val="20"/>
+          <w:szCs w:val="20"/>
+          <w:bdr w:val="none" w:sz="0" w:space="0" w:color="auto" w:frame="1"/>
+        </w:rPr>
+        <w:t xml:space="preserve">    0.03401   0.592    0.570    </w:t>
       </w:r>
     </w:p>
     <w:p>
@@ -5368,7 +7347,29 @@
           <w:szCs w:val="20"/>
           <w:bdr w:val="none" w:sz="0" w:space="0" w:color="auto" w:frame="1"/>
         </w:rPr>
-        <w:t xml:space="preserve">lag(T38_SubadultCPUE)  0.03513    0.12726   0.276    0.789    </w:t>
+        <w:t>lag(T38_</w:t>
+      </w:r>
+      <w:proofErr w:type="gramStart"/>
+      <w:r>
+        <w:rPr>
+          <w:rFonts w:ascii="Lucida Console" w:eastAsia="Times New Roman" w:hAnsi="Lucida Console" w:cs="Courier New"/>
+          <w:color w:val="FFFFFF"/>
+          <w:sz w:val="20"/>
+          <w:szCs w:val="20"/>
+          <w:bdr w:val="none" w:sz="0" w:space="0" w:color="auto" w:frame="1"/>
+        </w:rPr>
+        <w:t>SubadultCPUE)  0.03513</w:t>
+      </w:r>
+      <w:proofErr w:type="gramEnd"/>
+      <w:r>
+        <w:rPr>
+          <w:rFonts w:ascii="Lucida Console" w:eastAsia="Times New Roman" w:hAnsi="Lucida Console" w:cs="Courier New"/>
+          <w:color w:val="FFFFFF"/>
+          <w:sz w:val="20"/>
+          <w:szCs w:val="20"/>
+          <w:bdr w:val="none" w:sz="0" w:space="0" w:color="auto" w:frame="1"/>
+        </w:rPr>
+        <w:t xml:space="preserve">    0.12726   0.276    0.789    </w:t>
       </w:r>
     </w:p>
     <w:p>
@@ -5548,7 +7549,29 @@
           <w:szCs w:val="20"/>
           <w:bdr w:val="none" w:sz="0" w:space="0" w:color="auto" w:frame="1"/>
         </w:rPr>
-        <w:t>. codes:  0 ‘***’ 0.001 ‘**’ 0.01 ‘*’ 0.05 ‘.’ 0.1 ‘ ’ 1</w:t>
+        <w:t xml:space="preserve">. codes:  0 ‘***’ 0.001 ‘**’ 0.01 ‘*’ 0.05 ‘.’ 0.1 </w:t>
+      </w:r>
+      <w:proofErr w:type="gramStart"/>
+      <w:r>
+        <w:rPr>
+          <w:rFonts w:ascii="Lucida Console" w:eastAsia="Times New Roman" w:hAnsi="Lucida Console" w:cs="Courier New"/>
+          <w:color w:val="FFFFFF"/>
+          <w:sz w:val="20"/>
+          <w:szCs w:val="20"/>
+          <w:bdr w:val="none" w:sz="0" w:space="0" w:color="auto" w:frame="1"/>
+        </w:rPr>
+        <w:t>‘ ’</w:t>
+      </w:r>
+      <w:proofErr w:type="gramEnd"/>
+      <w:r>
+        <w:rPr>
+          <w:rFonts w:ascii="Lucida Console" w:eastAsia="Times New Roman" w:hAnsi="Lucida Console" w:cs="Courier New"/>
+          <w:color w:val="FFFFFF"/>
+          <w:sz w:val="20"/>
+          <w:szCs w:val="20"/>
+          <w:bdr w:val="none" w:sz="0" w:space="0" w:color="auto" w:frame="1"/>
+        </w:rPr>
+        <w:t xml:space="preserve"> 1</w:t>
       </w:r>
     </w:p>
     <w:p>
@@ -5758,7 +7781,29 @@
           <w:szCs w:val="20"/>
           <w:bdr w:val="none" w:sz="0" w:space="0" w:color="auto" w:frame="1"/>
         </w:rPr>
-        <w:t>F-statistic: 2.739 on 4 and 8 DF,  p-value: 0.105</w:t>
+        <w:t xml:space="preserve">F-statistic: 2.739 on 4 and 8 </w:t>
+      </w:r>
+      <w:proofErr w:type="gramStart"/>
+      <w:r>
+        <w:rPr>
+          <w:rFonts w:ascii="Lucida Console" w:eastAsia="Times New Roman" w:hAnsi="Lucida Console" w:cs="Courier New"/>
+          <w:color w:val="FFFFFF"/>
+          <w:sz w:val="20"/>
+          <w:szCs w:val="20"/>
+          <w:bdr w:val="none" w:sz="0" w:space="0" w:color="auto" w:frame="1"/>
+        </w:rPr>
+        <w:t>DF,  p</w:t>
+      </w:r>
+      <w:proofErr w:type="gramEnd"/>
+      <w:r>
+        <w:rPr>
+          <w:rFonts w:ascii="Lucida Console" w:eastAsia="Times New Roman" w:hAnsi="Lucida Console" w:cs="Courier New"/>
+          <w:color w:val="FFFFFF"/>
+          <w:sz w:val="20"/>
+          <w:szCs w:val="20"/>
+          <w:bdr w:val="none" w:sz="0" w:space="0" w:color="auto" w:frame="1"/>
+        </w:rPr>
+        <w:t>-value: 0.105</w:t>
       </w:r>
     </w:p>
     <w:p>
@@ -5817,6 +7862,7 @@
         </w:rPr>
       </w:pPr>
       <w:proofErr w:type="spellStart"/>
+      <w:proofErr w:type="gramStart"/>
       <w:r>
         <w:rPr>
           <w:rFonts w:ascii="Lucida Console" w:eastAsia="Times New Roman" w:hAnsi="Lucida Console" w:cs="Courier New"/>
@@ -5836,7 +7882,18 @@
           <w:szCs w:val="20"/>
           <w:bdr w:val="none" w:sz="0" w:space="0" w:color="auto" w:frame="1"/>
         </w:rPr>
-        <w:t xml:space="preserve">(formula = </w:t>
+        <w:t>(</w:t>
+      </w:r>
+      <w:proofErr w:type="gramEnd"/>
+      <w:r>
+        <w:rPr>
+          <w:rFonts w:ascii="Lucida Console" w:eastAsia="Times New Roman" w:hAnsi="Lucida Console" w:cs="Courier New"/>
+          <w:color w:val="FFFFFF"/>
+          <w:sz w:val="20"/>
+          <w:szCs w:val="20"/>
+          <w:bdr w:val="none" w:sz="0" w:space="0" w:color="auto" w:frame="1"/>
+        </w:rPr>
+        <w:t xml:space="preserve">formula = </w:t>
       </w:r>
       <w:proofErr w:type="spellStart"/>
       <w:r>
@@ -5940,7 +7997,29 @@
           <w:szCs w:val="20"/>
           <w:bdr w:val="none" w:sz="0" w:space="0" w:color="auto" w:frame="1"/>
         </w:rPr>
-        <w:t xml:space="preserve"> lag(T38_SubadultCPUE </w:t>
+        <w:t xml:space="preserve"> </w:t>
+      </w:r>
+      <w:proofErr w:type="gramStart"/>
+      <w:r>
+        <w:rPr>
+          <w:rFonts w:ascii="Lucida Console" w:eastAsia="Times New Roman" w:hAnsi="Lucida Console" w:cs="Courier New"/>
+          <w:color w:val="FFFFFF"/>
+          <w:sz w:val="20"/>
+          <w:szCs w:val="20"/>
+          <w:bdr w:val="none" w:sz="0" w:space="0" w:color="auto" w:frame="1"/>
+        </w:rPr>
+        <w:t>lag(</w:t>
+      </w:r>
+      <w:proofErr w:type="gramEnd"/>
+      <w:r>
+        <w:rPr>
+          <w:rFonts w:ascii="Lucida Console" w:eastAsia="Times New Roman" w:hAnsi="Lucida Console" w:cs="Courier New"/>
+          <w:color w:val="FFFFFF"/>
+          <w:sz w:val="20"/>
+          <w:szCs w:val="20"/>
+          <w:bdr w:val="none" w:sz="0" w:space="0" w:color="auto" w:frame="1"/>
+        </w:rPr>
+        <w:t xml:space="preserve">T38_SubadultCPUE </w:t>
       </w:r>
       <w:r>
         <w:rPr>
@@ -6210,7 +8289,18 @@
           <w:szCs w:val="20"/>
           <w:bdr w:val="none" w:sz="0" w:space="0" w:color="auto" w:frame="1"/>
         </w:rPr>
-        <w:t xml:space="preserve">-0.3457 </w:t>
+        <w:t>-0.</w:t>
+      </w:r>
+      <w:proofErr w:type="gramStart"/>
+      <w:r>
+        <w:rPr>
+          <w:rFonts w:ascii="Lucida Console" w:eastAsia="Times New Roman" w:hAnsi="Lucida Console" w:cs="Courier New"/>
+          <w:color w:val="FFFFFF"/>
+          <w:sz w:val="20"/>
+          <w:szCs w:val="20"/>
+          <w:bdr w:val="none" w:sz="0" w:space="0" w:color="auto" w:frame="1"/>
+        </w:rPr>
+        <w:t xml:space="preserve">3457 </w:t>
       </w:r>
       <w:r>
         <w:rPr>
@@ -6230,7 +8320,18 @@
           <w:szCs w:val="20"/>
           <w:bdr w:val="none" w:sz="0" w:space="0" w:color="auto" w:frame="1"/>
         </w:rPr>
-        <w:t xml:space="preserve">-0.1338  </w:t>
+        <w:t>-</w:t>
+      </w:r>
+      <w:proofErr w:type="gramEnd"/>
+      <w:r>
+        <w:rPr>
+          <w:rFonts w:ascii="Lucida Console" w:eastAsia="Times New Roman" w:hAnsi="Lucida Console" w:cs="Courier New"/>
+          <w:color w:val="FFFFFF"/>
+          <w:sz w:val="20"/>
+          <w:szCs w:val="20"/>
+          <w:bdr w:val="none" w:sz="0" w:space="0" w:color="auto" w:frame="1"/>
+        </w:rPr>
+        <w:t xml:space="preserve">0.1338  </w:t>
       </w:r>
       <w:r>
         <w:rPr>
@@ -6448,14 +8549,32 @@
           <w:color w:val="FFFFFF"/>
           <w:bdr w:val="none" w:sz="0" w:space="0" w:color="auto" w:frame="1"/>
         </w:rPr>
-        <w:t xml:space="preserve">(Intercept)                       </w:t>
-      </w:r>
+        <w:t>(</w:t>
+      </w:r>
+      <w:proofErr w:type="gramStart"/>
       <w:r>
         <w:rPr>
           <w:rFonts w:ascii="Lucida Console" w:hAnsi="Lucida Console"/>
           <w:color w:val="FFFFFF"/>
           <w:bdr w:val="none" w:sz="0" w:space="0" w:color="auto" w:frame="1"/>
         </w:rPr>
+        <w:t xml:space="preserve">Intercept)   </w:t>
+      </w:r>
+      <w:proofErr w:type="gramEnd"/>
+      <w:r>
+        <w:rPr>
+          <w:rFonts w:ascii="Lucida Console" w:hAnsi="Lucida Console"/>
+          <w:color w:val="FFFFFF"/>
+          <w:bdr w:val="none" w:sz="0" w:space="0" w:color="auto" w:frame="1"/>
+        </w:rPr>
+        <w:t xml:space="preserve">                    </w:t>
+      </w:r>
+      <w:r>
+        <w:rPr>
+          <w:rFonts w:ascii="Lucida Console" w:hAnsi="Lucida Console"/>
+          <w:color w:val="FFFFFF"/>
+          <w:bdr w:val="none" w:sz="0" w:space="0" w:color="auto" w:frame="1"/>
+        </w:rPr>
         <w:t xml:space="preserve"> </w:t>
       </w:r>
       <w:r>
@@ -6492,16 +8611,26 @@
           <w:color w:val="FFFFFF"/>
           <w:bdr w:val="none" w:sz="0" w:space="0" w:color="auto" w:frame="1"/>
         </w:rPr>
-        <w:t>lag(B90_SubadultCPUE)</w:t>
-      </w:r>
+        <w:t>lag(B90_</w:t>
+      </w:r>
+      <w:proofErr w:type="gramStart"/>
       <w:r>
         <w:rPr>
           <w:rFonts w:ascii="Lucida Console" w:hAnsi="Lucida Console"/>
           <w:color w:val="FFFFFF"/>
           <w:bdr w:val="none" w:sz="0" w:space="0" w:color="auto" w:frame="1"/>
         </w:rPr>
+        <w:t>SubadultCPUE)</w:t>
+      </w:r>
+      <w:r>
+        <w:rPr>
+          <w:rFonts w:ascii="Lucida Console" w:hAnsi="Lucida Console"/>
+          <w:color w:val="FFFFFF"/>
+          <w:bdr w:val="none" w:sz="0" w:space="0" w:color="auto" w:frame="1"/>
+        </w:rPr>
         <w:t xml:space="preserve">   </w:t>
       </w:r>
+      <w:proofErr w:type="gramEnd"/>
       <w:r>
         <w:rPr>
           <w:rFonts w:ascii="Lucida Console" w:hAnsi="Lucida Console"/>
@@ -6550,15 +8679,27 @@
           <w:bdr w:val="none" w:sz="0" w:space="0" w:color="auto" w:frame="1"/>
         </w:rPr>
       </w:pPr>
-      <w:r>
-        <w:rPr>
-          <w:rFonts w:ascii="Lucida Console" w:eastAsia="Times New Roman" w:hAnsi="Lucida Console" w:cs="Courier New"/>
-          <w:color w:val="FFFFFF"/>
-          <w:sz w:val="20"/>
-          <w:szCs w:val="20"/>
-          <w:bdr w:val="none" w:sz="0" w:space="0" w:color="auto" w:frame="1"/>
-        </w:rPr>
-        <w:t xml:space="preserve">lag(T38_SubadultCPUE </w:t>
+      <w:proofErr w:type="gramStart"/>
+      <w:r>
+        <w:rPr>
+          <w:rFonts w:ascii="Lucida Console" w:eastAsia="Times New Roman" w:hAnsi="Lucida Console" w:cs="Courier New"/>
+          <w:color w:val="FFFFFF"/>
+          <w:sz w:val="20"/>
+          <w:szCs w:val="20"/>
+          <w:bdr w:val="none" w:sz="0" w:space="0" w:color="auto" w:frame="1"/>
+        </w:rPr>
+        <w:t>lag(</w:t>
+      </w:r>
+      <w:proofErr w:type="gramEnd"/>
+      <w:r>
+        <w:rPr>
+          <w:rFonts w:ascii="Lucida Console" w:eastAsia="Times New Roman" w:hAnsi="Lucida Console" w:cs="Courier New"/>
+          <w:color w:val="FFFFFF"/>
+          <w:sz w:val="20"/>
+          <w:szCs w:val="20"/>
+          <w:bdr w:val="none" w:sz="0" w:space="0" w:color="auto" w:frame="1"/>
+        </w:rPr>
+        <w:t xml:space="preserve">T38_SubadultCPUE </w:t>
       </w:r>
       <w:r>
         <w:rPr>
@@ -6731,7 +8872,28 @@
           <w:bdr w:val="none" w:sz="0" w:space="0" w:color="auto" w:frame="1"/>
         </w:rPr>
         <w:tab/>
-        <w:t>lag(T38_SubadultCPUE *</w:t>
+      </w:r>
+      <w:proofErr w:type="gramStart"/>
+      <w:r>
+        <w:rPr>
+          <w:rFonts w:ascii="Lucida Console" w:eastAsia="Times New Roman" w:hAnsi="Lucida Console" w:cs="Courier New"/>
+          <w:color w:val="FFFFFF"/>
+          <w:sz w:val="20"/>
+          <w:szCs w:val="20"/>
+          <w:bdr w:val="none" w:sz="0" w:space="0" w:color="auto" w:frame="1"/>
+        </w:rPr>
+        <w:t>lag(</w:t>
+      </w:r>
+      <w:proofErr w:type="gramEnd"/>
+      <w:r>
+        <w:rPr>
+          <w:rFonts w:ascii="Lucida Console" w:eastAsia="Times New Roman" w:hAnsi="Lucida Console" w:cs="Courier New"/>
+          <w:color w:val="FFFFFF"/>
+          <w:sz w:val="20"/>
+          <w:szCs w:val="20"/>
+          <w:bdr w:val="none" w:sz="0" w:space="0" w:color="auto" w:frame="1"/>
+        </w:rPr>
+        <w:t>T38_SubadultCPUE *</w:t>
       </w:r>
     </w:p>
     <w:p>
@@ -6775,15 +8937,33 @@
           <w:color w:val="FFFFFF"/>
           <w:bdr w:val="none" w:sz="0" w:space="0" w:color="auto" w:frame="1"/>
         </w:rPr>
-        <w:t xml:space="preserve"> B90_CPUE) </w:t>
-      </w:r>
+        <w:t xml:space="preserve"> B90_</w:t>
+      </w:r>
+      <w:proofErr w:type="gramStart"/>
       <w:r>
         <w:rPr>
           <w:rFonts w:ascii="Lucida Console" w:hAnsi="Lucida Console"/>
           <w:color w:val="FFFFFF"/>
           <w:bdr w:val="none" w:sz="0" w:space="0" w:color="auto" w:frame="1"/>
         </w:rPr>
-        <w:t xml:space="preserve">       </w:t>
+        <w:t xml:space="preserve">CPUE) </w:t>
+      </w:r>
+      <w:r>
+        <w:rPr>
+          <w:rFonts w:ascii="Lucida Console" w:hAnsi="Lucida Console"/>
+          <w:color w:val="FFFFFF"/>
+          <w:bdr w:val="none" w:sz="0" w:space="0" w:color="auto" w:frame="1"/>
+        </w:rPr>
+        <w:t xml:space="preserve">  </w:t>
+      </w:r>
+      <w:proofErr w:type="gramEnd"/>
+      <w:r>
+        <w:rPr>
+          <w:rFonts w:ascii="Lucida Console" w:hAnsi="Lucida Console"/>
+          <w:color w:val="FFFFFF"/>
+          <w:bdr w:val="none" w:sz="0" w:space="0" w:color="auto" w:frame="1"/>
+        </w:rPr>
+        <w:t xml:space="preserve">     </w:t>
       </w:r>
       <w:r>
         <w:rPr>
@@ -6887,7 +9067,29 @@
           <w:szCs w:val="20"/>
           <w:bdr w:val="none" w:sz="0" w:space="0" w:color="auto" w:frame="1"/>
         </w:rPr>
-        <w:t>. codes:  0 ‘***’ 0.001 ‘**’ 0.01 ‘*’ 0.05 ‘.’ 0.1 ‘ ’ 1</w:t>
+        <w:t xml:space="preserve">. codes:  0 ‘***’ 0.001 ‘**’ 0.01 ‘*’ 0.05 ‘.’ 0.1 </w:t>
+      </w:r>
+      <w:proofErr w:type="gramStart"/>
+      <w:r>
+        <w:rPr>
+          <w:rFonts w:ascii="Lucida Console" w:eastAsia="Times New Roman" w:hAnsi="Lucida Console" w:cs="Courier New"/>
+          <w:color w:val="FFFFFF"/>
+          <w:sz w:val="20"/>
+          <w:szCs w:val="20"/>
+          <w:bdr w:val="none" w:sz="0" w:space="0" w:color="auto" w:frame="1"/>
+        </w:rPr>
+        <w:t>‘ ’</w:t>
+      </w:r>
+      <w:proofErr w:type="gramEnd"/>
+      <w:r>
+        <w:rPr>
+          <w:rFonts w:ascii="Lucida Console" w:eastAsia="Times New Roman" w:hAnsi="Lucida Console" w:cs="Courier New"/>
+          <w:color w:val="FFFFFF"/>
+          <w:sz w:val="20"/>
+          <w:szCs w:val="20"/>
+          <w:bdr w:val="none" w:sz="0" w:space="0" w:color="auto" w:frame="1"/>
+        </w:rPr>
+        <w:t xml:space="preserve"> 1</w:t>
       </w:r>
     </w:p>
     <w:p>
@@ -7097,7 +9299,29 @@
           <w:szCs w:val="20"/>
           <w:bdr w:val="none" w:sz="0" w:space="0" w:color="auto" w:frame="1"/>
         </w:rPr>
-        <w:t>F-statistic: 0.3947 on 2 and 9 DF,  p-value: 0.685</w:t>
+        <w:t xml:space="preserve">F-statistic: 0.3947 on 2 and 9 </w:t>
+      </w:r>
+      <w:proofErr w:type="gramStart"/>
+      <w:r>
+        <w:rPr>
+          <w:rFonts w:ascii="Lucida Console" w:eastAsia="Times New Roman" w:hAnsi="Lucida Console" w:cs="Courier New"/>
+          <w:color w:val="FFFFFF"/>
+          <w:sz w:val="20"/>
+          <w:szCs w:val="20"/>
+          <w:bdr w:val="none" w:sz="0" w:space="0" w:color="auto" w:frame="1"/>
+        </w:rPr>
+        <w:t>DF,  p</w:t>
+      </w:r>
+      <w:proofErr w:type="gramEnd"/>
+      <w:r>
+        <w:rPr>
+          <w:rFonts w:ascii="Lucida Console" w:eastAsia="Times New Roman" w:hAnsi="Lucida Console" w:cs="Courier New"/>
+          <w:color w:val="FFFFFF"/>
+          <w:sz w:val="20"/>
+          <w:szCs w:val="20"/>
+          <w:bdr w:val="none" w:sz="0" w:space="0" w:color="auto" w:frame="1"/>
+        </w:rPr>
+        <w:t>-value: 0.685</w:t>
       </w:r>
     </w:p>
     <w:p>
@@ -7118,7 +9342,27 @@
           <w:color w:val="FFFFFF"/>
           <w:bdr w:val="none" w:sz="0" w:space="0" w:color="auto" w:frame="1"/>
         </w:rPr>
-        <w:t>F-statistic: 2.991 on 3 and 11 DF,  p-value: 0.07736</w:t>
+        <w:t xml:space="preserve">F-statistic: 2.991 on 3 and 11 </w:t>
+      </w:r>
+      <w:proofErr w:type="gramStart"/>
+      <w:r>
+        <w:rPr>
+          <w:rStyle w:val="gnkrckgcgsb"/>
+          <w:rFonts w:ascii="Lucida Console" w:eastAsiaTheme="majorEastAsia" w:hAnsi="Lucida Console"/>
+          <w:color w:val="FFFFFF"/>
+          <w:bdr w:val="none" w:sz="0" w:space="0" w:color="auto" w:frame="1"/>
+        </w:rPr>
+        <w:t>DF,  p</w:t>
+      </w:r>
+      <w:proofErr w:type="gramEnd"/>
+      <w:r>
+        <w:rPr>
+          <w:rStyle w:val="gnkrckgcgsb"/>
+          <w:rFonts w:ascii="Lucida Console" w:eastAsiaTheme="majorEastAsia" w:hAnsi="Lucida Console"/>
+          <w:color w:val="FFFFFF"/>
+          <w:bdr w:val="none" w:sz="0" w:space="0" w:color="auto" w:frame="1"/>
+        </w:rPr>
+        <w:t>-value: 0.07736</w:t>
       </w:r>
     </w:p>
     <w:p>
@@ -7279,24 +9523,14 @@
       <w:r>
         <w:t xml:space="preserve">Figure </w:t>
       </w:r>
-      <w:r>
-        <w:fldChar w:fldCharType="begin"/>
-      </w:r>
-      <w:r>
-        <w:instrText xml:space="preserve"> SEQ Figure \* ARABIC </w:instrText>
-      </w:r>
-      <w:r>
-        <w:fldChar w:fldCharType="separate"/>
-      </w:r>
-      <w:r>
-        <w:rPr>
-          <w:noProof/>
-        </w:rPr>
-        <w:t>1</w:t>
-      </w:r>
-      <w:r>
-        <w:fldChar w:fldCharType="end"/>
-      </w:r>
+      <w:fldSimple w:instr=" SEQ Figure \* ARABIC ">
+        <w:r>
+          <w:rPr>
+            <w:noProof/>
+          </w:rPr>
+          <w:t>1</w:t>
+        </w:r>
+      </w:fldSimple>
       <w:r>
         <w:t xml:space="preserve">: Kendall Rank Correlation </w:t>
       </w:r>
@@ -7399,24 +9633,14 @@
       <w:r>
         <w:t xml:space="preserve">Figure </w:t>
       </w:r>
-      <w:r>
-        <w:fldChar w:fldCharType="begin"/>
-      </w:r>
-      <w:r>
-        <w:instrText xml:space="preserve"> SEQ Figure \* ARABIC </w:instrText>
-      </w:r>
-      <w:r>
-        <w:fldChar w:fldCharType="separate"/>
-      </w:r>
-      <w:r>
-        <w:rPr>
-          <w:noProof/>
-        </w:rPr>
-        <w:t>2</w:t>
-      </w:r>
-      <w:r>
-        <w:fldChar w:fldCharType="end"/>
-      </w:r>
+      <w:fldSimple w:instr=" SEQ Figure \* ARABIC ">
+        <w:r>
+          <w:rPr>
+            <w:noProof/>
+          </w:rPr>
+          <w:t>2</w:t>
+        </w:r>
+      </w:fldSimple>
       <w:r>
         <w:t>:</w:t>
       </w:r>
@@ -7573,564 +9797,8 @@
     </w:p>
     <w:p>
       <w:pPr>
-        <w:pStyle w:val="Heading1"/>
-      </w:pPr>
-      <w:r>
-        <w:t>Dredge</w:t>
-      </w:r>
-    </w:p>
-    <w:p>
-      <w:pPr>
-        <w:rPr>
-          <w:rFonts w:ascii="Times New Roman" w:hAnsi="Times New Roman" w:cs="Times New Roman"/>
-        </w:rPr>
-      </w:pPr>
-      <w:r>
-        <w:rPr>
-          <w:rFonts w:ascii="Times New Roman" w:hAnsi="Times New Roman" w:cs="Times New Roman"/>
-        </w:rPr>
-        <w:t>Whole watershed landings CPUE</w:t>
-      </w:r>
-      <w:r>
-        <w:rPr>
-          <w:rFonts w:ascii="Times New Roman" w:hAnsi="Times New Roman" w:cs="Times New Roman"/>
-        </w:rPr>
-        <w:t>s</w:t>
-      </w:r>
-      <w:r>
-        <w:rPr>
-          <w:rFonts w:ascii="Times New Roman" w:hAnsi="Times New Roman" w:cs="Times New Roman"/>
-        </w:rPr>
-        <w:t xml:space="preserve"> for the Charleston Watershed seem to have a special predictive relationship when explained by the same year’s Harbor Trawl and Trammel Net Surveys’ total CPUEs, and by the Harbor Trawl and Creek Trawl Surveys’ subadult CPUEs with a lag (e.g. the abundances one year predict the landings of the next).  The landings CPUE time series range</w:t>
-      </w:r>
-      <w:r>
-        <w:rPr>
-          <w:rFonts w:ascii="Times New Roman" w:hAnsi="Times New Roman" w:cs="Times New Roman"/>
-        </w:rPr>
-        <w:t>s</w:t>
-      </w:r>
-      <w:r>
-        <w:rPr>
-          <w:rFonts w:ascii="Times New Roman" w:hAnsi="Times New Roman" w:cs="Times New Roman"/>
-        </w:rPr>
-        <w:t xml:space="preserve"> from 2004-2018, which </w:t>
-      </w:r>
-      <w:r>
-        <w:rPr>
-          <w:rFonts w:ascii="Times New Roman" w:hAnsi="Times New Roman" w:cs="Times New Roman"/>
-        </w:rPr>
-        <w:t>is</w:t>
-      </w:r>
-      <w:r>
-        <w:rPr>
-          <w:rFonts w:ascii="Times New Roman" w:hAnsi="Times New Roman" w:cs="Times New Roman"/>
-        </w:rPr>
-        <w:t xml:space="preserve"> the time limiting factor for all models except </w:t>
-      </w:r>
-      <w:r>
-        <w:rPr>
-          <w:rFonts w:ascii="Times New Roman" w:hAnsi="Times New Roman" w:cs="Times New Roman"/>
-        </w:rPr>
-        <w:t>models</w:t>
-      </w:r>
-      <w:r>
-        <w:rPr>
-          <w:rFonts w:ascii="Times New Roman" w:hAnsi="Times New Roman" w:cs="Times New Roman"/>
-        </w:rPr>
-        <w:t xml:space="preserve"> incorporating the Trammel Net Survey, which range from 2006-2018.  Any of the models, and dredges, sans Trammel Net Survey will have different summary </w:t>
-      </w:r>
-      <w:r>
-        <w:rPr>
-          <w:rFonts w:ascii="Times New Roman" w:hAnsi="Times New Roman" w:cs="Times New Roman"/>
-        </w:rPr>
-        <w:lastRenderedPageBreak/>
-        <w:t xml:space="preserve">statistics </w:t>
-      </w:r>
-      <w:r>
-        <w:rPr>
-          <w:rFonts w:ascii="Times New Roman" w:hAnsi="Times New Roman" w:cs="Times New Roman"/>
-        </w:rPr>
-        <w:t>than models incorporating Trammel Net Survey variables</w:t>
-      </w:r>
-      <w:r>
-        <w:rPr>
-          <w:rFonts w:ascii="Times New Roman" w:hAnsi="Times New Roman" w:cs="Times New Roman"/>
-        </w:rPr>
-        <w:t xml:space="preserve"> due to the change in degrees of freedom after further filtering of the dataset.  A dredge function (</w:t>
-      </w:r>
-      <w:proofErr w:type="spellStart"/>
-      <w:r>
-        <w:rPr>
-          <w:rFonts w:ascii="Times New Roman" w:hAnsi="Times New Roman" w:cs="Times New Roman"/>
-        </w:rPr>
-        <w:t>MuMIn</w:t>
-      </w:r>
-      <w:proofErr w:type="spellEnd"/>
-      <w:r>
-        <w:rPr>
-          <w:rFonts w:ascii="Times New Roman" w:hAnsi="Times New Roman" w:cs="Times New Roman"/>
-        </w:rPr>
-        <w:t>::dredge) was performed for the purposes of model exploration using several of the size and sex/maturity variables of the explanatory surveys (Harbor Trawl, Creek Trawl and Trammel Net Survey).</w:t>
-      </w:r>
-    </w:p>
-    <w:p>
-      <w:pPr>
-        <w:pStyle w:val="Heading4"/>
-      </w:pPr>
-      <w:r>
-        <w:t>Landings CPUE ~ lag(B90 subadult) + lag(T38 subadult) + B90 total CPUE</w:t>
-      </w:r>
-    </w:p>
-    <w:p>
-      <w:r>
-        <w:t xml:space="preserve">These were performed sans Trammel Net Survey </w:t>
-      </w:r>
-      <w:r>
-        <w:t>just in case of effect of reduced degrees of freedom</w:t>
-      </w:r>
-    </w:p>
-    <w:p>
-      <w:pPr>
-        <w:pStyle w:val="HTMLPreformatted"/>
-        <w:shd w:val="clear" w:color="auto" w:fill="002240"/>
-        <w:wordWrap w:val="0"/>
-        <w:spacing w:line="225" w:lineRule="atLeast"/>
-        <w:rPr>
-          <w:rStyle w:val="gnkrckgcgsb"/>
-          <w:rFonts w:ascii="Lucida Console" w:eastAsiaTheme="majorEastAsia" w:hAnsi="Lucida Console"/>
-          <w:color w:val="FFFFFF"/>
-          <w:bdr w:val="none" w:sz="0" w:space="0" w:color="auto" w:frame="1"/>
-        </w:rPr>
-      </w:pPr>
-      <w:r>
-        <w:rPr>
-          <w:rStyle w:val="gnkrckgcgsb"/>
-          <w:rFonts w:ascii="Lucida Console" w:eastAsiaTheme="majorEastAsia" w:hAnsi="Lucida Console"/>
-          <w:color w:val="FFFFFF"/>
-          <w:bdr w:val="none" w:sz="0" w:space="0" w:color="auto" w:frame="1"/>
-        </w:rPr>
-        <w:t xml:space="preserve">Model selection table </w:t>
-      </w:r>
-    </w:p>
-    <w:p>
-      <w:pPr>
-        <w:pStyle w:val="HTMLPreformatted"/>
-        <w:shd w:val="clear" w:color="auto" w:fill="002240"/>
-        <w:wordWrap w:val="0"/>
-        <w:spacing w:line="225" w:lineRule="atLeast"/>
-        <w:rPr>
-          <w:rStyle w:val="gnkrckgcgsb"/>
-          <w:rFonts w:ascii="Lucida Console" w:eastAsiaTheme="majorEastAsia" w:hAnsi="Lucida Console"/>
-          <w:color w:val="FFFFFF"/>
-          <w:bdr w:val="none" w:sz="0" w:space="0" w:color="auto" w:frame="1"/>
-        </w:rPr>
-      </w:pPr>
-      <w:r>
-        <w:rPr>
-          <w:rStyle w:val="gnkrckgcgsb"/>
-          <w:rFonts w:ascii="Lucida Console" w:eastAsiaTheme="majorEastAsia" w:hAnsi="Lucida Console"/>
-          <w:color w:val="FFFFFF"/>
-          <w:bdr w:val="none" w:sz="0" w:space="0" w:color="auto" w:frame="1"/>
-        </w:rPr>
-        <w:t xml:space="preserve">  (Int) B90_CPU B90_SLA T38_SLA df </w:t>
-      </w:r>
-      <w:proofErr w:type="spellStart"/>
-      <w:r>
-        <w:rPr>
-          <w:rStyle w:val="gnkrckgcgsb"/>
-          <w:rFonts w:ascii="Lucida Console" w:eastAsiaTheme="majorEastAsia" w:hAnsi="Lucida Console"/>
-          <w:color w:val="FFFFFF"/>
-          <w:bdr w:val="none" w:sz="0" w:space="0" w:color="auto" w:frame="1"/>
-        </w:rPr>
-        <w:t>logLik</w:t>
-      </w:r>
-      <w:proofErr w:type="spellEnd"/>
-      <w:r>
-        <w:rPr>
-          <w:rStyle w:val="gnkrckgcgsb"/>
-          <w:rFonts w:ascii="Lucida Console" w:eastAsiaTheme="majorEastAsia" w:hAnsi="Lucida Console"/>
-          <w:color w:val="FFFFFF"/>
-          <w:bdr w:val="none" w:sz="0" w:space="0" w:color="auto" w:frame="1"/>
-        </w:rPr>
-        <w:t xml:space="preserve"> </w:t>
-      </w:r>
-      <w:proofErr w:type="spellStart"/>
-      <w:r>
-        <w:rPr>
-          <w:rStyle w:val="gnkrckgcgsb"/>
-          <w:rFonts w:ascii="Lucida Console" w:eastAsiaTheme="majorEastAsia" w:hAnsi="Lucida Console"/>
-          <w:color w:val="FFFFFF"/>
-          <w:bdr w:val="none" w:sz="0" w:space="0" w:color="auto" w:frame="1"/>
-        </w:rPr>
-        <w:t>AICc</w:t>
-      </w:r>
-      <w:proofErr w:type="spellEnd"/>
-      <w:r>
-        <w:rPr>
-          <w:rStyle w:val="gnkrckgcgsb"/>
-          <w:rFonts w:ascii="Lucida Console" w:eastAsiaTheme="majorEastAsia" w:hAnsi="Lucida Console"/>
-          <w:color w:val="FFFFFF"/>
-          <w:bdr w:val="none" w:sz="0" w:space="0" w:color="auto" w:frame="1"/>
-        </w:rPr>
-        <w:t xml:space="preserve"> delta weight</w:t>
-      </w:r>
-    </w:p>
-    <w:p>
-      <w:pPr>
-        <w:pStyle w:val="HTMLPreformatted"/>
-        <w:shd w:val="clear" w:color="auto" w:fill="002240"/>
-        <w:wordWrap w:val="0"/>
-        <w:spacing w:line="225" w:lineRule="atLeast"/>
-        <w:rPr>
-          <w:rStyle w:val="gnkrckgcgsb"/>
-          <w:rFonts w:ascii="Lucida Console" w:eastAsiaTheme="majorEastAsia" w:hAnsi="Lucida Console"/>
-          <w:color w:val="FFFFFF"/>
-          <w:bdr w:val="none" w:sz="0" w:space="0" w:color="auto" w:frame="1"/>
-        </w:rPr>
-      </w:pPr>
-      <w:r>
-        <w:rPr>
-          <w:rStyle w:val="gnkrckgcgsb"/>
-          <w:rFonts w:ascii="Lucida Console" w:eastAsiaTheme="majorEastAsia" w:hAnsi="Lucida Console"/>
-          <w:color w:val="FFFFFF"/>
-          <w:bdr w:val="none" w:sz="0" w:space="0" w:color="auto" w:frame="1"/>
-        </w:rPr>
-        <w:t>3 2.563         0.05643          3  1.525  5.1  0.00  0.207</w:t>
-      </w:r>
-    </w:p>
-    <w:p>
-      <w:pPr>
-        <w:pStyle w:val="HTMLPreformatted"/>
-        <w:shd w:val="clear" w:color="auto" w:fill="002240"/>
-        <w:wordWrap w:val="0"/>
-        <w:spacing w:line="225" w:lineRule="atLeast"/>
-        <w:rPr>
-          <w:rStyle w:val="gnkrckgcgsb"/>
-          <w:rFonts w:ascii="Lucida Console" w:eastAsiaTheme="majorEastAsia" w:hAnsi="Lucida Console"/>
-          <w:color w:val="FFFFFF"/>
-          <w:bdr w:val="none" w:sz="0" w:space="0" w:color="auto" w:frame="1"/>
-        </w:rPr>
-      </w:pPr>
-      <w:r>
-        <w:rPr>
-          <w:rStyle w:val="gnkrckgcgsb"/>
-          <w:rFonts w:ascii="Lucida Console" w:eastAsiaTheme="majorEastAsia" w:hAnsi="Lucida Console"/>
-          <w:color w:val="FFFFFF"/>
-          <w:bdr w:val="none" w:sz="0" w:space="0" w:color="auto" w:frame="1"/>
-        </w:rPr>
-        <w:t>5 2.465                 0.18890  3  1.518  5.1  0.02  0.205</w:t>
-      </w:r>
-    </w:p>
-    <w:p>
-      <w:pPr>
-        <w:pStyle w:val="HTMLPreformatted"/>
-        <w:shd w:val="clear" w:color="auto" w:fill="002240"/>
-        <w:wordWrap w:val="0"/>
-        <w:spacing w:line="225" w:lineRule="atLeast"/>
-        <w:rPr>
-          <w:rStyle w:val="gnkrckgcgsb"/>
-          <w:rFonts w:ascii="Lucida Console" w:eastAsiaTheme="majorEastAsia" w:hAnsi="Lucida Console"/>
-          <w:color w:val="FFFFFF"/>
-          <w:bdr w:val="none" w:sz="0" w:space="0" w:color="auto" w:frame="1"/>
-        </w:rPr>
-      </w:pPr>
-      <w:r>
-        <w:rPr>
-          <w:rStyle w:val="gnkrckgcgsb"/>
-          <w:rFonts w:ascii="Lucida Console" w:eastAsiaTheme="majorEastAsia" w:hAnsi="Lucida Console"/>
-          <w:color w:val="FFFFFF"/>
-          <w:bdr w:val="none" w:sz="0" w:space="0" w:color="auto" w:frame="1"/>
-        </w:rPr>
-        <w:t>4 2.440 0.02074 0.04183          4  3.315  5.4  0.24  0.184</w:t>
-      </w:r>
-    </w:p>
-    <w:p>
-      <w:pPr>
-        <w:pStyle w:val="HTMLPreformatted"/>
-        <w:shd w:val="clear" w:color="auto" w:fill="002240"/>
-        <w:wordWrap w:val="0"/>
-        <w:spacing w:line="225" w:lineRule="atLeast"/>
-        <w:rPr>
-          <w:rStyle w:val="gnkrckgcgsb"/>
-          <w:rFonts w:ascii="Lucida Console" w:eastAsiaTheme="majorEastAsia" w:hAnsi="Lucida Console"/>
-          <w:color w:val="FFFFFF"/>
-          <w:bdr w:val="none" w:sz="0" w:space="0" w:color="auto" w:frame="1"/>
-        </w:rPr>
-      </w:pPr>
-      <w:r>
-        <w:rPr>
-          <w:rStyle w:val="gnkrckgcgsb"/>
-          <w:rFonts w:ascii="Lucida Console" w:eastAsiaTheme="majorEastAsia" w:hAnsi="Lucida Console"/>
-          <w:color w:val="FFFFFF"/>
-          <w:bdr w:val="none" w:sz="0" w:space="0" w:color="auto" w:frame="1"/>
-        </w:rPr>
-        <w:t>2 2.507 0.02933                  3  1.233  5.7  0.58  0.155</w:t>
-      </w:r>
-    </w:p>
-    <w:p>
-      <w:pPr>
-        <w:pStyle w:val="HTMLPreformatted"/>
-        <w:shd w:val="clear" w:color="auto" w:fill="002240"/>
-        <w:wordWrap w:val="0"/>
-        <w:spacing w:line="225" w:lineRule="atLeast"/>
-        <w:rPr>
-          <w:rFonts w:ascii="Lucida Console" w:hAnsi="Lucida Console"/>
-          <w:color w:val="FFFFFF"/>
-        </w:rPr>
-      </w:pPr>
-      <w:r>
-        <w:rPr>
-          <w:rStyle w:val="gnkrckgcgsb"/>
-          <w:rFonts w:ascii="Lucida Console" w:eastAsiaTheme="majorEastAsia" w:hAnsi="Lucida Console"/>
-          <w:color w:val="FFFFFF"/>
-          <w:bdr w:val="none" w:sz="0" w:space="0" w:color="auto" w:frame="1"/>
-        </w:rPr>
-        <w:t>6 2.392 0.01917         0.13220  4  2.857  6.3  1.15  0.116</w:t>
-      </w:r>
-    </w:p>
-    <w:p>
-      <w:r>
-        <w:t xml:space="preserve">Relevant additive models ranked in order by </w:t>
-      </w:r>
-      <w:proofErr w:type="spellStart"/>
-      <w:r>
-        <w:t>AICc</w:t>
-      </w:r>
-      <w:proofErr w:type="spellEnd"/>
-      <w:r>
-        <w:t>:</w:t>
-      </w:r>
-    </w:p>
-    <w:p>
-      <w:pPr>
         <w:pStyle w:val="ListParagraph"/>
-        <w:numPr>
-          <w:ilvl w:val="0"/>
-          <w:numId w:val="5"/>
-        </w:numPr>
-      </w:pPr>
-      <w:r>
-        <w:t>Landings CPUE ~ lag(Harbor Trawl subadults)</w:t>
-      </w:r>
-    </w:p>
-    <w:p>
-      <w:pPr>
-        <w:pStyle w:val="ListParagraph"/>
-        <w:numPr>
-          <w:ilvl w:val="0"/>
-          <w:numId w:val="5"/>
-        </w:numPr>
-      </w:pPr>
-      <w:r>
-        <w:t>Landings CPUE ~ lag(Creek Trawl subadults)</w:t>
-      </w:r>
-    </w:p>
-    <w:p>
-      <w:pPr>
-        <w:pStyle w:val="ListParagraph"/>
-        <w:numPr>
-          <w:ilvl w:val="0"/>
-          <w:numId w:val="5"/>
-        </w:numPr>
-      </w:pPr>
-      <w:r>
-        <w:t>Landings CPUE ~ Harbor Trawl CPUE + lag(Harbor Trawl subadults)</w:t>
-      </w:r>
-    </w:p>
-    <w:p>
-      <w:pPr>
-        <w:pStyle w:val="ListParagraph"/>
-        <w:numPr>
-          <w:ilvl w:val="0"/>
-          <w:numId w:val="5"/>
-        </w:numPr>
-      </w:pPr>
-      <w:r>
-        <w:t>Landings CPUE ~ Harbor Trawl CPUE</w:t>
-      </w:r>
-    </w:p>
-    <w:p>
-      <w:pPr>
-        <w:pStyle w:val="ListParagraph"/>
-        <w:numPr>
-          <w:ilvl w:val="0"/>
-          <w:numId w:val="5"/>
-        </w:numPr>
-      </w:pPr>
-      <w:r>
-        <w:t>Landings CPUE ~ Harbor Trawl CPUE + lag(Creek Trawl subadults)</w:t>
-      </w:r>
-    </w:p>
-    <w:p>
-      <w:pPr>
-        <w:pStyle w:val="Heading4"/>
-      </w:pPr>
-      <w:r>
-        <w:t>Landings CPUE ~</w:t>
-      </w:r>
-      <w:r>
-        <w:rPr>
-          <w:b/>
-          <w:bCs/>
-        </w:rPr>
-        <w:t xml:space="preserve"> .</w:t>
-      </w:r>
-      <w:r>
-        <w:t xml:space="preserve"> (all B90 Vars)</w:t>
-      </w:r>
-    </w:p>
-    <w:p>
-      <w:r>
-        <w:t xml:space="preserve">Relevant models ranked in order of </w:t>
-      </w:r>
-      <w:proofErr w:type="spellStart"/>
-      <w:r>
-        <w:t>AICc</w:t>
-      </w:r>
-      <w:proofErr w:type="spellEnd"/>
-      <w:r>
-        <w:t>:</w:t>
-      </w:r>
-    </w:p>
-    <w:p>
-      <w:pPr>
-        <w:pStyle w:val="ListParagraph"/>
-        <w:numPr>
-          <w:ilvl w:val="0"/>
-          <w:numId w:val="6"/>
-        </w:numPr>
-      </w:pPr>
-      <w:r>
-        <w:t>Landings CPUE ~ Harbor Trawl mature females, lag(Harbor Trawl subadults)</w:t>
-      </w:r>
-    </w:p>
-    <w:p>
-      <w:pPr>
-        <w:pStyle w:val="ListParagraph"/>
-        <w:numPr>
-          <w:ilvl w:val="0"/>
-          <w:numId w:val="6"/>
-        </w:numPr>
-      </w:pPr>
-      <w:r>
-        <w:t>Landings CPUE ~</w:t>
-      </w:r>
-      <w:r>
-        <w:t xml:space="preserve"> Harbor Trawl adults, lag</w:t>
-      </w:r>
-      <w:r>
-        <w:t>(Harbor Trawl subadults)</w:t>
-      </w:r>
-    </w:p>
-    <w:p>
-      <w:pPr>
-        <w:pStyle w:val="ListParagraph"/>
-        <w:numPr>
-          <w:ilvl w:val="0"/>
-          <w:numId w:val="6"/>
-        </w:numPr>
-      </w:pPr>
-      <w:r>
-        <w:t>Landings CPUE ~ Harbor Trawl immature females</w:t>
-      </w:r>
-    </w:p>
-    <w:p>
-      <w:pPr>
-        <w:pStyle w:val="Heading4"/>
-      </w:pPr>
-      <w:r>
-        <w:t>Landings CPUE ~</w:t>
-      </w:r>
-      <w:r>
-        <w:rPr>
-          <w:b/>
-          <w:bCs/>
-        </w:rPr>
-        <w:t xml:space="preserve"> .</w:t>
-      </w:r>
-      <w:r>
-        <w:t xml:space="preserve"> (all T38 Vars)</w:t>
-      </w:r>
-    </w:p>
-    <w:p>
-      <w:r>
-        <w:t xml:space="preserve">Relevant models ranked in order of </w:t>
-      </w:r>
-      <w:proofErr w:type="spellStart"/>
-      <w:r>
-        <w:t>AICc</w:t>
-      </w:r>
-      <w:proofErr w:type="spellEnd"/>
-      <w:r>
-        <w:t>:</w:t>
-      </w:r>
-    </w:p>
-    <w:p>
-      <w:pPr>
-        <w:pStyle w:val="ListParagraph"/>
-        <w:numPr>
-          <w:ilvl w:val="0"/>
-          <w:numId w:val="7"/>
-        </w:numPr>
-      </w:pPr>
-      <w:r>
-        <w:t>Landings CPUE ~ Creek Trawl CPUE, lag(Creek Trawl subadults)</w:t>
-      </w:r>
-    </w:p>
-    <w:p>
-      <w:pPr>
-        <w:pStyle w:val="ListParagraph"/>
-        <w:numPr>
-          <w:ilvl w:val="0"/>
-          <w:numId w:val="7"/>
-        </w:numPr>
-      </w:pPr>
-      <w:r>
-        <w:t>Landings CPUE ~ Creek Trawl adults, lag(Creek Trawl subadults)</w:t>
-      </w:r>
-    </w:p>
-    <w:p>
-      <w:pPr>
-        <w:pStyle w:val="ListParagraph"/>
-        <w:numPr>
-          <w:ilvl w:val="0"/>
-          <w:numId w:val="7"/>
-        </w:numPr>
-      </w:pPr>
-      <w:r>
-        <w:t>Landings CPUE ~ Creek Trawl adults, Creek Trawl subadults</w:t>
-      </w:r>
-    </w:p>
-    <w:p>
-      <w:pPr>
-        <w:pStyle w:val="Heading4"/>
-      </w:pPr>
-      <w:r>
-        <w:t>Landings CPUE ~</w:t>
-      </w:r>
-      <w:r>
-        <w:t xml:space="preserve"> </w:t>
-      </w:r>
-      <w:r>
-        <w:t>all relevant vars including Trammel Net Survey</w:t>
-      </w:r>
-    </w:p>
-    <w:p>
-      <w:pPr>
-        <w:pStyle w:val="ListParagraph"/>
-        <w:numPr>
-          <w:ilvl w:val="0"/>
-          <w:numId w:val="8"/>
-        </w:numPr>
-      </w:pPr>
-      <w:r>
-        <w:t>Landings CPUE ~</w:t>
-      </w:r>
-      <w:r>
-        <w:t xml:space="preserve"> Trammel Net + B90, </w:t>
-      </w:r>
-      <w:bookmarkStart w:id="1" w:name="_GoBack"/>
-      <w:bookmarkEnd w:id="1"/>
+      </w:pPr>
     </w:p>
     <w:sectPr>
       <w:pgSz w:w="12240" w:h="15840"/>
@@ -9541,7 +11209,6 @@
     <w:basedOn w:val="Normal"/>
     <w:link w:val="HTMLPreformattedChar"/>
     <w:uiPriority w:val="99"/>
-    <w:semiHidden/>
     <w:unhideWhenUsed/>
     <w:rsid w:val="00821014"/>
     <w:pPr>
@@ -9576,7 +11243,6 @@
     <w:basedOn w:val="DefaultParagraphFont"/>
     <w:link w:val="HTMLPreformatted"/>
     <w:uiPriority w:val="99"/>
-    <w:semiHidden/>
     <w:rsid w:val="00821014"/>
     <w:rPr>
       <w:rFonts w:ascii="Courier New" w:eastAsia="Times New Roman" w:hAnsi="Courier New" w:cs="Courier New"/>
@@ -9892,7 +11558,7 @@
 </file>
 
 <file path=customXml/itemProps1.xml><?xml version="1.0" encoding="utf-8"?>
-<ds:datastoreItem xmlns:ds="http://schemas.openxmlformats.org/officeDocument/2006/customXml" ds:itemID="{C1B9E6DB-80F6-45D9-9EBE-D56A52C449CF}">
+<ds:datastoreItem xmlns:ds="http://schemas.openxmlformats.org/officeDocument/2006/customXml" ds:itemID="{C49EFF72-703C-4328-8A47-05E2A0506C5E}">
   <ds:schemaRefs>
     <ds:schemaRef ds:uri="http://schemas.openxmlformats.org/officeDocument/2006/bibliography"/>
   </ds:schemaRefs>

</xml_diff>

<commit_message>
Couple of additions to DredgeTables nothing too crazy
</commit_message>
<xml_diff>
--- a/Chapter1/Chapter 1.docx
+++ b/Chapter1/Chapter 1.docx
@@ -169,12 +169,7 @@
     </w:p>
     <w:p>
       <w:r>
-        <w:t>Relevant additive mo</w:t>
-      </w:r>
-      <w:bookmarkStart w:id="1" w:name="_GoBack"/>
-      <w:bookmarkEnd w:id="1"/>
-      <w:r>
-        <w:t xml:space="preserve">dels ranked in order by </w:t>
+        <w:t xml:space="preserve">Relevant additive models ranked in order by </w:t>
       </w:r>
       <w:proofErr w:type="spellStart"/>
       <w:r>
@@ -717,7 +712,7 @@
         </w:numPr>
       </w:pPr>
       <w:r>
-        <w:t xml:space="preserve">Landings CPUE ~ Creek Trawl CPUE, </w:t>
+        <w:t xml:space="preserve">Landings CPUE ~ </w:t>
       </w:r>
       <w:proofErr w:type="gramStart"/>
       <w:r>
@@ -725,47 +720,18 @@
       </w:r>
       <w:proofErr w:type="gramEnd"/>
       <w:r>
-        <w:t>Creek Trawl subadults)</w:t>
-      </w:r>
-    </w:p>
-    <w:p>
-      <w:pPr>
-        <w:pStyle w:val="ListParagraph"/>
-        <w:numPr>
-          <w:ilvl w:val="0"/>
-          <w:numId w:val="7"/>
-        </w:numPr>
-      </w:pPr>
-      <w:r>
-        <w:t xml:space="preserve">Landings CPUE ~ Creek Trawl adults, </w:t>
-      </w:r>
-      <w:proofErr w:type="gramStart"/>
-      <w:r>
-        <w:t>lag(</w:t>
-      </w:r>
-      <w:proofErr w:type="gramEnd"/>
-      <w:r>
-        <w:t>Creek Trawl subadults)</w:t>
-      </w:r>
-    </w:p>
-    <w:p>
-      <w:pPr>
-        <w:pStyle w:val="ListParagraph"/>
-        <w:numPr>
-          <w:ilvl w:val="0"/>
-          <w:numId w:val="7"/>
-        </w:numPr>
+        <w:t>Creek Trawl subadults</w:t>
+      </w:r>
+      <w:r>
+        <w:t>)</w:t>
+      </w:r>
+    </w:p>
+    <w:p>
+      <w:pPr>
+        <w:pStyle w:val="Heading4"/>
       </w:pPr>
       <w:r>
         <w:lastRenderedPageBreak/>
-        <w:t>Landings CPUE ~ Creek Trawl adults, Creek Trawl subadults</w:t>
-      </w:r>
-    </w:p>
-    <w:p>
-      <w:pPr>
-        <w:pStyle w:val="Heading4"/>
-      </w:pPr>
-      <w:r>
         <w:t>Landings CPUE ~ all relevant vars including Trammel Net Survey</w:t>
       </w:r>
     </w:p>
@@ -777,16 +743,15 @@
           <w:numId w:val="8"/>
         </w:numPr>
       </w:pPr>
+      <w:bookmarkStart w:id="1" w:name="_GoBack"/>
       <w:r>
         <w:t xml:space="preserve">Landings CPUE ~ (Trammel Net + Harbor Trawl), </w:t>
       </w:r>
-      <w:proofErr w:type="gramStart"/>
-      <w:r>
-        <w:t>lag(</w:t>
-      </w:r>
-      <w:proofErr w:type="gramEnd"/>
-      <w:r>
-        <w:t>Creek Trawl subadults)</w:t>
+      <w:r>
+        <w:t>(Harbor Trawl subadults + Creek Trawl subadults</w:t>
+      </w:r>
+      <w:r>
+        <w:t>)</w:t>
       </w:r>
     </w:p>
     <w:p>
@@ -860,15 +825,26 @@
       <w:r>
         <w:t xml:space="preserve">Landings CPUE ~ Trammel Net CPUE, Creek Trawl CPUE, </w:t>
       </w:r>
-      <w:proofErr w:type="gramStart"/>
-      <w:r>
-        <w:t>lag(</w:t>
-      </w:r>
-      <w:proofErr w:type="gramEnd"/>
+      <w:r>
+        <w:t xml:space="preserve">(Harbor Trawl subadults + </w:t>
+      </w:r>
       <w:r>
         <w:t>Creek Trawl subadults)</w:t>
       </w:r>
     </w:p>
+    <w:p>
+      <w:pPr>
+        <w:pStyle w:val="ListParagraph"/>
+        <w:numPr>
+          <w:ilvl w:val="0"/>
+          <w:numId w:val="8"/>
+        </w:numPr>
+      </w:pPr>
+      <w:r>
+        <w:t>Landings CPUE ~ Harbor Trawl CPUE</w:t>
+      </w:r>
+    </w:p>
+    <w:bookmarkEnd w:id="1"/>
     <w:p>
       <w:pPr>
         <w:pStyle w:val="Heading1"/>
@@ -969,13 +945,7 @@
         <w:rPr>
           <w:rFonts w:ascii="Times New Roman" w:hAnsi="Times New Roman" w:cs="Times New Roman"/>
         </w:rPr>
-        <w:t>Mean Landings CPUE</w:t>
-      </w:r>
-      <w:r>
-        <w:rPr>
-          <w:rFonts w:ascii="Times New Roman" w:hAnsi="Times New Roman" w:cs="Times New Roman"/>
-        </w:rPr>
-        <w:t xml:space="preserve"> </w:t>
+        <w:t xml:space="preserve">Mean Landings CPUE </w:t>
       </w:r>
       <w:r>
         <w:rPr>
@@ -1317,13 +1287,7 @@
         <w:rPr>
           <w:rFonts w:ascii="Times New Roman" w:hAnsi="Times New Roman" w:cs="Times New Roman"/>
         </w:rPr>
-        <w:t>Harbor Trawl CPUE + Creek Trawl CPUE (R2 = 0.312)</w:t>
-      </w:r>
-      <w:r>
-        <w:rPr>
-          <w:rFonts w:ascii="Times New Roman" w:hAnsi="Times New Roman" w:cs="Times New Roman"/>
-        </w:rPr>
-        <w:t xml:space="preserve"> </w:t>
+        <w:t xml:space="preserve">Harbor Trawl CPUE + Creek Trawl CPUE (R2 = 0.312) </w:t>
       </w:r>
       <w:r>
         <w:rPr>
@@ -1464,6 +1428,7 @@
         <w:rPr>
           <w:rFonts w:ascii="Times New Roman" w:hAnsi="Times New Roman" w:cs="Times New Roman"/>
         </w:rPr>
+        <w:lastRenderedPageBreak/>
         <w:t xml:space="preserve">Mean Landings CPUE ~ </w:t>
       </w:r>
       <w:proofErr w:type="gramStart"/>
@@ -1535,7 +1500,6 @@
         <w:rPr>
           <w:rFonts w:ascii="Times New Roman" w:hAnsi="Times New Roman" w:cs="Times New Roman"/>
         </w:rPr>
-        <w:lastRenderedPageBreak/>
         <w:t xml:space="preserve">This model only has 11 </w:t>
       </w:r>
       <w:r>
@@ -2471,6 +2435,7 @@
           <w:color w:val="FFFFFF"/>
           <w:bdr w:val="none" w:sz="0" w:space="0" w:color="auto" w:frame="1"/>
         </w:rPr>
+        <w:lastRenderedPageBreak/>
         <w:t>Residuals:</w:t>
       </w:r>
     </w:p>
@@ -3699,6 +3664,7 @@
           <w:color w:val="FFFFFF"/>
           <w:bdr w:val="none" w:sz="0" w:space="0" w:color="auto" w:frame="1"/>
         </w:rPr>
+        <w:lastRenderedPageBreak/>
         <w:t>Coefficients:</w:t>
       </w:r>
     </w:p>
@@ -3808,7 +3774,6 @@
           <w:color w:val="FFFFFF"/>
           <w:bdr w:val="none" w:sz="0" w:space="0" w:color="auto" w:frame="1"/>
         </w:rPr>
-        <w:lastRenderedPageBreak/>
         <w:t xml:space="preserve">T06_CPUE           0.42851    0.15339   2.794   0.0209 *  </w:t>
       </w:r>
     </w:p>
@@ -9523,14 +9488,27 @@
       <w:r>
         <w:t xml:space="preserve">Figure </w:t>
       </w:r>
-      <w:fldSimple w:instr=" SEQ Figure \* ARABIC ">
-        <w:r>
-          <w:rPr>
-            <w:noProof/>
-          </w:rPr>
-          <w:t>1</w:t>
-        </w:r>
-      </w:fldSimple>
+      <w:r>
+        <w:fldChar w:fldCharType="begin"/>
+      </w:r>
+      <w:r>
+        <w:instrText xml:space="preserve"> SEQ Figure \* ARABIC </w:instrText>
+      </w:r>
+      <w:r>
+        <w:fldChar w:fldCharType="separate"/>
+      </w:r>
+      <w:r>
+        <w:rPr>
+          <w:noProof/>
+        </w:rPr>
+        <w:t>1</w:t>
+      </w:r>
+      <w:r>
+        <w:rPr>
+          <w:noProof/>
+        </w:rPr>
+        <w:fldChar w:fldCharType="end"/>
+      </w:r>
       <w:r>
         <w:t xml:space="preserve">: Kendall Rank Correlation </w:t>
       </w:r>
@@ -9633,14 +9611,27 @@
       <w:r>
         <w:t xml:space="preserve">Figure </w:t>
       </w:r>
-      <w:fldSimple w:instr=" SEQ Figure \* ARABIC ">
-        <w:r>
-          <w:rPr>
-            <w:noProof/>
-          </w:rPr>
-          <w:t>2</w:t>
-        </w:r>
-      </w:fldSimple>
+      <w:r>
+        <w:fldChar w:fldCharType="begin"/>
+      </w:r>
+      <w:r>
+        <w:instrText xml:space="preserve"> SEQ Figure \* ARABIC </w:instrText>
+      </w:r>
+      <w:r>
+        <w:fldChar w:fldCharType="separate"/>
+      </w:r>
+      <w:r>
+        <w:rPr>
+          <w:noProof/>
+        </w:rPr>
+        <w:t>2</w:t>
+      </w:r>
+      <w:r>
+        <w:rPr>
+          <w:noProof/>
+        </w:rPr>
+        <w:fldChar w:fldCharType="end"/>
+      </w:r>
       <w:r>
         <w:t>:</w:t>
       </w:r>
@@ -11558,7 +11549,7 @@
 </file>
 
 <file path=customXml/itemProps1.xml><?xml version="1.0" encoding="utf-8"?>
-<ds:datastoreItem xmlns:ds="http://schemas.openxmlformats.org/officeDocument/2006/customXml" ds:itemID="{C49EFF72-703C-4328-8A47-05E2A0506C5E}">
+<ds:datastoreItem xmlns:ds="http://schemas.openxmlformats.org/officeDocument/2006/customXml" ds:itemID="{AACBB392-2C69-476F-BAAD-32985380315F}">
   <ds:schemaRefs>
     <ds:schemaRef ds:uri="http://schemas.openxmlformats.org/officeDocument/2006/bibliography"/>
   </ds:schemaRefs>

</xml_diff>